<commit_message>
11am commit for May 7th daily coding journal
</commit_message>
<xml_diff>
--- a/May 2019/Tuesday May 7th, 2019 Daily Coding Journal.docx
+++ b/May 2019/Tuesday May 7th, 2019 Daily Coding Journal.docx
@@ -760,9 +760,2073 @@
         <w:jc w:val="left"/>
         <w:rPr>
           <w:u w:color="000000"/>
+          <w:rtl w:val="0"/>
+          <w:lang w:val="en-US"/>
+        </w:rPr>
+      </w:pPr>
+      <w:r>
+        <w:rPr>
+          <w:u w:color="000000"/>
+          <w:rtl w:val="0"/>
+          <w:lang w:val="en-US"/>
+        </w:rPr>
+        <w:t xml:space="preserve">9:41 </w:t>
+      </w:r>
+      <w:r>
+        <w:rPr>
+          <w:u w:color="000000"/>
+          <w:rtl w:val="0"/>
+          <w:lang w:val="en-US"/>
+        </w:rPr>
+        <w:t xml:space="preserve">— </w:t>
+      </w:r>
+      <w:r>
+        <w:rPr>
+          <w:u w:color="000000"/>
+          <w:rtl w:val="0"/>
+          <w:lang w:val="en-US"/>
+        </w:rPr>
+        <w:t>I got some sleep and went through my morning routine. Now I</w:t>
+      </w:r>
+      <w:r>
+        <w:rPr>
+          <w:u w:color="000000"/>
+          <w:rtl w:val="0"/>
+          <w:lang w:val="en-US"/>
+        </w:rPr>
+        <w:t>’</w:t>
+      </w:r>
+      <w:r>
+        <w:rPr>
+          <w:u w:color="000000"/>
+          <w:rtl w:val="0"/>
+          <w:lang w:val="en-US"/>
+        </w:rPr>
+        <w:t>m going to review the class-based component video from last night before trying to work through my first exercise problem.</w:t>
+      </w:r>
+    </w:p>
+    <w:p>
+      <w:pPr>
+        <w:pStyle w:val="Default"/>
+        <w:bidi w:val="0"/>
+        <w:spacing w:line="480" w:lineRule="auto"/>
+        <w:ind w:left="0" w:right="0" w:firstLine="0"/>
+        <w:jc w:val="left"/>
+        <w:rPr>
+          <w:u w:color="000000"/>
+          <w:rtl w:val="0"/>
+          <w:lang w:val="en-US"/>
+        </w:rPr>
+      </w:pPr>
+    </w:p>
+    <w:p>
+      <w:pPr>
+        <w:pStyle w:val="Default"/>
+        <w:bidi w:val="0"/>
+        <w:spacing w:line="480" w:lineRule="auto"/>
+        <w:ind w:left="0" w:right="0" w:firstLine="0"/>
+        <w:jc w:val="left"/>
+        <w:rPr>
+          <w:u w:color="000000"/>
+          <w:rtl w:val="0"/>
+          <w:lang w:val="en-US"/>
+        </w:rPr>
+      </w:pPr>
+      <w:r>
+        <w:rPr>
+          <w:u w:color="000000"/>
+          <w:rtl w:val="0"/>
+          <w:lang w:val="en-US"/>
+        </w:rPr>
+        <w:t xml:space="preserve">9:47 </w:t>
+      </w:r>
+      <w:r>
+        <w:rPr>
+          <w:u w:color="000000"/>
+          <w:rtl w:val="0"/>
+          <w:lang w:val="en-US"/>
+        </w:rPr>
+        <w:t xml:space="preserve">— </w:t>
+      </w:r>
+      <w:r>
+        <w:rPr>
+          <w:u w:color="000000"/>
+          <w:rtl w:val="0"/>
+          <w:lang w:val="en-US"/>
+        </w:rPr>
+        <w:t>Here</w:t>
+      </w:r>
+      <w:r>
+        <w:rPr>
+          <w:u w:color="000000"/>
+          <w:rtl w:val="0"/>
+          <w:lang w:val="en-US"/>
+        </w:rPr>
+        <w:t>’</w:t>
+      </w:r>
+      <w:r>
+        <w:rPr>
+          <w:u w:color="000000"/>
+          <w:rtl w:val="0"/>
+          <w:lang w:val="en-US"/>
+        </w:rPr>
+        <w:t>s an interesting note from Bob Ziroll</w:t>
+      </w:r>
+      <w:r>
+        <w:rPr>
+          <w:u w:color="000000"/>
+          <w:rtl w:val="0"/>
+          <w:lang w:val="en-US"/>
+        </w:rPr>
+        <w:t xml:space="preserve">… </w:t>
+      </w:r>
+      <w:r>
+        <w:rPr>
+          <w:u w:color="000000"/>
+          <w:rtl w:val="0"/>
+          <w:lang w:val="en-US"/>
+        </w:rPr>
+        <w:t>I missed it yesterday, but it</w:t>
+      </w:r>
+      <w:r>
+        <w:rPr>
+          <w:u w:color="000000"/>
+          <w:rtl w:val="0"/>
+          <w:lang w:val="en-US"/>
+        </w:rPr>
+        <w:t>’</w:t>
+      </w:r>
+      <w:r>
+        <w:rPr>
+          <w:u w:color="000000"/>
+          <w:rtl w:val="0"/>
+          <w:lang w:val="en-US"/>
+        </w:rPr>
+        <w:t>s a very interesting thought:</w:t>
+      </w:r>
+    </w:p>
+    <w:p>
+      <w:pPr>
+        <w:pStyle w:val="Default"/>
+        <w:bidi w:val="0"/>
+        <w:spacing w:line="320" w:lineRule="atLeast"/>
+        <w:ind w:left="0" w:right="0" w:firstLine="0"/>
+        <w:jc w:val="left"/>
+        <w:rPr>
+          <w:rFonts w:ascii="Helvetica" w:cs="Helvetica" w:hAnsi="Helvetica" w:eastAsia="Helvetica"/>
+          <w:color w:val="9ea4a7"/>
+          <w:sz w:val="26"/>
+          <w:szCs w:val="26"/>
+          <w:shd w:val="clear" w:color="auto" w:fill="2e3439"/>
+          <w:rtl w:val="0"/>
+        </w:rPr>
+      </w:pPr>
+      <w:r>
+        <w:rPr>
+          <w:rFonts w:ascii="Helvetica" w:hAnsi="Helvetica"/>
+          <w:color w:val="9ea4a7"/>
+          <w:sz w:val="26"/>
+          <w:szCs w:val="26"/>
+          <w:shd w:val="clear" w:color="auto" w:fill="2e3439"/>
+          <w:rtl w:val="0"/>
+          <w:lang w:val="de-DE"/>
+        </w:rPr>
+        <w:t>Note:</w:t>
+      </w:r>
+      <w:r>
+        <w:rPr>
+          <w:rFonts w:ascii="Helvetica" w:hAnsi="Helvetica" w:hint="default"/>
+          <w:color w:val="9ea4a7"/>
+          <w:sz w:val="26"/>
+          <w:szCs w:val="26"/>
+          <w:shd w:val="clear" w:color="auto" w:fill="2e3439"/>
+          <w:rtl w:val="0"/>
+        </w:rPr>
+        <w:t> </w:t>
+      </w:r>
+      <w:r>
+        <w:rPr>
+          <w:rFonts w:ascii="Helvetica" w:hAnsi="Helvetica"/>
+          <w:i w:val="1"/>
+          <w:iCs w:val="1"/>
+          <w:color w:val="9ea4a7"/>
+          <w:sz w:val="26"/>
+          <w:szCs w:val="26"/>
+          <w:shd w:val="clear" w:color="auto" w:fill="2e3439"/>
+          <w:rtl w:val="0"/>
+          <w:lang w:val="en-US"/>
+        </w:rPr>
+        <w:t>many</w:t>
+      </w:r>
+      <w:r>
+        <w:rPr>
+          <w:rFonts w:ascii="Helvetica" w:hAnsi="Helvetica" w:hint="default"/>
+          <w:color w:val="9ea4a7"/>
+          <w:sz w:val="26"/>
+          <w:szCs w:val="26"/>
+          <w:shd w:val="clear" w:color="auto" w:fill="2e3439"/>
+          <w:rtl w:val="0"/>
+        </w:rPr>
+        <w:t> </w:t>
+      </w:r>
+      <w:r>
+        <w:rPr>
+          <w:rFonts w:ascii="Helvetica" w:hAnsi="Helvetica"/>
+          <w:color w:val="9ea4a7"/>
+          <w:sz w:val="26"/>
+          <w:szCs w:val="26"/>
+          <w:shd w:val="clear" w:color="auto" w:fill="2e3439"/>
+          <w:rtl w:val="0"/>
+          <w:lang w:val="en-US"/>
+        </w:rPr>
+        <w:t>tutorials online will completely skip over functional components because they're technically not necessary. Some will even go so far as to say you</w:t>
+      </w:r>
+      <w:r>
+        <w:rPr>
+          <w:rFonts w:ascii="Helvetica" w:hAnsi="Helvetica" w:hint="default"/>
+          <w:color w:val="9ea4a7"/>
+          <w:sz w:val="26"/>
+          <w:szCs w:val="26"/>
+          <w:shd w:val="clear" w:color="auto" w:fill="2e3439"/>
+          <w:rtl w:val="0"/>
+        </w:rPr>
+        <w:t> </w:t>
+      </w:r>
+      <w:r>
+        <w:rPr>
+          <w:rFonts w:ascii="Helvetica" w:hAnsi="Helvetica"/>
+          <w:i w:val="1"/>
+          <w:iCs w:val="1"/>
+          <w:color w:val="9ea4a7"/>
+          <w:sz w:val="26"/>
+          <w:szCs w:val="26"/>
+          <w:shd w:val="clear" w:color="auto" w:fill="2e3439"/>
+          <w:rtl w:val="0"/>
+          <w:lang w:val="en-US"/>
+        </w:rPr>
+        <w:t>shouldn't</w:t>
+      </w:r>
+      <w:r>
+        <w:rPr>
+          <w:rFonts w:ascii="Helvetica" w:hAnsi="Helvetica" w:hint="default"/>
+          <w:color w:val="9ea4a7"/>
+          <w:sz w:val="26"/>
+          <w:szCs w:val="26"/>
+          <w:shd w:val="clear" w:color="auto" w:fill="2e3439"/>
+          <w:rtl w:val="0"/>
+        </w:rPr>
+        <w:t> </w:t>
+      </w:r>
+      <w:r>
+        <w:rPr>
+          <w:rFonts w:ascii="Helvetica" w:hAnsi="Helvetica"/>
+          <w:color w:val="9ea4a7"/>
+          <w:sz w:val="26"/>
+          <w:szCs w:val="26"/>
+          <w:shd w:val="clear" w:color="auto" w:fill="2e3439"/>
+          <w:rtl w:val="0"/>
+          <w:lang w:val="en-US"/>
+        </w:rPr>
+        <w:t>use functional components because of the mental overhead required of switching between the two. I figured it's best for you to get the whole picture and see what a common trend currently is (use functional components whenever you can and use class-based components only when you need to). It's up to you to decide which way you prefer to write your own React code.</w:t>
+      </w:r>
+    </w:p>
+    <w:p>
+      <w:pPr>
+        <w:pStyle w:val="Default"/>
+        <w:bidi w:val="0"/>
+        <w:spacing w:line="480" w:lineRule="auto"/>
+        <w:ind w:left="0" w:right="0" w:firstLine="0"/>
+        <w:jc w:val="left"/>
+        <w:rPr>
+          <w:u w:color="000000"/>
+          <w:rtl w:val="0"/>
+          <w:lang w:val="en-US"/>
+        </w:rPr>
+      </w:pPr>
+    </w:p>
+    <w:p>
+      <w:pPr>
+        <w:pStyle w:val="Default"/>
+        <w:bidi w:val="0"/>
+        <w:spacing w:line="480" w:lineRule="auto"/>
+        <w:ind w:left="0" w:right="0" w:firstLine="0"/>
+        <w:jc w:val="left"/>
+        <w:rPr>
+          <w:u w:color="000000"/>
+          <w:rtl w:val="0"/>
+          <w:lang w:val="en-US"/>
+        </w:rPr>
+      </w:pPr>
+      <w:r>
+        <w:rPr>
+          <w:u w:color="000000"/>
+          <w:rtl w:val="0"/>
+          <w:lang w:val="en-US"/>
+        </w:rPr>
+        <w:t xml:space="preserve">9:49 </w:t>
+      </w:r>
+      <w:r>
+        <w:rPr>
+          <w:u w:color="000000"/>
+          <w:rtl w:val="0"/>
+          <w:lang w:val="en-US"/>
+        </w:rPr>
+        <w:t xml:space="preserve">— </w:t>
+      </w:r>
+      <w:r>
+        <w:rPr>
+          <w:u w:color="000000"/>
+          <w:rtl w:val="0"/>
+          <w:lang w:val="en-US"/>
+        </w:rPr>
+        <w:t>Bob says that he tends to teach functional components first in his courses because he thinks that they are very easy to understand. In truth, however, there are some things that class-based components are able to do that functional components simply can</w:t>
+      </w:r>
+      <w:r>
+        <w:rPr>
+          <w:u w:color="000000"/>
+          <w:rtl w:val="0"/>
+          <w:lang w:val="en-US"/>
+        </w:rPr>
+        <w:t>’</w:t>
+      </w:r>
+      <w:r>
+        <w:rPr>
+          <w:u w:color="000000"/>
+          <w:rtl w:val="0"/>
+          <w:lang w:val="en-US"/>
+        </w:rPr>
+        <w:t>t. For example, implementing state and life cycle methods.</w:t>
+      </w:r>
+    </w:p>
+    <w:p>
+      <w:pPr>
+        <w:pStyle w:val="Default"/>
+        <w:bidi w:val="0"/>
+        <w:spacing w:line="480" w:lineRule="auto"/>
+        <w:ind w:left="0" w:right="0" w:firstLine="0"/>
+        <w:jc w:val="left"/>
+        <w:rPr>
+          <w:u w:color="000000"/>
+          <w:rtl w:val="0"/>
+          <w:lang w:val="en-US"/>
+        </w:rPr>
+      </w:pPr>
+    </w:p>
+    <w:p>
+      <w:pPr>
+        <w:pStyle w:val="Default"/>
+        <w:bidi w:val="0"/>
+        <w:spacing w:line="480" w:lineRule="auto"/>
+        <w:ind w:left="0" w:right="0" w:firstLine="0"/>
+        <w:jc w:val="left"/>
+        <w:rPr>
+          <w:u w:color="000000"/>
+          <w:rtl w:val="0"/>
+          <w:lang w:val="en-US"/>
+        </w:rPr>
+      </w:pPr>
+      <w:r>
+        <w:rPr>
+          <w:u w:color="000000"/>
+          <w:rtl w:val="0"/>
+          <w:lang w:val="en-US"/>
+        </w:rPr>
+        <w:t xml:space="preserve">9:52 </w:t>
+      </w:r>
+      <w:r>
+        <w:rPr>
+          <w:u w:color="000000"/>
+          <w:rtl w:val="0"/>
+          <w:lang w:val="en-US"/>
+        </w:rPr>
+        <w:t xml:space="preserve">— </w:t>
+      </w:r>
+      <w:r>
+        <w:rPr>
+          <w:u w:color="000000"/>
+          <w:rtl w:val="0"/>
+          <w:lang w:val="en-US"/>
+        </w:rPr>
+        <w:t>Bob recommended that we go check out a Scrimba ES6 course if we need to get more comfortable with class syntax in JavaScript. I searched Scrimba ES6 course and the top result is from none other than Dylan Israel! O_O</w:t>
+      </w:r>
+    </w:p>
+    <w:p>
+      <w:pPr>
+        <w:pStyle w:val="Default"/>
+        <w:bidi w:val="0"/>
+        <w:spacing w:line="480" w:lineRule="auto"/>
+        <w:ind w:left="0" w:right="0" w:firstLine="0"/>
+        <w:jc w:val="left"/>
+        <w:rPr>
+          <w:u w:color="000000"/>
+          <w:rtl w:val="0"/>
+          <w:lang w:val="en-US"/>
+        </w:rPr>
+      </w:pPr>
+    </w:p>
+    <w:p>
+      <w:pPr>
+        <w:pStyle w:val="Default"/>
+        <w:bidi w:val="0"/>
+        <w:spacing w:line="480" w:lineRule="auto"/>
+        <w:ind w:left="0" w:right="0" w:firstLine="0"/>
+        <w:jc w:val="left"/>
+        <w:rPr>
+          <w:u w:color="000000"/>
+          <w:rtl w:val="0"/>
+          <w:lang w:val="en-US"/>
+        </w:rPr>
+      </w:pPr>
+      <w:r>
+        <w:rPr>
+          <w:u w:color="000000"/>
+          <w:rtl w:val="0"/>
+          <w:lang w:val="en-US"/>
+        </w:rPr>
+        <w:t xml:space="preserve">9:54 </w:t>
+      </w:r>
+      <w:r>
+        <w:rPr>
+          <w:u w:color="000000"/>
+          <w:rtl w:val="0"/>
+          <w:lang w:val="en-US"/>
+        </w:rPr>
+        <w:t xml:space="preserve">— </w:t>
+      </w:r>
+      <w:r>
+        <w:rPr>
+          <w:u w:color="000000"/>
+          <w:rtl w:val="0"/>
+          <w:lang w:val="en-US"/>
+        </w:rPr>
+        <w:t>Dylan says that within the context of a class, a constructor uses the following basic syntax:</w:t>
+      </w:r>
+    </w:p>
+    <w:p>
+      <w:pPr>
+        <w:pStyle w:val="Default"/>
+        <w:bidi w:val="0"/>
+        <w:spacing w:line="400" w:lineRule="atLeast"/>
+        <w:ind w:left="0" w:right="0" w:firstLine="0"/>
+        <w:jc w:val="left"/>
+        <w:rPr>
+          <w:rFonts w:ascii="Times" w:cs="Times" w:hAnsi="Times" w:eastAsia="Times"/>
+          <w:color w:val="d4d4d4"/>
+          <w:sz w:val="26"/>
+          <w:szCs w:val="26"/>
           <w:shd w:val="clear" w:color="auto" w:fill="ffffff"/>
           <w:rtl w:val="0"/>
-          <w:lang w:val="en-US"/>
+        </w:rPr>
+      </w:pPr>
+      <w:r>
+        <w:rPr>
+          <w:rFonts w:ascii="Times" w:hAnsi="Times"/>
+          <w:color w:val="d4d4d4"/>
+          <w:sz w:val="26"/>
+          <w:szCs w:val="26"/>
+          <w:shd w:val="clear" w:color="auto" w:fill="282f33"/>
+          <w:rtl w:val="0"/>
+          <w:lang w:val="es-ES_tradnl"/>
+        </w:rPr>
+        <w:t>constructor(){</w:t>
+      </w:r>
+    </w:p>
+    <w:p>
+      <w:pPr>
+        <w:pStyle w:val="Default"/>
+        <w:bidi w:val="0"/>
+        <w:spacing w:line="400" w:lineRule="atLeast"/>
+        <w:ind w:left="0" w:right="0" w:firstLine="0"/>
+        <w:jc w:val="left"/>
+        <w:rPr>
+          <w:rFonts w:ascii="Times" w:cs="Times" w:hAnsi="Times" w:eastAsia="Times"/>
+          <w:color w:val="d4d4d4"/>
+          <w:sz w:val="26"/>
+          <w:szCs w:val="26"/>
+          <w:shd w:val="clear" w:color="auto" w:fill="ffffff"/>
+          <w:rtl w:val="0"/>
+        </w:rPr>
+      </w:pPr>
+      <w:r>
+        <w:rPr>
+          <w:rFonts w:ascii="Times" w:hAnsi="Times"/>
+          <w:color w:val="d4d4d4"/>
+          <w:sz w:val="26"/>
+          <w:szCs w:val="26"/>
+          <w:shd w:val="clear" w:color="auto" w:fill="282f33"/>
+          <w:rtl w:val="0"/>
+        </w:rPr>
+        <w:t xml:space="preserve">        </w:t>
+      </w:r>
+    </w:p>
+    <w:p>
+      <w:pPr>
+        <w:pStyle w:val="Default"/>
+        <w:bidi w:val="0"/>
+        <w:spacing w:line="400" w:lineRule="atLeast"/>
+        <w:ind w:left="0" w:right="0" w:firstLine="0"/>
+        <w:jc w:val="left"/>
+        <w:rPr>
+          <w:rFonts w:ascii="Times" w:cs="Times" w:hAnsi="Times" w:eastAsia="Times"/>
+          <w:color w:val="d4d4d4"/>
+          <w:sz w:val="26"/>
+          <w:szCs w:val="26"/>
+          <w:shd w:val="clear" w:color="auto" w:fill="282f33"/>
+          <w:rtl w:val="0"/>
+        </w:rPr>
+      </w:pPr>
+      <w:r>
+        <w:rPr>
+          <w:rFonts w:ascii="Times" w:hAnsi="Times"/>
+          <w:color w:val="d4d4d4"/>
+          <w:sz w:val="26"/>
+          <w:szCs w:val="26"/>
+          <w:shd w:val="clear" w:color="auto" w:fill="282f33"/>
+          <w:rtl w:val="0"/>
+        </w:rPr>
+        <w:t xml:space="preserve">    }</w:t>
+      </w:r>
+    </w:p>
+    <w:p>
+      <w:pPr>
+        <w:pStyle w:val="Default"/>
+        <w:bidi w:val="0"/>
+        <w:spacing w:line="400" w:lineRule="atLeast"/>
+        <w:ind w:left="0" w:right="0" w:firstLine="0"/>
+        <w:jc w:val="left"/>
+        <w:rPr>
+          <w:rFonts w:ascii="Times" w:cs="Times" w:hAnsi="Times" w:eastAsia="Times"/>
+          <w:color w:val="d4d4d4"/>
+          <w:sz w:val="26"/>
+          <w:szCs w:val="26"/>
+          <w:shd w:val="clear" w:color="auto" w:fill="282f33"/>
+          <w:rtl w:val="0"/>
+        </w:rPr>
+      </w:pPr>
+    </w:p>
+    <w:p>
+      <w:pPr>
+        <w:pStyle w:val="Default"/>
+        <w:bidi w:val="0"/>
+        <w:spacing w:line="480" w:lineRule="auto"/>
+        <w:ind w:left="0" w:right="0" w:firstLine="0"/>
+        <w:jc w:val="left"/>
+        <w:rPr>
+          <w:u w:color="000000"/>
+          <w:rtl w:val="0"/>
+          <w:lang w:val="en-US"/>
+        </w:rPr>
+      </w:pPr>
+      <w:r>
+        <w:rPr>
+          <w:u w:color="000000"/>
+          <w:rtl w:val="0"/>
+          <w:lang w:val="en-US"/>
+        </w:rPr>
+        <w:t xml:space="preserve">9:55 </w:t>
+      </w:r>
+      <w:r>
+        <w:rPr>
+          <w:u w:color="000000"/>
+          <w:rtl w:val="0"/>
+          <w:lang w:val="en-US"/>
+        </w:rPr>
+        <w:t xml:space="preserve">— </w:t>
+      </w:r>
+      <w:r>
+        <w:rPr>
+          <w:u w:color="000000"/>
+          <w:rtl w:val="0"/>
+          <w:lang w:val="en-US"/>
+        </w:rPr>
+        <w:t>What is a constructor</w:t>
+      </w:r>
+      <w:r>
+        <w:rPr>
+          <w:u w:color="000000"/>
+          <w:rtl w:val="0"/>
+          <w:lang w:val="en-US"/>
+        </w:rPr>
+        <w:t>’</w:t>
+      </w:r>
+      <w:r>
+        <w:rPr>
+          <w:u w:color="000000"/>
+          <w:rtl w:val="0"/>
+          <w:lang w:val="en-US"/>
+        </w:rPr>
+        <w:t>s purpose? My interpretation thus far of a constructor, is that it is used to set basic values for any instance of the class that it is referring to.</w:t>
+      </w:r>
+    </w:p>
+    <w:p>
+      <w:pPr>
+        <w:pStyle w:val="Default"/>
+        <w:bidi w:val="0"/>
+        <w:spacing w:line="480" w:lineRule="auto"/>
+        <w:ind w:left="0" w:right="0" w:firstLine="0"/>
+        <w:jc w:val="left"/>
+        <w:rPr>
+          <w:u w:color="000000"/>
+          <w:rtl w:val="0"/>
+          <w:lang w:val="en-US"/>
+        </w:rPr>
+      </w:pPr>
+    </w:p>
+    <w:p>
+      <w:pPr>
+        <w:pStyle w:val="Default"/>
+        <w:bidi w:val="0"/>
+        <w:spacing w:line="480" w:lineRule="auto"/>
+        <w:ind w:left="0" w:right="0" w:firstLine="0"/>
+        <w:jc w:val="left"/>
+        <w:rPr>
+          <w:u w:color="000000"/>
+          <w:rtl w:val="0"/>
+          <w:lang w:val="en-US"/>
+        </w:rPr>
+      </w:pPr>
+      <w:r>
+        <w:rPr>
+          <w:u w:color="000000"/>
+          <w:rtl w:val="0"/>
+          <w:lang w:val="en-US"/>
+        </w:rPr>
+        <w:t xml:space="preserve">10:01 </w:t>
+      </w:r>
+      <w:r>
+        <w:rPr>
+          <w:u w:color="000000"/>
+          <w:rtl w:val="0"/>
+          <w:lang w:val="en-US"/>
+        </w:rPr>
+        <w:t xml:space="preserve">— </w:t>
+      </w:r>
+      <w:r>
+        <w:rPr>
+          <w:u w:color="000000"/>
+          <w:rtl w:val="0"/>
+          <w:lang w:val="en-US"/>
+        </w:rPr>
+        <w:t>Man this video from Dylan is dense lol. He explains things well, but I</w:t>
+      </w:r>
+      <w:r>
+        <w:rPr>
+          <w:u w:color="000000"/>
+          <w:rtl w:val="0"/>
+          <w:lang w:val="en-US"/>
+        </w:rPr>
+        <w:t>’</w:t>
+      </w:r>
+      <w:r>
+        <w:rPr>
+          <w:u w:color="000000"/>
+          <w:rtl w:val="0"/>
+          <w:lang w:val="en-US"/>
+        </w:rPr>
+        <w:t>m having to rewind every few seconds to get every little nugget and nuance in this video.</w:t>
+      </w:r>
+    </w:p>
+    <w:p>
+      <w:pPr>
+        <w:pStyle w:val="Default"/>
+        <w:bidi w:val="0"/>
+        <w:spacing w:line="480" w:lineRule="auto"/>
+        <w:ind w:left="0" w:right="0" w:firstLine="0"/>
+        <w:jc w:val="left"/>
+        <w:rPr>
+          <w:u w:color="000000"/>
+          <w:rtl w:val="0"/>
+          <w:lang w:val="en-US"/>
+        </w:rPr>
+      </w:pPr>
+      <w:r>
+        <w:rPr>
+          <w:u w:color="000000"/>
+          <w:rtl w:val="0"/>
+          <w:lang w:val="en-US"/>
+        </w:rPr>
+        <w:t xml:space="preserve">(source video: </w:t>
+      </w:r>
+      <w:r>
+        <w:rPr>
+          <w:rStyle w:val="Hyperlink.0"/>
+          <w:u w:color="000000"/>
+          <w:rtl w:val="0"/>
+          <w:lang w:val="en-US"/>
+        </w:rPr>
+        <w:fldChar w:fldCharType="begin" w:fldLock="0"/>
+      </w:r>
+      <w:r>
+        <w:rPr>
+          <w:rStyle w:val="Hyperlink.0"/>
+          <w:u w:color="000000"/>
+          <w:rtl w:val="0"/>
+          <w:lang w:val="en-US"/>
+        </w:rPr>
+        <w:instrText xml:space="preserve"> HYPERLINK "https://scrimba.com/p/p4Mrt9/cQnMDHD"</w:instrText>
+      </w:r>
+      <w:r>
+        <w:rPr>
+          <w:rStyle w:val="Hyperlink.0"/>
+          <w:u w:color="000000"/>
+          <w:rtl w:val="0"/>
+          <w:lang w:val="en-US"/>
+        </w:rPr>
+        <w:fldChar w:fldCharType="separate" w:fldLock="0"/>
+      </w:r>
+      <w:r>
+        <w:rPr>
+          <w:rStyle w:val="Hyperlink.0"/>
+          <w:u w:color="000000"/>
+          <w:rtl w:val="0"/>
+          <w:lang w:val="en-US"/>
+        </w:rPr>
+        <w:t>https://scrimba.com/p/p4Mrt9/cQnMDHD</w:t>
+      </w:r>
+      <w:r>
+        <w:rPr>
+          <w:u w:color="000000"/>
+          <w:rtl w:val="0"/>
+          <w:lang w:val="en-US"/>
+        </w:rPr>
+        <w:fldChar w:fldCharType="end" w:fldLock="0"/>
+      </w:r>
+      <w:r>
+        <w:rPr>
+          <w:u w:color="000000"/>
+          <w:rtl w:val="0"/>
+          <w:lang w:val="en-US"/>
+        </w:rPr>
+        <w:t>)</w:t>
+      </w:r>
+    </w:p>
+    <w:p>
+      <w:pPr>
+        <w:pStyle w:val="Default"/>
+        <w:bidi w:val="0"/>
+        <w:spacing w:line="480" w:lineRule="auto"/>
+        <w:ind w:left="0" w:right="0" w:firstLine="0"/>
+        <w:jc w:val="left"/>
+        <w:rPr>
+          <w:u w:color="000000"/>
+          <w:rtl w:val="0"/>
+          <w:lang w:val="en-US"/>
+        </w:rPr>
+      </w:pPr>
+    </w:p>
+    <w:p>
+      <w:pPr>
+        <w:pStyle w:val="Default"/>
+        <w:bidi w:val="0"/>
+        <w:spacing w:line="480" w:lineRule="auto"/>
+        <w:ind w:left="0" w:right="0" w:firstLine="0"/>
+        <w:jc w:val="left"/>
+        <w:rPr>
+          <w:u w:color="000000"/>
+          <w:rtl w:val="0"/>
+          <w:lang w:val="en-US"/>
+        </w:rPr>
+      </w:pPr>
+      <w:r>
+        <w:rPr>
+          <w:u w:color="000000"/>
+          <w:rtl w:val="0"/>
+          <w:lang w:val="en-US"/>
+        </w:rPr>
+        <w:t xml:space="preserve">10:02 </w:t>
+      </w:r>
+      <w:r>
+        <w:rPr>
+          <w:u w:color="000000"/>
+          <w:rtl w:val="0"/>
+          <w:lang w:val="en-US"/>
+        </w:rPr>
+        <w:t xml:space="preserve">— </w:t>
+      </w:r>
+      <w:r>
+        <w:rPr>
+          <w:u w:color="000000"/>
+          <w:rtl w:val="0"/>
+          <w:lang w:val="en-US"/>
+        </w:rPr>
+        <w:t xml:space="preserve">Another keyword we may encounter when using classes is the </w:t>
+      </w:r>
+      <w:r>
+        <w:rPr>
+          <w:u w:color="000000"/>
+          <w:rtl w:val="0"/>
+          <w:lang w:val="en-US"/>
+        </w:rPr>
+        <w:t>‘</w:t>
+      </w:r>
+      <w:r>
+        <w:rPr>
+          <w:u w:color="000000"/>
+          <w:rtl w:val="0"/>
+          <w:lang w:val="en-US"/>
+        </w:rPr>
+        <w:t>static</w:t>
+      </w:r>
+      <w:r>
+        <w:rPr>
+          <w:u w:color="000000"/>
+          <w:rtl w:val="0"/>
+          <w:lang w:val="en-US"/>
+        </w:rPr>
+        <w:t xml:space="preserve">’ </w:t>
+      </w:r>
+      <w:r>
+        <w:rPr>
+          <w:u w:color="000000"/>
+          <w:rtl w:val="0"/>
+          <w:lang w:val="en-US"/>
+        </w:rPr>
+        <w:t>keyword.</w:t>
+      </w:r>
+    </w:p>
+    <w:p>
+      <w:pPr>
+        <w:pStyle w:val="Default"/>
+        <w:bidi w:val="0"/>
+        <w:spacing w:line="480" w:lineRule="auto"/>
+        <w:ind w:left="0" w:right="0" w:firstLine="0"/>
+        <w:jc w:val="left"/>
+        <w:rPr>
+          <w:u w:color="000000"/>
+          <w:rtl w:val="0"/>
+          <w:lang w:val="en-US"/>
+        </w:rPr>
+      </w:pPr>
+    </w:p>
+    <w:p>
+      <w:pPr>
+        <w:pStyle w:val="Default"/>
+        <w:bidi w:val="0"/>
+        <w:spacing w:line="480" w:lineRule="auto"/>
+        <w:ind w:left="0" w:right="0" w:firstLine="0"/>
+        <w:jc w:val="left"/>
+        <w:rPr>
+          <w:u w:color="000000"/>
+          <w:rtl w:val="0"/>
+          <w:lang w:val="en-US"/>
+        </w:rPr>
+      </w:pPr>
+      <w:r>
+        <w:rPr>
+          <w:u w:color="000000"/>
+          <w:rtl w:val="0"/>
+          <w:lang w:val="en-US"/>
+        </w:rPr>
+        <w:t xml:space="preserve">10:03 </w:t>
+      </w:r>
+      <w:r>
+        <w:rPr>
+          <w:u w:color="000000"/>
+          <w:rtl w:val="0"/>
+          <w:lang w:val="en-US"/>
+        </w:rPr>
+        <w:t xml:space="preserve">— </w:t>
+      </w:r>
+      <w:r>
+        <w:rPr>
+          <w:u w:color="000000"/>
+          <w:rtl w:val="0"/>
+          <w:lang w:val="en-US"/>
+        </w:rPr>
+        <w:t>Using the static keyword allows us to create a function within our class, and utilize said function without having to actually create an instance of our class.</w:t>
+      </w:r>
+    </w:p>
+    <w:p>
+      <w:pPr>
+        <w:pStyle w:val="Default"/>
+        <w:bidi w:val="0"/>
+        <w:spacing w:line="480" w:lineRule="auto"/>
+        <w:ind w:left="0" w:right="0" w:firstLine="0"/>
+        <w:jc w:val="left"/>
+        <w:rPr>
+          <w:u w:color="000000"/>
+          <w:rtl w:val="0"/>
+          <w:lang w:val="en-US"/>
+        </w:rPr>
+      </w:pPr>
+    </w:p>
+    <w:p>
+      <w:pPr>
+        <w:pStyle w:val="Default"/>
+        <w:bidi w:val="0"/>
+        <w:spacing w:line="480" w:lineRule="auto"/>
+        <w:ind w:left="0" w:right="0" w:firstLine="0"/>
+        <w:jc w:val="left"/>
+        <w:rPr>
+          <w:u w:color="000000"/>
+          <w:rtl w:val="0"/>
+          <w:lang w:val="en-US"/>
+        </w:rPr>
+      </w:pPr>
+      <w:r>
+        <w:rPr>
+          <w:u w:color="000000"/>
+          <w:rtl w:val="0"/>
+          <w:lang w:val="en-US"/>
+        </w:rPr>
+        <w:t xml:space="preserve">10:10 </w:t>
+      </w:r>
+      <w:r>
+        <w:rPr>
+          <w:u w:color="000000"/>
+          <w:rtl w:val="0"/>
+          <w:lang w:val="en-US"/>
+        </w:rPr>
+        <w:t xml:space="preserve">— </w:t>
+      </w:r>
+      <w:r>
+        <w:rPr>
+          <w:u w:color="000000"/>
+          <w:rtl w:val="0"/>
+          <w:lang w:val="en-US"/>
+        </w:rPr>
+        <w:t>Now let</w:t>
+      </w:r>
+      <w:r>
+        <w:rPr>
+          <w:u w:color="000000"/>
+          <w:rtl w:val="0"/>
+          <w:lang w:val="en-US"/>
+        </w:rPr>
+        <w:t>’</w:t>
+      </w:r>
+      <w:r>
+        <w:rPr>
+          <w:u w:color="000000"/>
+          <w:rtl w:val="0"/>
+          <w:lang w:val="en-US"/>
+        </w:rPr>
+        <w:t>s talk about get methods. I remember learning about these in a codecademy course I completed a few months ago, but let</w:t>
+      </w:r>
+      <w:r>
+        <w:rPr>
+          <w:u w:color="000000"/>
+          <w:rtl w:val="0"/>
+          <w:lang w:val="en-US"/>
+        </w:rPr>
+        <w:t>’</w:t>
+      </w:r>
+      <w:r>
+        <w:rPr>
+          <w:u w:color="000000"/>
+          <w:rtl w:val="0"/>
+          <w:lang w:val="en-US"/>
+        </w:rPr>
+        <w:t>s review and try to get a deeper understanding now.</w:t>
+      </w:r>
+    </w:p>
+    <w:p>
+      <w:pPr>
+        <w:pStyle w:val="Default"/>
+        <w:bidi w:val="0"/>
+        <w:spacing w:line="480" w:lineRule="auto"/>
+        <w:ind w:left="0" w:right="0" w:firstLine="0"/>
+        <w:jc w:val="left"/>
+        <w:rPr>
+          <w:u w:color="000000"/>
+          <w:rtl w:val="0"/>
+          <w:lang w:val="en-US"/>
+        </w:rPr>
+      </w:pPr>
+    </w:p>
+    <w:p>
+      <w:pPr>
+        <w:pStyle w:val="Default"/>
+        <w:bidi w:val="0"/>
+        <w:spacing w:line="480" w:lineRule="auto"/>
+        <w:ind w:left="0" w:right="0" w:firstLine="0"/>
+        <w:jc w:val="left"/>
+        <w:rPr>
+          <w:u w:color="000000"/>
+          <w:rtl w:val="0"/>
+          <w:lang w:val="en-US"/>
+        </w:rPr>
+      </w:pPr>
+      <w:r>
+        <w:rPr>
+          <w:u w:color="000000"/>
+          <w:rtl w:val="0"/>
+          <w:lang w:val="en-US"/>
+        </w:rPr>
+        <w:t xml:space="preserve">10:12 </w:t>
+      </w:r>
+      <w:r>
+        <w:rPr>
+          <w:u w:color="000000"/>
+          <w:rtl w:val="0"/>
+          <w:lang w:val="en-US"/>
+        </w:rPr>
+        <w:t xml:space="preserve">— </w:t>
+      </w:r>
+      <w:r>
+        <w:rPr>
+          <w:u w:color="000000"/>
+          <w:rtl w:val="0"/>
+          <w:lang w:val="en-US"/>
+        </w:rPr>
+        <w:t>A get method is basically a property we</w:t>
+      </w:r>
+      <w:r>
+        <w:rPr>
+          <w:u w:color="000000"/>
+          <w:rtl w:val="0"/>
+          <w:lang w:val="en-US"/>
+        </w:rPr>
+        <w:t>’</w:t>
+      </w:r>
+      <w:r>
+        <w:rPr>
+          <w:u w:color="000000"/>
+          <w:rtl w:val="0"/>
+          <w:lang w:val="en-US"/>
+        </w:rPr>
+        <w:t>re getting to retrieve some value (in most cases I would imagine this means retrieving a value from a particular instance of our class).</w:t>
+      </w:r>
+    </w:p>
+    <w:p>
+      <w:pPr>
+        <w:pStyle w:val="Default"/>
+        <w:bidi w:val="0"/>
+        <w:spacing w:line="480" w:lineRule="auto"/>
+        <w:ind w:left="0" w:right="0" w:firstLine="0"/>
+        <w:jc w:val="left"/>
+        <w:rPr>
+          <w:u w:color="000000"/>
+          <w:rtl w:val="0"/>
+          <w:lang w:val="en-US"/>
+        </w:rPr>
+      </w:pPr>
+    </w:p>
+    <w:p>
+      <w:pPr>
+        <w:pStyle w:val="Default"/>
+        <w:bidi w:val="0"/>
+        <w:spacing w:line="480" w:lineRule="auto"/>
+        <w:ind w:left="0" w:right="0" w:firstLine="0"/>
+        <w:jc w:val="left"/>
+        <w:rPr>
+          <w:u w:color="000000"/>
+          <w:rtl w:val="0"/>
+          <w:lang w:val="en-US"/>
+        </w:rPr>
+      </w:pPr>
+      <w:r>
+        <w:rPr>
+          <w:u w:color="000000"/>
+          <w:rtl w:val="0"/>
+          <w:lang w:val="en-US"/>
+        </w:rPr>
+        <w:t xml:space="preserve">10:21 </w:t>
+      </w:r>
+      <w:r>
+        <w:rPr>
+          <w:u w:color="000000"/>
+          <w:rtl w:val="0"/>
+          <w:lang w:val="en-US"/>
+        </w:rPr>
+        <w:t xml:space="preserve">— </w:t>
+      </w:r>
+      <w:r>
+        <w:rPr>
+          <w:u w:color="000000"/>
+          <w:rtl w:val="0"/>
+          <w:lang w:val="en-US"/>
+        </w:rPr>
+        <w:t>Let</w:t>
+      </w:r>
+      <w:r>
+        <w:rPr>
+          <w:u w:color="000000"/>
+          <w:rtl w:val="0"/>
+          <w:lang w:val="en-US"/>
+        </w:rPr>
+        <w:t>’</w:t>
+      </w:r>
+      <w:r>
+        <w:rPr>
+          <w:u w:color="000000"/>
+          <w:rtl w:val="0"/>
+          <w:lang w:val="en-US"/>
+        </w:rPr>
+        <w:t>s look at the following code snippet taken straight from Dylan</w:t>
+      </w:r>
+      <w:r>
+        <w:rPr>
+          <w:u w:color="000000"/>
+          <w:rtl w:val="0"/>
+          <w:lang w:val="en-US"/>
+        </w:rPr>
+        <w:t>’</w:t>
+      </w:r>
+      <w:r>
+        <w:rPr>
+          <w:u w:color="000000"/>
+          <w:rtl w:val="0"/>
+          <w:lang w:val="en-US"/>
+        </w:rPr>
+        <w:t>s video:</w:t>
+      </w:r>
+    </w:p>
+    <w:p>
+      <w:pPr>
+        <w:pStyle w:val="Default"/>
+        <w:bidi w:val="0"/>
+        <w:spacing w:line="480" w:lineRule="auto"/>
+        <w:ind w:left="0" w:right="0" w:firstLine="0"/>
+        <w:jc w:val="left"/>
+        <w:rPr>
+          <w:u w:color="000000"/>
+          <w:rtl w:val="0"/>
+          <w:lang w:val="en-US"/>
+        </w:rPr>
+      </w:pPr>
+      <w:r>
+        <w:rPr>
+          <w:u w:color="000000"/>
+          <w:rtl w:val="0"/>
+          <w:lang w:val="en-US"/>
+        </w:rPr>
+        <w:t>class Cat extends Animal {</w:t>
+      </w:r>
+    </w:p>
+    <w:p>
+      <w:pPr>
+        <w:pStyle w:val="Default"/>
+        <w:bidi w:val="0"/>
+        <w:spacing w:line="480" w:lineRule="auto"/>
+        <w:ind w:left="0" w:right="0" w:firstLine="0"/>
+        <w:jc w:val="left"/>
+        <w:rPr>
+          <w:u w:color="000000"/>
+          <w:rtl w:val="0"/>
+          <w:lang w:val="en-US"/>
+        </w:rPr>
+      </w:pPr>
+    </w:p>
+    <w:p>
+      <w:pPr>
+        <w:pStyle w:val="Default"/>
+        <w:bidi w:val="0"/>
+        <w:spacing w:line="480" w:lineRule="auto"/>
+        <w:ind w:left="0" w:right="0" w:firstLine="0"/>
+        <w:jc w:val="left"/>
+        <w:rPr>
+          <w:u w:color="000000"/>
+          <w:rtl w:val="0"/>
+          <w:lang w:val="en-US"/>
+        </w:rPr>
+      </w:pPr>
+      <w:r>
+        <w:rPr>
+          <w:u w:color="000000"/>
+          <w:rtl w:val="0"/>
+          <w:lang w:val="en-US"/>
+        </w:rPr>
+        <w:t>}</w:t>
+      </w:r>
+    </w:p>
+    <w:p>
+      <w:pPr>
+        <w:pStyle w:val="Default"/>
+        <w:bidi w:val="0"/>
+        <w:spacing w:line="480" w:lineRule="auto"/>
+        <w:ind w:left="0" w:right="0" w:firstLine="0"/>
+        <w:jc w:val="left"/>
+        <w:rPr>
+          <w:u w:color="000000"/>
+          <w:rtl w:val="0"/>
+          <w:lang w:val="en-US"/>
+        </w:rPr>
+      </w:pPr>
+      <w:r>
+        <w:rPr>
+          <w:u w:color="000000"/>
+          <w:rtl w:val="0"/>
+          <w:lang w:val="en-US"/>
+        </w:rPr>
+        <w:t xml:space="preserve">10:22 </w:t>
+      </w:r>
+      <w:r>
+        <w:rPr>
+          <w:u w:color="000000"/>
+          <w:rtl w:val="0"/>
+          <w:lang w:val="en-US"/>
+        </w:rPr>
+        <w:t xml:space="preserve">— </w:t>
+      </w:r>
+      <w:r>
+        <w:rPr>
+          <w:u w:color="000000"/>
+          <w:rtl w:val="0"/>
+          <w:lang w:val="en-US"/>
+        </w:rPr>
+        <w:t>What is going on here? For a little while I found the above syntax quite intimidating. A couple days at least. It turns out, however, this concept is actually pretty simple. What we</w:t>
+      </w:r>
+      <w:r>
+        <w:rPr>
+          <w:u w:color="000000"/>
+          <w:rtl w:val="0"/>
+          <w:lang w:val="en-US"/>
+        </w:rPr>
+        <w:t>’</w:t>
+      </w:r>
+      <w:r>
+        <w:rPr>
+          <w:u w:color="000000"/>
+          <w:rtl w:val="0"/>
+          <w:lang w:val="en-US"/>
+        </w:rPr>
+        <w:t>re doing in the above scenario is the following</w:t>
+      </w:r>
+      <w:r>
+        <w:rPr>
+          <w:u w:color="000000"/>
+          <w:rtl w:val="0"/>
+          <w:lang w:val="en-US"/>
+        </w:rPr>
+        <w:t>…</w:t>
+      </w:r>
+    </w:p>
+    <w:p>
+      <w:pPr>
+        <w:pStyle w:val="Default"/>
+        <w:bidi w:val="0"/>
+        <w:spacing w:line="480" w:lineRule="auto"/>
+        <w:ind w:left="0" w:right="0" w:firstLine="0"/>
+        <w:jc w:val="left"/>
+        <w:rPr>
+          <w:u w:color="000000"/>
+          <w:rtl w:val="0"/>
+          <w:lang w:val="en-US"/>
+        </w:rPr>
+      </w:pPr>
+      <w:r>
+        <w:rPr>
+          <w:u w:color="000000"/>
+          <w:rtl w:val="0"/>
+          <w:lang w:val="en-US"/>
+        </w:rPr>
+        <w:t xml:space="preserve">#1 </w:t>
+      </w:r>
+      <w:r>
+        <w:rPr>
+          <w:u w:color="000000"/>
+          <w:rtl w:val="0"/>
+          <w:lang w:val="en-US"/>
+        </w:rPr>
+        <w:t xml:space="preserve">— </w:t>
+      </w:r>
+      <w:r>
+        <w:rPr>
+          <w:u w:color="000000"/>
+          <w:rtl w:val="0"/>
+          <w:lang w:val="en-US"/>
+        </w:rPr>
+        <w:t>We</w:t>
+      </w:r>
+      <w:r>
+        <w:rPr>
+          <w:u w:color="000000"/>
+          <w:rtl w:val="0"/>
+          <w:lang w:val="en-US"/>
+        </w:rPr>
+        <w:t>’</w:t>
+      </w:r>
+      <w:r>
+        <w:rPr>
+          <w:u w:color="000000"/>
+          <w:rtl w:val="0"/>
+          <w:lang w:val="en-US"/>
+        </w:rPr>
+        <w:t>re creating a new class called Cat</w:t>
+      </w:r>
+    </w:p>
+    <w:p>
+      <w:pPr>
+        <w:pStyle w:val="Default"/>
+        <w:bidi w:val="0"/>
+        <w:spacing w:line="480" w:lineRule="auto"/>
+        <w:ind w:left="0" w:right="0" w:firstLine="0"/>
+        <w:jc w:val="left"/>
+        <w:rPr>
+          <w:u w:color="000000"/>
+          <w:rtl w:val="0"/>
+          <w:lang w:val="en-US"/>
+        </w:rPr>
+      </w:pPr>
+      <w:r>
+        <w:rPr>
+          <w:u w:color="000000"/>
+          <w:rtl w:val="0"/>
+          <w:lang w:val="en-US"/>
+        </w:rPr>
+        <w:t xml:space="preserve">#2 </w:t>
+      </w:r>
+      <w:r>
+        <w:rPr>
+          <w:u w:color="000000"/>
+          <w:rtl w:val="0"/>
+          <w:lang w:val="en-US"/>
+        </w:rPr>
+        <w:t xml:space="preserve">— </w:t>
+      </w:r>
+      <w:r>
+        <w:rPr>
+          <w:u w:color="000000"/>
+          <w:rtl w:val="0"/>
+          <w:lang w:val="en-US"/>
+        </w:rPr>
+        <w:t>Our Cat class is inheriting the properties and methods from the Animal class.</w:t>
+      </w:r>
+    </w:p>
+    <w:p>
+      <w:pPr>
+        <w:pStyle w:val="Default"/>
+        <w:bidi w:val="0"/>
+        <w:spacing w:line="480" w:lineRule="auto"/>
+        <w:ind w:left="0" w:right="0" w:firstLine="0"/>
+        <w:jc w:val="left"/>
+        <w:rPr>
+          <w:i w:val="1"/>
+          <w:iCs w:val="1"/>
+          <w:u w:color="000000"/>
+          <w:rtl w:val="0"/>
+          <w:lang w:val="en-US"/>
+        </w:rPr>
+      </w:pPr>
+      <w:r>
+        <w:rPr>
+          <w:i w:val="1"/>
+          <w:iCs w:val="1"/>
+          <w:u w:color="000000"/>
+          <w:rtl w:val="0"/>
+          <w:lang w:val="en-US"/>
+        </w:rPr>
+        <w:t>While by golly that wasn</w:t>
+      </w:r>
+      <w:r>
+        <w:rPr>
+          <w:i w:val="1"/>
+          <w:iCs w:val="1"/>
+          <w:u w:color="000000"/>
+          <w:rtl w:val="0"/>
+          <w:lang w:val="en-US"/>
+        </w:rPr>
+        <w:t>’</w:t>
+      </w:r>
+      <w:r>
+        <w:rPr>
+          <w:i w:val="1"/>
+          <w:iCs w:val="1"/>
+          <w:u w:color="000000"/>
+          <w:rtl w:val="0"/>
+          <w:lang w:val="en-US"/>
+        </w:rPr>
+        <w:t>t so hard was it?</w:t>
+      </w:r>
+    </w:p>
+    <w:p>
+      <w:pPr>
+        <w:pStyle w:val="Default"/>
+        <w:bidi w:val="0"/>
+        <w:spacing w:line="480" w:lineRule="auto"/>
+        <w:ind w:left="0" w:right="0" w:firstLine="0"/>
+        <w:jc w:val="left"/>
+        <w:rPr>
+          <w:u w:color="000000"/>
+          <w:rtl w:val="0"/>
+          <w:lang w:val="en-US"/>
+        </w:rPr>
+      </w:pPr>
+    </w:p>
+    <w:p>
+      <w:pPr>
+        <w:pStyle w:val="Default"/>
+        <w:bidi w:val="0"/>
+        <w:spacing w:line="480" w:lineRule="auto"/>
+        <w:ind w:left="0" w:right="0" w:firstLine="0"/>
+        <w:jc w:val="left"/>
+        <w:rPr>
+          <w:u w:color="000000"/>
+          <w:rtl w:val="0"/>
+          <w:lang w:val="en-US"/>
+        </w:rPr>
+      </w:pPr>
+      <w:r>
+        <w:rPr>
+          <w:u w:color="000000"/>
+          <w:rtl w:val="0"/>
+          <w:lang w:val="en-US"/>
+        </w:rPr>
+        <w:t xml:space="preserve">10:26 </w:t>
+      </w:r>
+      <w:r>
+        <w:rPr>
+          <w:u w:color="000000"/>
+          <w:rtl w:val="0"/>
+          <w:lang w:val="en-US"/>
+        </w:rPr>
+        <w:t xml:space="preserve">— </w:t>
+      </w:r>
+      <w:r>
+        <w:rPr>
+          <w:u w:color="000000"/>
+          <w:rtl w:val="0"/>
+          <w:lang w:val="en-US"/>
+        </w:rPr>
+        <w:t xml:space="preserve">Something interesting to note is that we can actually have a conflict of sorts using this inheritance system. For example, if the default attitude in our Animal class is </w:t>
+      </w:r>
+      <w:r>
+        <w:rPr>
+          <w:u w:color="000000"/>
+          <w:rtl w:val="0"/>
+          <w:lang w:val="en-US"/>
+        </w:rPr>
+        <w:t>‘</w:t>
+      </w:r>
+      <w:r>
+        <w:rPr>
+          <w:u w:color="000000"/>
+          <w:rtl w:val="0"/>
+          <w:lang w:val="en-US"/>
+        </w:rPr>
+        <w:t>friendly</w:t>
+      </w:r>
+      <w:r>
+        <w:rPr>
+          <w:u w:color="000000"/>
+          <w:rtl w:val="0"/>
+          <w:lang w:val="en-US"/>
+        </w:rPr>
+        <w:t xml:space="preserve">’ </w:t>
+      </w:r>
+      <w:r>
+        <w:rPr>
+          <w:u w:color="000000"/>
+          <w:rtl w:val="0"/>
+          <w:lang w:val="en-US"/>
+        </w:rPr>
+        <w:t xml:space="preserve">and our Cat class sets attitude to </w:t>
+      </w:r>
+      <w:r>
+        <w:rPr>
+          <w:u w:color="000000"/>
+          <w:rtl w:val="0"/>
+          <w:lang w:val="en-US"/>
+        </w:rPr>
+        <w:t>‘</w:t>
+      </w:r>
+      <w:r>
+        <w:rPr>
+          <w:u w:color="000000"/>
+          <w:rtl w:val="0"/>
+          <w:lang w:val="en-US"/>
+        </w:rPr>
+        <w:t>lazy</w:t>
+      </w:r>
+      <w:r>
+        <w:rPr>
+          <w:u w:color="000000"/>
+          <w:rtl w:val="0"/>
+          <w:lang w:val="en-US"/>
+        </w:rPr>
+        <w:t>’</w:t>
+      </w:r>
+      <w:r>
+        <w:rPr>
+          <w:u w:color="000000"/>
+          <w:rtl w:val="0"/>
+          <w:lang w:val="en-US"/>
+        </w:rPr>
+        <w:t xml:space="preserve">, which class takes precedence? In this example, the Cat class value of </w:t>
+      </w:r>
+      <w:r>
+        <w:rPr>
+          <w:u w:color="000000"/>
+          <w:rtl w:val="0"/>
+          <w:lang w:val="en-US"/>
+        </w:rPr>
+        <w:t>‘</w:t>
+      </w:r>
+      <w:r>
+        <w:rPr>
+          <w:u w:color="000000"/>
+          <w:rtl w:val="0"/>
+          <w:lang w:val="en-US"/>
+        </w:rPr>
+        <w:t>lazy</w:t>
+      </w:r>
+      <w:r>
+        <w:rPr>
+          <w:u w:color="000000"/>
+          <w:rtl w:val="0"/>
+          <w:lang w:val="en-US"/>
+        </w:rPr>
+        <w:t xml:space="preserve">’ </w:t>
+      </w:r>
+      <w:r>
+        <w:rPr>
+          <w:u w:color="000000"/>
+          <w:rtl w:val="0"/>
+          <w:lang w:val="en-US"/>
+        </w:rPr>
+        <w:t>would overwrite the value initially set by the Animal class.</w:t>
+      </w:r>
+    </w:p>
+    <w:p>
+      <w:pPr>
+        <w:pStyle w:val="Default"/>
+        <w:bidi w:val="0"/>
+        <w:spacing w:line="480" w:lineRule="auto"/>
+        <w:ind w:left="0" w:right="0" w:firstLine="0"/>
+        <w:jc w:val="left"/>
+        <w:rPr>
+          <w:u w:color="000000"/>
+          <w:rtl w:val="0"/>
+          <w:lang w:val="en-US"/>
+        </w:rPr>
+      </w:pPr>
+    </w:p>
+    <w:p>
+      <w:pPr>
+        <w:pStyle w:val="Default"/>
+        <w:bidi w:val="0"/>
+        <w:spacing w:line="480" w:lineRule="auto"/>
+        <w:ind w:left="0" w:right="0" w:firstLine="0"/>
+        <w:jc w:val="left"/>
+        <w:rPr>
+          <w:u w:color="000000"/>
+          <w:rtl w:val="0"/>
+          <w:lang w:val="en-US"/>
+        </w:rPr>
+      </w:pPr>
+      <w:r>
+        <w:rPr>
+          <w:u w:color="000000"/>
+          <w:rtl w:val="0"/>
+          <w:lang w:val="en-US"/>
+        </w:rPr>
+        <w:t xml:space="preserve">10:33 </w:t>
+      </w:r>
+      <w:r>
+        <w:rPr>
+          <w:u w:color="000000"/>
+          <w:rtl w:val="0"/>
+          <w:lang w:val="en-US"/>
+        </w:rPr>
+        <w:t xml:space="preserve">— </w:t>
+      </w:r>
+      <w:r>
+        <w:rPr>
+          <w:u w:color="000000"/>
+          <w:rtl w:val="0"/>
+          <w:lang w:val="en-US"/>
+        </w:rPr>
+        <w:t>Now let</w:t>
+      </w:r>
+      <w:r>
+        <w:rPr>
+          <w:u w:color="000000"/>
+          <w:rtl w:val="0"/>
+          <w:lang w:val="en-US"/>
+        </w:rPr>
+        <w:t>’</w:t>
+      </w:r>
+      <w:r>
+        <w:rPr>
+          <w:u w:color="000000"/>
+          <w:rtl w:val="0"/>
+          <w:lang w:val="en-US"/>
+        </w:rPr>
+        <w:t xml:space="preserve">s talk about the </w:t>
+      </w:r>
+      <w:r>
+        <w:rPr>
+          <w:u w:color="000000"/>
+          <w:rtl w:val="0"/>
+          <w:lang w:val="en-US"/>
+        </w:rPr>
+        <w:t>‘</w:t>
+      </w:r>
+      <w:r>
+        <w:rPr>
+          <w:u w:color="000000"/>
+          <w:rtl w:val="0"/>
+          <w:lang w:val="en-US"/>
+        </w:rPr>
+        <w:t>super</w:t>
+      </w:r>
+      <w:r>
+        <w:rPr>
+          <w:u w:color="000000"/>
+          <w:rtl w:val="0"/>
+          <w:lang w:val="en-US"/>
+        </w:rPr>
+        <w:t xml:space="preserve">’ </w:t>
+      </w:r>
+      <w:r>
+        <w:rPr>
+          <w:u w:color="000000"/>
+          <w:rtl w:val="0"/>
+          <w:lang w:val="en-US"/>
+        </w:rPr>
+        <w:t>keyword.</w:t>
+      </w:r>
+    </w:p>
+    <w:p>
+      <w:pPr>
+        <w:pStyle w:val="Default"/>
+        <w:bidi w:val="0"/>
+        <w:spacing w:line="480" w:lineRule="auto"/>
+        <w:ind w:left="0" w:right="0" w:firstLine="0"/>
+        <w:jc w:val="left"/>
+        <w:rPr>
+          <w:u w:color="000000"/>
+          <w:rtl w:val="0"/>
+          <w:lang w:val="en-US"/>
+        </w:rPr>
+      </w:pPr>
+    </w:p>
+    <w:p>
+      <w:pPr>
+        <w:pStyle w:val="Default"/>
+        <w:bidi w:val="0"/>
+        <w:spacing w:line="480" w:lineRule="auto"/>
+        <w:ind w:left="0" w:right="0" w:firstLine="0"/>
+        <w:jc w:val="left"/>
+        <w:rPr>
+          <w:u w:color="000000"/>
+          <w:rtl w:val="0"/>
+          <w:lang w:val="en-US"/>
+        </w:rPr>
+      </w:pPr>
+      <w:r>
+        <w:rPr>
+          <w:u w:color="000000"/>
+          <w:rtl w:val="0"/>
+          <w:lang w:val="en-US"/>
+        </w:rPr>
+        <w:t xml:space="preserve">10:34 </w:t>
+      </w:r>
+      <w:r>
+        <w:rPr>
+          <w:u w:color="000000"/>
+          <w:rtl w:val="0"/>
+          <w:lang w:val="en-US"/>
+        </w:rPr>
+        <w:t xml:space="preserve">— </w:t>
+      </w:r>
+      <w:r>
+        <w:rPr>
+          <w:u w:color="000000"/>
+          <w:rtl w:val="0"/>
+          <w:lang w:val="en-US"/>
+        </w:rPr>
+        <w:t>When we use a constructor function that is being extended out from a parent, we need to use the super keyword to tell our child class which properties it should inherit from the parent.</w:t>
+      </w:r>
+    </w:p>
+    <w:p>
+      <w:pPr>
+        <w:pStyle w:val="Default"/>
+        <w:bidi w:val="0"/>
+        <w:spacing w:line="480" w:lineRule="auto"/>
+        <w:ind w:left="0" w:right="0" w:firstLine="0"/>
+        <w:jc w:val="left"/>
+        <w:rPr>
+          <w:u w:color="000000"/>
+          <w:rtl w:val="0"/>
+          <w:lang w:val="en-US"/>
+        </w:rPr>
+      </w:pPr>
+    </w:p>
+    <w:p>
+      <w:pPr>
+        <w:pStyle w:val="Default"/>
+        <w:bidi w:val="0"/>
+        <w:spacing w:line="480" w:lineRule="auto"/>
+        <w:ind w:left="0" w:right="0" w:firstLine="0"/>
+        <w:jc w:val="left"/>
+        <w:rPr>
+          <w:u w:color="000000"/>
+          <w:rtl w:val="0"/>
+          <w:lang w:val="en-US"/>
+        </w:rPr>
+      </w:pPr>
+      <w:r>
+        <w:rPr>
+          <w:u w:color="000000"/>
+          <w:rtl w:val="0"/>
+          <w:lang w:val="en-US"/>
+        </w:rPr>
+        <w:t xml:space="preserve">10:36 </w:t>
+      </w:r>
+      <w:r>
+        <w:rPr>
+          <w:u w:color="000000"/>
+          <w:rtl w:val="0"/>
+          <w:lang w:val="en-US"/>
+        </w:rPr>
+        <w:t xml:space="preserve">— </w:t>
+      </w:r>
+      <w:r>
+        <w:rPr>
+          <w:u w:color="000000"/>
+          <w:rtl w:val="0"/>
+          <w:lang w:val="en-US"/>
+        </w:rPr>
+        <w:t>Haha, was that difficult to understand? Let me try to explain things more clearly with a syntactic example. Recall that we were previously discussing our Cat class extending our Animal class. In this case, we</w:t>
+      </w:r>
+      <w:r>
+        <w:rPr>
+          <w:u w:color="000000"/>
+          <w:rtl w:val="0"/>
+          <w:lang w:val="en-US"/>
+        </w:rPr>
+        <w:t>’</w:t>
+      </w:r>
+      <w:r>
+        <w:rPr>
+          <w:u w:color="000000"/>
+          <w:rtl w:val="0"/>
+          <w:lang w:val="en-US"/>
+        </w:rPr>
+        <w:t>d be working with the following syntax:</w:t>
+      </w:r>
+    </w:p>
+    <w:p>
+      <w:pPr>
+        <w:pStyle w:val="Default"/>
+        <w:bidi w:val="0"/>
+        <w:spacing w:line="480" w:lineRule="auto"/>
+        <w:ind w:left="0" w:right="0" w:firstLine="0"/>
+        <w:jc w:val="left"/>
+        <w:rPr>
+          <w:u w:color="000000"/>
+          <w:rtl w:val="0"/>
+          <w:lang w:val="en-US"/>
+        </w:rPr>
+      </w:pPr>
+    </w:p>
+    <w:p>
+      <w:pPr>
+        <w:pStyle w:val="Default"/>
+        <w:bidi w:val="0"/>
+        <w:spacing w:line="480" w:lineRule="auto"/>
+        <w:ind w:left="0" w:right="0" w:firstLine="0"/>
+        <w:jc w:val="left"/>
+        <w:rPr>
+          <w:u w:color="000000"/>
+          <w:rtl w:val="0"/>
+          <w:lang w:val="en-US"/>
+        </w:rPr>
+      </w:pPr>
+      <w:r>
+        <w:rPr>
+          <w:u w:color="000000"/>
+          <w:rtl w:val="0"/>
+          <w:lang w:val="en-US"/>
+        </w:rPr>
+        <w:t>class Cat extends Animal {</w:t>
+      </w:r>
+    </w:p>
+    <w:p>
+      <w:pPr>
+        <w:pStyle w:val="Default"/>
+        <w:bidi w:val="0"/>
+        <w:spacing w:line="480" w:lineRule="auto"/>
+        <w:ind w:left="0" w:right="0" w:firstLine="0"/>
+        <w:jc w:val="left"/>
+        <w:rPr>
+          <w:u w:color="000000"/>
+          <w:rtl w:val="0"/>
+          <w:lang w:val="en-US"/>
+        </w:rPr>
+      </w:pPr>
+      <w:r>
+        <w:rPr>
+          <w:u w:color="000000"/>
+          <w:rtl w:val="0"/>
+          <w:lang w:val="en-US"/>
+        </w:rPr>
+        <w:t>constructor (type, attitude, fur)</w:t>
+      </w:r>
+    </w:p>
+    <w:p>
+      <w:pPr>
+        <w:pStyle w:val="Default"/>
+        <w:bidi w:val="0"/>
+        <w:spacing w:line="480" w:lineRule="auto"/>
+        <w:ind w:left="0" w:right="0" w:firstLine="0"/>
+        <w:jc w:val="left"/>
+        <w:rPr>
+          <w:u w:color="000000"/>
+          <w:rtl w:val="0"/>
+          <w:lang w:val="en-US"/>
+        </w:rPr>
+      </w:pPr>
+      <w:r>
+        <w:rPr>
+          <w:u w:color="000000"/>
+          <w:rtl w:val="0"/>
+          <w:lang w:val="en-US"/>
+        </w:rPr>
+        <w:t>// Let</w:t>
+      </w:r>
+      <w:r>
+        <w:rPr>
+          <w:u w:color="000000"/>
+          <w:rtl w:val="0"/>
+          <w:lang w:val="en-US"/>
+        </w:rPr>
+        <w:t>’</w:t>
+      </w:r>
+      <w:r>
+        <w:rPr>
+          <w:u w:color="000000"/>
+          <w:rtl w:val="0"/>
+          <w:lang w:val="en-US"/>
+        </w:rPr>
+        <w:t>s assume the Animal class had type and attitude properties.</w:t>
+      </w:r>
+    </w:p>
+    <w:p>
+      <w:pPr>
+        <w:pStyle w:val="Default"/>
+        <w:bidi w:val="0"/>
+        <w:spacing w:line="480" w:lineRule="auto"/>
+        <w:ind w:left="0" w:right="0" w:firstLine="0"/>
+        <w:jc w:val="left"/>
+        <w:rPr>
+          <w:u w:color="000000"/>
+          <w:rtl w:val="0"/>
+          <w:lang w:val="en-US"/>
+        </w:rPr>
+      </w:pPr>
+      <w:r>
+        <w:rPr>
+          <w:u w:color="000000"/>
+          <w:rtl w:val="0"/>
+          <w:lang w:val="en-US"/>
+        </w:rPr>
+        <w:t>super(type, attitude)</w:t>
+      </w:r>
+    </w:p>
+    <w:p>
+      <w:pPr>
+        <w:pStyle w:val="Default"/>
+        <w:bidi w:val="0"/>
+        <w:spacing w:line="480" w:lineRule="auto"/>
+        <w:ind w:left="0" w:right="0" w:firstLine="0"/>
+        <w:jc w:val="left"/>
+        <w:rPr>
+          <w:u w:color="000000"/>
+          <w:rtl w:val="0"/>
+          <w:lang w:val="en-US"/>
+        </w:rPr>
+      </w:pPr>
+      <w:r>
+        <w:rPr>
+          <w:u w:color="000000"/>
+          <w:rtl w:val="0"/>
+          <w:lang w:val="en-US"/>
+        </w:rPr>
+        <w:t>this.fur = fur</w:t>
+      </w:r>
+    </w:p>
+    <w:p>
+      <w:pPr>
+        <w:pStyle w:val="Default"/>
+        <w:bidi w:val="0"/>
+        <w:spacing w:line="480" w:lineRule="auto"/>
+        <w:ind w:left="0" w:right="0" w:firstLine="0"/>
+        <w:jc w:val="left"/>
+        <w:rPr>
+          <w:u w:color="000000"/>
+          <w:rtl w:val="0"/>
+          <w:lang w:val="en-US"/>
+        </w:rPr>
+      </w:pPr>
+      <w:r>
+        <w:rPr>
+          <w:u w:color="000000"/>
+          <w:rtl w:val="0"/>
+          <w:lang w:val="en-US"/>
+        </w:rPr>
+        <w:t>}</w:t>
+      </w:r>
+    </w:p>
+    <w:p>
+      <w:pPr>
+        <w:pStyle w:val="Default"/>
+        <w:bidi w:val="0"/>
+        <w:spacing w:line="480" w:lineRule="auto"/>
+        <w:ind w:left="0" w:right="0" w:firstLine="0"/>
+        <w:jc w:val="left"/>
+        <w:rPr>
+          <w:u w:color="000000"/>
+          <w:rtl w:val="0"/>
+          <w:lang w:val="en-US"/>
+        </w:rPr>
+      </w:pPr>
+    </w:p>
+    <w:p>
+      <w:pPr>
+        <w:pStyle w:val="Default"/>
+        <w:bidi w:val="0"/>
+        <w:spacing w:line="480" w:lineRule="auto"/>
+        <w:ind w:left="0" w:right="0" w:firstLine="0"/>
+        <w:jc w:val="left"/>
+        <w:rPr>
+          <w:u w:color="000000"/>
+          <w:rtl w:val="0"/>
+          <w:lang w:val="en-US"/>
+        </w:rPr>
+      </w:pPr>
+      <w:r>
+        <w:rPr>
+          <w:u w:color="000000"/>
+          <w:rtl w:val="0"/>
+          <w:lang w:val="en-US"/>
+        </w:rPr>
+        <w:t xml:space="preserve">10:42 </w:t>
+      </w:r>
+      <w:r>
+        <w:rPr>
+          <w:u w:color="000000"/>
+          <w:rtl w:val="0"/>
+          <w:lang w:val="en-US"/>
+        </w:rPr>
+        <w:t xml:space="preserve">— </w:t>
+      </w:r>
+      <w:r>
+        <w:rPr>
+          <w:u w:color="000000"/>
+          <w:rtl w:val="0"/>
+          <w:lang w:val="en-US"/>
+        </w:rPr>
+        <w:t>The above code would utilize super to determine which properties we wanted our Cat class to inherit from our Animal class. Of course, because fur was not included as an argument using our super keyword, we would have to define fur when we instantiate a new instance of our Cat class.</w:t>
+      </w:r>
+    </w:p>
+    <w:p>
+      <w:pPr>
+        <w:pStyle w:val="Default"/>
+        <w:bidi w:val="0"/>
+        <w:spacing w:line="480" w:lineRule="auto"/>
+        <w:ind w:left="0" w:right="0" w:firstLine="0"/>
+        <w:jc w:val="left"/>
+        <w:rPr>
+          <w:u w:color="000000"/>
+          <w:rtl w:val="0"/>
+          <w:lang w:val="en-US"/>
+        </w:rPr>
+      </w:pPr>
+    </w:p>
+    <w:p>
+      <w:pPr>
+        <w:pStyle w:val="Default"/>
+        <w:bidi w:val="0"/>
+        <w:spacing w:line="480" w:lineRule="auto"/>
+        <w:ind w:left="0" w:right="0" w:firstLine="0"/>
+        <w:jc w:val="left"/>
+        <w:rPr>
+          <w:u w:color="000000"/>
+          <w:shd w:val="clear" w:color="auto" w:fill="ffffff"/>
+          <w:rtl w:val="0"/>
+          <w:lang w:val="en-US"/>
+        </w:rPr>
+      </w:pPr>
+      <w:r>
+        <w:rPr>
+          <w:u w:color="000000"/>
+          <w:rtl w:val="0"/>
+          <w:lang w:val="en-US"/>
+        </w:rPr>
+        <w:t xml:space="preserve">10:46 </w:t>
+      </w:r>
+      <w:r>
+        <w:rPr>
+          <w:u w:color="000000"/>
+          <w:rtl w:val="0"/>
+          <w:lang w:val="en-US"/>
+        </w:rPr>
+        <w:t xml:space="preserve">— </w:t>
+      </w:r>
+      <w:r>
+        <w:rPr>
+          <w:u w:color="000000"/>
+          <w:rtl w:val="0"/>
+          <w:lang w:val="en-US"/>
+        </w:rPr>
+        <w:t>I</w:t>
+      </w:r>
+      <w:r>
+        <w:rPr>
+          <w:u w:color="000000"/>
+          <w:rtl w:val="0"/>
+          <w:lang w:val="en-US"/>
+        </w:rPr>
+        <w:t>’</w:t>
+      </w:r>
+      <w:r>
+        <w:rPr>
+          <w:u w:color="000000"/>
+          <w:rtl w:val="0"/>
+          <w:lang w:val="en-US"/>
+        </w:rPr>
+        <w:t>ve finished the video. It</w:t>
+      </w:r>
+      <w:r>
+        <w:rPr>
+          <w:u w:color="000000"/>
+          <w:rtl w:val="0"/>
+          <w:lang w:val="en-US"/>
+        </w:rPr>
+        <w:t>’</w:t>
+      </w:r>
+      <w:r>
+        <w:rPr>
+          <w:u w:color="000000"/>
+          <w:rtl w:val="0"/>
+          <w:lang w:val="en-US"/>
+        </w:rPr>
+        <w:t>s been a good session to start the day. I</w:t>
+      </w:r>
+      <w:r>
+        <w:rPr>
+          <w:u w:color="000000"/>
+          <w:rtl w:val="0"/>
+          <w:lang w:val="en-US"/>
+        </w:rPr>
+        <w:t>’</w:t>
+      </w:r>
+      <w:r>
+        <w:rPr>
+          <w:u w:color="000000"/>
+          <w:rtl w:val="0"/>
+          <w:lang w:val="en-US"/>
+        </w:rPr>
+        <w:t>m going to commit this to GitHub and then maybe go exercise or eat breakfast. See you later!</w:t>
+      </w:r>
+    </w:p>
+    <w:p>
+      <w:pPr>
+        <w:pStyle w:val="Default"/>
+        <w:bidi w:val="0"/>
+        <w:spacing w:line="400" w:lineRule="atLeast"/>
+        <w:ind w:left="0" w:right="0" w:firstLine="0"/>
+        <w:jc w:val="left"/>
+        <w:rPr>
+          <w:rFonts w:ascii="Times" w:cs="Times" w:hAnsi="Times" w:eastAsia="Times"/>
+          <w:color w:val="d4d4d4"/>
+          <w:sz w:val="26"/>
+          <w:szCs w:val="26"/>
+          <w:shd w:val="clear" w:color="auto" w:fill="ffffff"/>
+          <w:rtl w:val="0"/>
         </w:rPr>
       </w:pPr>
     </w:p>

</xml_diff>

<commit_message>
8pm commit for Daily Coding Journal May 7th
</commit_message>
<xml_diff>
--- a/May 2019/Tuesday May 7th, 2019 Daily Coding Journal.docx
+++ b/May 2019/Tuesday May 7th, 2019 Daily Coding Journal.docx
@@ -2735,7 +2735,6 @@
         <w:jc w:val="left"/>
         <w:rPr>
           <w:u w:color="000000"/>
-          <w:shd w:val="clear" w:color="auto" w:fill="ffffff"/>
           <w:rtl w:val="0"/>
           <w:lang w:val="en-US"/>
         </w:rPr>
@@ -2817,50 +2816,2731 @@
       <w:pPr>
         <w:pStyle w:val="Default"/>
         <w:bidi w:val="0"/>
-        <w:spacing w:line="400" w:lineRule="atLeast"/>
+        <w:spacing w:line="480" w:lineRule="auto"/>
+        <w:ind w:left="0" w:right="0" w:firstLine="0"/>
+        <w:jc w:val="left"/>
+        <w:rPr>
+          <w:u w:color="000000"/>
+          <w:rtl w:val="0"/>
+          <w:lang w:val="en-US"/>
+        </w:rPr>
+      </w:pPr>
+    </w:p>
+    <w:p>
+      <w:pPr>
+        <w:pStyle w:val="Default"/>
+        <w:bidi w:val="0"/>
+        <w:spacing w:line="480" w:lineRule="auto"/>
+        <w:ind w:left="0" w:right="0" w:firstLine="0"/>
+        <w:jc w:val="left"/>
+        <w:rPr>
+          <w:u w:color="000000"/>
+          <w:rtl w:val="0"/>
+          <w:lang w:val="en-US"/>
+        </w:rPr>
+      </w:pPr>
+      <w:r>
+        <w:rPr>
+          <w:u w:color="000000"/>
+          <w:rtl w:val="0"/>
+          <w:lang w:val="en-US"/>
+        </w:rPr>
+        <w:t xml:space="preserve">14:42 </w:t>
+      </w:r>
+      <w:r>
+        <w:rPr>
+          <w:u w:color="000000"/>
+          <w:rtl w:val="0"/>
+          <w:lang w:val="en-US"/>
+        </w:rPr>
+        <w:t xml:space="preserve">— </w:t>
+      </w:r>
+      <w:r>
+        <w:rPr>
+          <w:u w:color="000000"/>
+          <w:rtl w:val="0"/>
+          <w:lang w:val="en-US"/>
+        </w:rPr>
+        <w:t>I ate breakfast, walked a couple miles, took care of some other obligations but now I</w:t>
+      </w:r>
+      <w:r>
+        <w:rPr>
+          <w:u w:color="000000"/>
+          <w:rtl w:val="0"/>
+          <w:lang w:val="en-US"/>
+        </w:rPr>
+        <w:t>’</w:t>
+      </w:r>
+      <w:r>
+        <w:rPr>
+          <w:u w:color="000000"/>
+          <w:rtl w:val="0"/>
+          <w:lang w:val="en-US"/>
+        </w:rPr>
+        <w:t>m back for a quick 15 minute pomodoro session.</w:t>
+      </w:r>
+    </w:p>
+    <w:p>
+      <w:pPr>
+        <w:pStyle w:val="Default"/>
+        <w:bidi w:val="0"/>
+        <w:spacing w:line="480" w:lineRule="auto"/>
+        <w:ind w:left="0" w:right="0" w:firstLine="0"/>
+        <w:jc w:val="left"/>
+        <w:rPr>
+          <w:u w:color="000000"/>
+          <w:rtl w:val="0"/>
+          <w:lang w:val="en-US"/>
+        </w:rPr>
+      </w:pPr>
+    </w:p>
+    <w:p>
+      <w:pPr>
+        <w:pStyle w:val="Default"/>
+        <w:bidi w:val="0"/>
+        <w:spacing w:line="480" w:lineRule="auto"/>
+        <w:ind w:left="0" w:right="0" w:firstLine="0"/>
+        <w:jc w:val="left"/>
+        <w:rPr>
+          <w:u w:color="000000"/>
+          <w:rtl w:val="0"/>
+          <w:lang w:val="en-US"/>
+        </w:rPr>
+      </w:pPr>
+      <w:r>
+        <w:rPr>
+          <w:u w:color="000000"/>
+          <w:rtl w:val="0"/>
+          <w:lang w:val="en-US"/>
+        </w:rPr>
+        <w:t xml:space="preserve">14:46 </w:t>
+      </w:r>
+      <w:r>
+        <w:rPr>
+          <w:u w:color="000000"/>
+          <w:rtl w:val="0"/>
+          <w:lang w:val="en-US"/>
+        </w:rPr>
+        <w:t xml:space="preserve">— </w:t>
+      </w:r>
+      <w:r>
+        <w:rPr>
+          <w:u w:color="000000"/>
+          <w:rtl w:val="0"/>
+          <w:lang w:val="en-US"/>
+        </w:rPr>
+        <w:t>I briefly reviewed class-based components and now I</w:t>
+      </w:r>
+      <w:r>
+        <w:rPr>
+          <w:u w:color="000000"/>
+          <w:rtl w:val="0"/>
+          <w:lang w:val="en-US"/>
+        </w:rPr>
+        <w:t>’</w:t>
+      </w:r>
+      <w:r>
+        <w:rPr>
+          <w:u w:color="000000"/>
+          <w:rtl w:val="0"/>
+          <w:lang w:val="en-US"/>
+        </w:rPr>
+        <w:t>m going to practice converting a functional component into a class-based component.</w:t>
+      </w:r>
+    </w:p>
+    <w:p>
+      <w:pPr>
+        <w:pStyle w:val="Default"/>
+        <w:bidi w:val="0"/>
+        <w:spacing w:line="480" w:lineRule="auto"/>
+        <w:ind w:left="0" w:right="0" w:firstLine="0"/>
+        <w:jc w:val="left"/>
+        <w:rPr>
+          <w:u w:color="000000"/>
+          <w:rtl w:val="0"/>
+          <w:lang w:val="en-US"/>
+        </w:rPr>
+      </w:pPr>
+    </w:p>
+    <w:p>
+      <w:pPr>
+        <w:pStyle w:val="Default"/>
+        <w:bidi w:val="0"/>
+        <w:spacing w:line="480" w:lineRule="auto"/>
+        <w:ind w:left="0" w:right="0" w:firstLine="0"/>
+        <w:jc w:val="left"/>
+        <w:rPr>
+          <w:u w:color="000000"/>
+          <w:rtl w:val="0"/>
+          <w:lang w:val="en-US"/>
+        </w:rPr>
+      </w:pPr>
+      <w:r>
+        <w:rPr>
+          <w:u w:color="000000"/>
+          <w:rtl w:val="0"/>
+          <w:lang w:val="en-US"/>
+        </w:rPr>
+        <w:t xml:space="preserve">14:56 </w:t>
+      </w:r>
+      <w:r>
+        <w:rPr>
+          <w:u w:color="000000"/>
+          <w:rtl w:val="0"/>
+          <w:lang w:val="en-US"/>
+        </w:rPr>
+        <w:t xml:space="preserve">— </w:t>
+      </w:r>
+      <w:r>
+        <w:rPr>
+          <w:u w:color="000000"/>
+          <w:rtl w:val="0"/>
+          <w:lang w:val="en-US"/>
+        </w:rPr>
+        <w:t>I</w:t>
+      </w:r>
+      <w:r>
+        <w:rPr>
+          <w:u w:color="000000"/>
+          <w:rtl w:val="0"/>
+          <w:lang w:val="en-US"/>
+        </w:rPr>
+        <w:t>’</w:t>
+      </w:r>
+      <w:r>
+        <w:rPr>
+          <w:u w:color="000000"/>
+          <w:rtl w:val="0"/>
+          <w:lang w:val="en-US"/>
+        </w:rPr>
+        <w:t>ve completed most of the conversion successfully, but I</w:t>
+      </w:r>
+      <w:r>
+        <w:rPr>
+          <w:u w:color="000000"/>
+          <w:rtl w:val="0"/>
+          <w:lang w:val="en-US"/>
+        </w:rPr>
+        <w:t>’</w:t>
+      </w:r>
+      <w:r>
+        <w:rPr>
+          <w:u w:color="000000"/>
+          <w:rtl w:val="0"/>
+          <w:lang w:val="en-US"/>
+        </w:rPr>
+        <w:t>m having a small error related to perhaps an unexpected use of const or incorrect syntax with new Date().</w:t>
+      </w:r>
+    </w:p>
+    <w:p>
+      <w:pPr>
+        <w:pStyle w:val="Default"/>
+        <w:bidi w:val="0"/>
+        <w:spacing w:line="480" w:lineRule="auto"/>
+        <w:ind w:left="0" w:right="0" w:firstLine="0"/>
+        <w:jc w:val="left"/>
+        <w:rPr>
+          <w:u w:color="000000"/>
+          <w:rtl w:val="0"/>
+          <w:lang w:val="en-US"/>
+        </w:rPr>
+      </w:pPr>
+    </w:p>
+    <w:p>
+      <w:pPr>
+        <w:pStyle w:val="Default"/>
+        <w:bidi w:val="0"/>
+        <w:spacing w:line="480" w:lineRule="auto"/>
+        <w:ind w:left="0" w:right="0" w:firstLine="0"/>
+        <w:jc w:val="left"/>
+        <w:rPr>
+          <w:u w:color="000000"/>
+          <w:rtl w:val="0"/>
+          <w:lang w:val="en-US"/>
+        </w:rPr>
+      </w:pPr>
+      <w:r>
+        <w:rPr>
+          <w:u w:color="000000"/>
+          <w:rtl w:val="0"/>
+          <w:lang w:val="en-US"/>
+        </w:rPr>
+        <w:t xml:space="preserve">19:06 </w:t>
+      </w:r>
+      <w:r>
+        <w:rPr>
+          <w:u w:color="000000"/>
+          <w:rtl w:val="0"/>
+          <w:lang w:val="en-US"/>
+        </w:rPr>
+        <w:t xml:space="preserve">— </w:t>
+      </w:r>
+      <w:r>
+        <w:rPr>
+          <w:u w:color="000000"/>
+          <w:rtl w:val="0"/>
+          <w:lang w:val="en-US"/>
+        </w:rPr>
+        <w:t>I</w:t>
+      </w:r>
+      <w:r>
+        <w:rPr>
+          <w:u w:color="000000"/>
+          <w:rtl w:val="0"/>
+          <w:lang w:val="en-US"/>
+        </w:rPr>
+        <w:t>’</w:t>
+      </w:r>
+      <w:r>
+        <w:rPr>
+          <w:u w:color="000000"/>
+          <w:rtl w:val="0"/>
+          <w:lang w:val="en-US"/>
+        </w:rPr>
+        <w:t>m back. Let</w:t>
+      </w:r>
+      <w:r>
+        <w:rPr>
+          <w:u w:color="000000"/>
+          <w:rtl w:val="0"/>
+          <w:lang w:val="en-US"/>
+        </w:rPr>
+        <w:t>’</w:t>
+      </w:r>
+      <w:r>
+        <w:rPr>
+          <w:u w:color="000000"/>
+          <w:rtl w:val="0"/>
+          <w:lang w:val="en-US"/>
+        </w:rPr>
+        <w:t>s see if we can figure out this error.</w:t>
+      </w:r>
+    </w:p>
+    <w:p>
+      <w:pPr>
+        <w:pStyle w:val="Default"/>
+        <w:bidi w:val="0"/>
+        <w:spacing w:line="480" w:lineRule="auto"/>
+        <w:ind w:left="0" w:right="0" w:firstLine="0"/>
+        <w:jc w:val="left"/>
+        <w:rPr>
+          <w:u w:color="000000"/>
+          <w:rtl w:val="0"/>
+          <w:lang w:val="en-US"/>
+        </w:rPr>
+      </w:pPr>
+    </w:p>
+    <w:p>
+      <w:pPr>
+        <w:pStyle w:val="Default"/>
+        <w:bidi w:val="0"/>
+        <w:spacing w:line="480" w:lineRule="auto"/>
+        <w:ind w:left="0" w:right="0" w:firstLine="0"/>
+        <w:jc w:val="left"/>
+        <w:rPr>
+          <w:u w:color="000000"/>
+          <w:rtl w:val="0"/>
+          <w:lang w:val="en-US"/>
+        </w:rPr>
+      </w:pPr>
+      <w:r>
+        <w:rPr>
+          <w:u w:color="000000"/>
+          <w:rtl w:val="0"/>
+          <w:lang w:val="en-US"/>
+        </w:rPr>
+        <w:t xml:space="preserve">19:17 </w:t>
+      </w:r>
+      <w:r>
+        <w:rPr>
+          <w:u w:color="000000"/>
+          <w:rtl w:val="0"/>
+          <w:lang w:val="en-US"/>
+        </w:rPr>
+        <w:t xml:space="preserve">— </w:t>
+      </w:r>
+      <w:r>
+        <w:rPr>
+          <w:u w:color="000000"/>
+          <w:rtl w:val="0"/>
+          <w:lang w:val="en-US"/>
+        </w:rPr>
+        <w:t>Because it had been several hours since I looked at the code, Scrimba refreshed everything and I had to do the exercise over again.</w:t>
+      </w:r>
+    </w:p>
+    <w:p>
+      <w:pPr>
+        <w:pStyle w:val="Default"/>
+        <w:bidi w:val="0"/>
+        <w:spacing w:line="480" w:lineRule="auto"/>
+        <w:ind w:left="0" w:right="0" w:firstLine="0"/>
+        <w:jc w:val="left"/>
+        <w:rPr>
+          <w:u w:color="000000"/>
+          <w:rtl w:val="0"/>
+          <w:lang w:val="en-US"/>
+        </w:rPr>
+      </w:pPr>
+    </w:p>
+    <w:p>
+      <w:pPr>
+        <w:pStyle w:val="Default"/>
+        <w:bidi w:val="0"/>
+        <w:spacing w:line="480" w:lineRule="auto"/>
+        <w:ind w:left="0" w:right="0" w:firstLine="0"/>
+        <w:jc w:val="left"/>
+        <w:rPr>
+          <w:u w:color="000000"/>
+          <w:rtl w:val="0"/>
+          <w:lang w:val="en-US"/>
+        </w:rPr>
+      </w:pPr>
+      <w:r>
+        <w:rPr>
+          <w:u w:color="000000"/>
+          <w:rtl w:val="0"/>
+          <w:lang w:val="en-US"/>
+        </w:rPr>
+        <w:t xml:space="preserve">19:29 </w:t>
+      </w:r>
+      <w:r>
+        <w:rPr>
+          <w:u w:color="000000"/>
+          <w:rtl w:val="0"/>
+          <w:lang w:val="en-US"/>
+        </w:rPr>
+        <w:t xml:space="preserve">— </w:t>
+      </w:r>
+      <w:r>
+        <w:rPr>
+          <w:u w:color="000000"/>
+          <w:rtl w:val="0"/>
+          <w:lang w:val="en-US"/>
+        </w:rPr>
+        <w:t>This is so bizarre. It doesn</w:t>
+      </w:r>
+      <w:r>
+        <w:rPr>
+          <w:u w:color="000000"/>
+          <w:rtl w:val="0"/>
+          <w:lang w:val="en-US"/>
+        </w:rPr>
+        <w:t>’</w:t>
+      </w:r>
+      <w:r>
+        <w:rPr>
+          <w:u w:color="000000"/>
+          <w:rtl w:val="0"/>
+          <w:lang w:val="en-US"/>
+        </w:rPr>
+        <w:t>t matter what I do. I can</w:t>
+      </w:r>
+      <w:r>
+        <w:rPr>
+          <w:u w:color="000000"/>
+          <w:rtl w:val="0"/>
+          <w:lang w:val="en-US"/>
+        </w:rPr>
+        <w:t>’</w:t>
+      </w:r>
+      <w:r>
+        <w:rPr>
+          <w:u w:color="000000"/>
+          <w:rtl w:val="0"/>
+          <w:lang w:val="en-US"/>
+        </w:rPr>
+        <w:t>t seem to get my method to display the hours. I can</w:t>
+      </w:r>
+      <w:r>
+        <w:rPr>
+          <w:u w:color="000000"/>
+          <w:rtl w:val="0"/>
+          <w:lang w:val="en-US"/>
+        </w:rPr>
+        <w:t>’</w:t>
+      </w:r>
+      <w:r>
+        <w:rPr>
+          <w:u w:color="000000"/>
+          <w:rtl w:val="0"/>
+          <w:lang w:val="en-US"/>
+        </w:rPr>
+        <w:t>t even get it to log to the console. Here</w:t>
+      </w:r>
+      <w:r>
+        <w:rPr>
+          <w:u w:color="000000"/>
+          <w:rtl w:val="0"/>
+          <w:lang w:val="en-US"/>
+        </w:rPr>
+        <w:t>’</w:t>
+      </w:r>
+      <w:r>
+        <w:rPr>
+          <w:u w:color="000000"/>
+          <w:rtl w:val="0"/>
+          <w:lang w:val="en-US"/>
+        </w:rPr>
+        <w:t>s my current code:</w:t>
+      </w:r>
+    </w:p>
+    <w:p>
+      <w:pPr>
+        <w:pStyle w:val="Default"/>
+        <w:bidi w:val="0"/>
+        <w:spacing w:line="360" w:lineRule="atLeast"/>
         <w:ind w:left="0" w:right="0" w:firstLine="0"/>
         <w:jc w:val="left"/>
         <w:rPr>
           <w:rFonts w:ascii="Times" w:cs="Times" w:hAnsi="Times" w:eastAsia="Times"/>
           <w:color w:val="d4d4d4"/>
-          <w:sz w:val="26"/>
-          <w:szCs w:val="26"/>
-          <w:shd w:val="clear" w:color="auto" w:fill="ffffff"/>
-          <w:rtl w:val="0"/>
-        </w:rPr>
-      </w:pPr>
-    </w:p>
-    <w:p>
-      <w:pPr>
-        <w:pStyle w:val="Default"/>
-        <w:bidi w:val="0"/>
-        <w:spacing w:line="480" w:lineRule="auto"/>
-        <w:ind w:left="0" w:right="0" w:firstLine="0"/>
-        <w:jc w:val="left"/>
-        <w:rPr>
-          <w:u w:color="000000"/>
-          <w:shd w:val="clear" w:color="auto" w:fill="ffffff"/>
-          <w:rtl w:val="0"/>
-          <w:lang w:val="en-US"/>
-        </w:rPr>
-      </w:pPr>
-    </w:p>
-    <w:p>
-      <w:pPr>
-        <w:pStyle w:val="Default"/>
-        <w:bidi w:val="0"/>
-        <w:spacing w:line="400" w:lineRule="atLeast"/>
-        <w:ind w:left="0" w:right="0" w:firstLine="0"/>
-        <w:jc w:val="left"/>
-        <w:rPr>
-          <w:rFonts w:ascii="Helvetica Neue" w:cs="Helvetica Neue" w:hAnsi="Helvetica Neue" w:eastAsia="Helvetica Neue"/>
+          <w:sz w:val="24"/>
+          <w:szCs w:val="24"/>
+          <w:shd w:val="clear" w:color="auto" w:fill="ffffff"/>
+          <w:rtl w:val="0"/>
+        </w:rPr>
+      </w:pPr>
+      <w:r>
+        <w:rPr>
+          <w:rFonts w:ascii="Times" w:hAnsi="Times"/>
+          <w:color w:val="ea9b80"/>
+          <w:sz w:val="24"/>
+          <w:szCs w:val="24"/>
+          <w:shd w:val="clear" w:color="auto" w:fill="282f33"/>
+          <w:rtl w:val="0"/>
+          <w:lang w:val="en-US"/>
+        </w:rPr>
+        <w:t>const</w:t>
+      </w:r>
+      <w:r>
+        <w:rPr>
+          <w:rFonts w:ascii="Times" w:hAnsi="Times"/>
+          <w:color w:val="d4d4d4"/>
+          <w:sz w:val="24"/>
+          <w:szCs w:val="24"/>
+          <w:shd w:val="clear" w:color="auto" w:fill="282f33"/>
+          <w:rtl w:val="0"/>
+          <w:lang w:val="en-US"/>
+        </w:rPr>
+        <w:t xml:space="preserve"> hours </w:t>
+      </w:r>
+      <w:r>
+        <w:rPr>
+          <w:rFonts w:ascii="Times" w:hAnsi="Times"/>
+          <w:color w:val="ea9b80"/>
+          <w:sz w:val="24"/>
+          <w:szCs w:val="24"/>
+          <w:shd w:val="clear" w:color="auto" w:fill="282f33"/>
+          <w:rtl w:val="0"/>
+        </w:rPr>
+        <w:t>=</w:t>
+      </w:r>
+      <w:r>
+        <w:rPr>
+          <w:rFonts w:ascii="Times" w:hAnsi="Times"/>
+          <w:color w:val="d4d4d4"/>
+          <w:sz w:val="24"/>
+          <w:szCs w:val="24"/>
+          <w:shd w:val="clear" w:color="auto" w:fill="282f33"/>
+          <w:rtl w:val="0"/>
+        </w:rPr>
+        <w:t xml:space="preserve"> </w:t>
+      </w:r>
+      <w:r>
+        <w:rPr>
+          <w:rFonts w:ascii="Times" w:hAnsi="Times"/>
+          <w:color w:val="ea9b80"/>
+          <w:sz w:val="24"/>
+          <w:szCs w:val="24"/>
+          <w:shd w:val="clear" w:color="auto" w:fill="282f33"/>
+          <w:rtl w:val="0"/>
+          <w:lang w:val="en-US"/>
+        </w:rPr>
+        <w:t>new</w:t>
+      </w:r>
+      <w:r>
+        <w:rPr>
+          <w:rFonts w:ascii="Times" w:hAnsi="Times"/>
+          <w:color w:val="d4d4d4"/>
+          <w:sz w:val="24"/>
+          <w:szCs w:val="24"/>
+          <w:shd w:val="clear" w:color="auto" w:fill="282f33"/>
+          <w:rtl w:val="0"/>
+          <w:lang w:val="de-DE"/>
+        </w:rPr>
+        <w:t xml:space="preserve"> Date()</w:t>
+      </w:r>
+      <w:r>
+        <w:rPr>
+          <w:rFonts w:ascii="Times" w:hAnsi="Times"/>
+          <w:color w:val="dcdcdc"/>
+          <w:sz w:val="24"/>
+          <w:szCs w:val="24"/>
+          <w:shd w:val="clear" w:color="auto" w:fill="282f33"/>
+          <w:rtl w:val="0"/>
+        </w:rPr>
+        <w:t>.</w:t>
+      </w:r>
+      <w:r>
+        <w:rPr>
+          <w:rFonts w:ascii="Times" w:hAnsi="Times"/>
+          <w:color w:val="d4d4d4"/>
+          <w:sz w:val="24"/>
+          <w:szCs w:val="24"/>
+          <w:shd w:val="clear" w:color="auto" w:fill="282f33"/>
+          <w:rtl w:val="0"/>
+        </w:rPr>
+        <w:t>getHours()</w:t>
+      </w:r>
+    </w:p>
+    <w:p>
+      <w:pPr>
+        <w:pStyle w:val="Default"/>
+        <w:bidi w:val="0"/>
+        <w:spacing w:line="360" w:lineRule="atLeast"/>
+        <w:ind w:left="0" w:right="0" w:firstLine="0"/>
+        <w:jc w:val="left"/>
+        <w:rPr>
+          <w:rFonts w:ascii="Times" w:cs="Times" w:hAnsi="Times" w:eastAsia="Times"/>
+          <w:color w:val="d4d4d4"/>
+          <w:sz w:val="24"/>
+          <w:szCs w:val="24"/>
+          <w:shd w:val="clear" w:color="auto" w:fill="ffffff"/>
+          <w:rtl w:val="0"/>
+        </w:rPr>
+      </w:pPr>
+      <w:r>
+        <w:rPr>
+          <w:rFonts w:ascii="Times" w:hAnsi="Times"/>
+          <w:color w:val="d4d4d4"/>
+          <w:sz w:val="24"/>
+          <w:szCs w:val="24"/>
+          <w:shd w:val="clear" w:color="auto" w:fill="282f33"/>
+          <w:rtl w:val="0"/>
+          <w:lang w:val="it-IT"/>
+        </w:rPr>
+        <w:t xml:space="preserve"> console</w:t>
+      </w:r>
+      <w:r>
+        <w:rPr>
+          <w:rFonts w:ascii="Times" w:hAnsi="Times"/>
+          <w:color w:val="dcdcdc"/>
+          <w:sz w:val="24"/>
+          <w:szCs w:val="24"/>
+          <w:shd w:val="clear" w:color="auto" w:fill="282f33"/>
+          <w:rtl w:val="0"/>
+        </w:rPr>
+        <w:t>.</w:t>
+      </w:r>
+      <w:r>
+        <w:rPr>
+          <w:rFonts w:ascii="Times" w:hAnsi="Times"/>
+          <w:color w:val="d4d4d4"/>
+          <w:sz w:val="24"/>
+          <w:szCs w:val="24"/>
+          <w:shd w:val="clear" w:color="auto" w:fill="282f33"/>
+          <w:rtl w:val="0"/>
+          <w:lang w:val="en-US"/>
+        </w:rPr>
+        <w:t>log(hours)</w:t>
+      </w:r>
+    </w:p>
+    <w:p>
+      <w:pPr>
+        <w:pStyle w:val="Default"/>
+        <w:bidi w:val="0"/>
+        <w:spacing w:line="480" w:lineRule="auto"/>
+        <w:ind w:left="0" w:right="0" w:firstLine="0"/>
+        <w:jc w:val="left"/>
+        <w:rPr>
+          <w:u w:color="000000"/>
+          <w:shd w:val="clear" w:color="auto" w:fill="ffffff"/>
+          <w:rtl w:val="0"/>
+          <w:lang w:val="en-US"/>
+        </w:rPr>
+      </w:pPr>
+      <w:r>
+        <w:rPr>
+          <w:u w:color="000000"/>
+          <w:shd w:val="clear" w:color="auto" w:fill="ffffff"/>
+          <w:rtl w:val="0"/>
+          <w:lang w:val="en-US"/>
+        </w:rPr>
+        <w:t>I</w:t>
+      </w:r>
+      <w:r>
+        <w:rPr>
+          <w:u w:color="000000"/>
+          <w:shd w:val="clear" w:color="auto" w:fill="ffffff"/>
+          <w:rtl w:val="0"/>
+          <w:lang w:val="en-US"/>
+        </w:rPr>
+        <w:t>’</w:t>
+      </w:r>
+      <w:r>
+        <w:rPr>
+          <w:u w:color="000000"/>
+          <w:shd w:val="clear" w:color="auto" w:fill="ffffff"/>
+          <w:rtl w:val="0"/>
+          <w:lang w:val="en-US"/>
+        </w:rPr>
+        <w:t>ve changed this up a bit. I</w:t>
+      </w:r>
+      <w:r>
+        <w:rPr>
+          <w:u w:color="000000"/>
+          <w:shd w:val="clear" w:color="auto" w:fill="ffffff"/>
+          <w:rtl w:val="0"/>
+          <w:lang w:val="en-US"/>
+        </w:rPr>
+        <w:t>’</w:t>
+      </w:r>
+      <w:r>
+        <w:rPr>
+          <w:u w:color="000000"/>
+          <w:shd w:val="clear" w:color="auto" w:fill="ffffff"/>
+          <w:rtl w:val="0"/>
+          <w:lang w:val="en-US"/>
+        </w:rPr>
+        <w:t>ve tried to use let or var, to no use. I</w:t>
+      </w:r>
+      <w:r>
+        <w:rPr>
+          <w:u w:color="000000"/>
+          <w:shd w:val="clear" w:color="auto" w:fill="ffffff"/>
+          <w:rtl w:val="0"/>
+          <w:lang w:val="en-US"/>
+        </w:rPr>
+        <w:t>’</w:t>
+      </w:r>
+      <w:r>
+        <w:rPr>
+          <w:u w:color="000000"/>
+          <w:shd w:val="clear" w:color="auto" w:fill="ffffff"/>
+          <w:rtl w:val="0"/>
+          <w:lang w:val="en-US"/>
+        </w:rPr>
+        <w:t>ve also tried using the this keyword but I</w:t>
+      </w:r>
+      <w:r>
+        <w:rPr>
+          <w:u w:color="000000"/>
+          <w:shd w:val="clear" w:color="auto" w:fill="ffffff"/>
+          <w:rtl w:val="0"/>
+          <w:lang w:val="en-US"/>
+        </w:rPr>
+        <w:t>’</w:t>
+      </w:r>
+      <w:r>
+        <w:rPr>
+          <w:u w:color="000000"/>
+          <w:shd w:val="clear" w:color="auto" w:fill="ffffff"/>
+          <w:rtl w:val="0"/>
+          <w:lang w:val="en-US"/>
+        </w:rPr>
+        <w:t>m a bit stumped now to be honest.</w:t>
+      </w:r>
+    </w:p>
+    <w:p>
+      <w:pPr>
+        <w:pStyle w:val="Default"/>
+        <w:bidi w:val="0"/>
+        <w:spacing w:line="480" w:lineRule="auto"/>
+        <w:ind w:left="0" w:right="0" w:firstLine="0"/>
+        <w:jc w:val="left"/>
+        <w:rPr>
+          <w:u w:color="000000"/>
+          <w:shd w:val="clear" w:color="auto" w:fill="ffffff"/>
+          <w:rtl w:val="0"/>
+          <w:lang w:val="en-US"/>
+        </w:rPr>
+      </w:pPr>
+    </w:p>
+    <w:p>
+      <w:pPr>
+        <w:pStyle w:val="Default"/>
+        <w:bidi w:val="0"/>
+        <w:spacing w:line="480" w:lineRule="auto"/>
+        <w:ind w:left="0" w:right="0" w:firstLine="0"/>
+        <w:jc w:val="left"/>
+        <w:rPr>
+          <w:u w:color="000000"/>
+          <w:shd w:val="clear" w:color="auto" w:fill="ffffff"/>
+          <w:rtl w:val="0"/>
+          <w:lang w:val="en-US"/>
+        </w:rPr>
+      </w:pPr>
+      <w:r>
+        <w:rPr>
+          <w:u w:color="000000"/>
+          <w:shd w:val="clear" w:color="auto" w:fill="ffffff"/>
+          <w:rtl w:val="0"/>
+          <w:lang w:val="en-US"/>
+        </w:rPr>
+        <w:t xml:space="preserve">19:47 </w:t>
+      </w:r>
+      <w:r>
+        <w:rPr>
+          <w:u w:color="000000"/>
+          <w:shd w:val="clear" w:color="auto" w:fill="ffffff"/>
+          <w:rtl w:val="0"/>
+          <w:lang w:val="en-US"/>
+        </w:rPr>
+        <w:t xml:space="preserve">— </w:t>
+      </w:r>
+      <w:r>
+        <w:rPr>
+          <w:u w:color="000000"/>
+          <w:shd w:val="clear" w:color="auto" w:fill="ffffff"/>
+          <w:rtl w:val="0"/>
+          <w:lang w:val="en-US"/>
+        </w:rPr>
+        <w:t>It took forever, but I finally got everything working. Here was my final solution:</w:t>
+      </w:r>
+    </w:p>
+    <w:p>
+      <w:pPr>
+        <w:pStyle w:val="Default"/>
+        <w:bidi w:val="0"/>
+        <w:spacing w:line="360" w:lineRule="atLeast"/>
+        <w:ind w:left="0" w:right="0" w:firstLine="0"/>
+        <w:jc w:val="left"/>
+        <w:rPr>
+          <w:rFonts w:ascii="Times" w:cs="Times" w:hAnsi="Times" w:eastAsia="Times"/>
+          <w:color w:val="d4d4d4"/>
+          <w:sz w:val="24"/>
+          <w:szCs w:val="24"/>
+          <w:shd w:val="clear" w:color="auto" w:fill="ffffff"/>
+          <w:rtl w:val="0"/>
+        </w:rPr>
+      </w:pPr>
+      <w:r>
+        <w:rPr>
+          <w:rFonts w:ascii="Times" w:hAnsi="Times"/>
+          <w:color w:val="ea9b80"/>
+          <w:sz w:val="24"/>
+          <w:szCs w:val="24"/>
+          <w:shd w:val="clear" w:color="auto" w:fill="282f33"/>
+          <w:rtl w:val="0"/>
+          <w:lang w:val="it-IT"/>
+        </w:rPr>
+        <w:t>class</w:t>
+      </w:r>
+      <w:r>
+        <w:rPr>
+          <w:rFonts w:ascii="Times" w:hAnsi="Times"/>
+          <w:color w:val="d4d4d4"/>
+          <w:sz w:val="24"/>
+          <w:szCs w:val="24"/>
+          <w:shd w:val="clear" w:color="auto" w:fill="282f33"/>
+          <w:rtl w:val="0"/>
+          <w:lang w:val="en-US"/>
+        </w:rPr>
+        <w:t xml:space="preserve"> Greeting </w:t>
+      </w:r>
+      <w:r>
+        <w:rPr>
+          <w:rFonts w:ascii="Times" w:hAnsi="Times"/>
+          <w:color w:val="ea9b80"/>
+          <w:sz w:val="24"/>
+          <w:szCs w:val="24"/>
+          <w:shd w:val="clear" w:color="auto" w:fill="282f33"/>
+          <w:rtl w:val="0"/>
+          <w:lang w:val="en-US"/>
+        </w:rPr>
+        <w:t>extends</w:t>
+      </w:r>
+      <w:r>
+        <w:rPr>
+          <w:rFonts w:ascii="Times" w:hAnsi="Times"/>
+          <w:color w:val="d4d4d4"/>
+          <w:sz w:val="24"/>
+          <w:szCs w:val="24"/>
+          <w:shd w:val="clear" w:color="auto" w:fill="282f33"/>
+          <w:rtl w:val="0"/>
+          <w:lang w:val="en-US"/>
+        </w:rPr>
+        <w:t xml:space="preserve"> React</w:t>
+      </w:r>
+      <w:r>
+        <w:rPr>
+          <w:rFonts w:ascii="Times" w:hAnsi="Times"/>
+          <w:color w:val="dcdcdc"/>
+          <w:sz w:val="24"/>
+          <w:szCs w:val="24"/>
+          <w:shd w:val="clear" w:color="auto" w:fill="282f33"/>
+          <w:rtl w:val="0"/>
+        </w:rPr>
+        <w:t>.</w:t>
+      </w:r>
+      <w:r>
+        <w:rPr>
+          <w:rFonts w:ascii="Times" w:hAnsi="Times"/>
+          <w:color w:val="d4d4d4"/>
+          <w:sz w:val="24"/>
+          <w:szCs w:val="24"/>
+          <w:shd w:val="clear" w:color="auto" w:fill="282f33"/>
+          <w:rtl w:val="0"/>
+          <w:lang w:val="en-US"/>
+        </w:rPr>
+        <w:t>Component {</w:t>
+      </w:r>
+    </w:p>
+    <w:p>
+      <w:pPr>
+        <w:pStyle w:val="Default"/>
+        <w:bidi w:val="0"/>
+        <w:spacing w:line="360" w:lineRule="atLeast"/>
+        <w:ind w:left="0" w:right="0" w:firstLine="0"/>
+        <w:jc w:val="left"/>
+        <w:rPr>
+          <w:rFonts w:ascii="Times" w:cs="Times" w:hAnsi="Times" w:eastAsia="Times"/>
+          <w:color w:val="d4d4d4"/>
+          <w:sz w:val="24"/>
+          <w:szCs w:val="24"/>
+          <w:shd w:val="clear" w:color="auto" w:fill="ffffff"/>
+          <w:rtl w:val="0"/>
+        </w:rPr>
+      </w:pPr>
+      <w:r>
+        <w:rPr>
+          <w:rFonts w:ascii="Times" w:hAnsi="Times"/>
+          <w:color w:val="d4d4d4"/>
+          <w:sz w:val="24"/>
+          <w:szCs w:val="24"/>
+          <w:shd w:val="clear" w:color="auto" w:fill="282f33"/>
+          <w:rtl w:val="0"/>
+        </w:rPr>
+        <w:t xml:space="preserve">    </w:t>
+      </w:r>
+    </w:p>
+    <w:p>
+      <w:pPr>
+        <w:pStyle w:val="Default"/>
+        <w:bidi w:val="0"/>
+        <w:spacing w:line="360" w:lineRule="atLeast"/>
+        <w:ind w:left="0" w:right="0" w:firstLine="0"/>
+        <w:jc w:val="left"/>
+        <w:rPr>
+          <w:rFonts w:ascii="Times" w:cs="Times" w:hAnsi="Times" w:eastAsia="Times"/>
+          <w:color w:val="d4d4d4"/>
+          <w:sz w:val="24"/>
+          <w:szCs w:val="24"/>
+          <w:shd w:val="clear" w:color="auto" w:fill="ffffff"/>
+          <w:rtl w:val="0"/>
+        </w:rPr>
+      </w:pPr>
+      <w:r>
+        <w:rPr>
+          <w:rFonts w:ascii="Times" w:hAnsi="Times"/>
+          <w:color w:val="d4d4d4"/>
+          <w:sz w:val="24"/>
+          <w:szCs w:val="24"/>
+          <w:shd w:val="clear" w:color="auto" w:fill="282f33"/>
+          <w:rtl w:val="0"/>
+        </w:rPr>
+        <w:t xml:space="preserve">    render() {</w:t>
+      </w:r>
+    </w:p>
+    <w:p>
+      <w:pPr>
+        <w:pStyle w:val="Default"/>
+        <w:bidi w:val="0"/>
+        <w:spacing w:line="360" w:lineRule="atLeast"/>
+        <w:ind w:left="0" w:right="0" w:firstLine="0"/>
+        <w:jc w:val="left"/>
+        <w:rPr>
+          <w:rFonts w:ascii="Times" w:cs="Times" w:hAnsi="Times" w:eastAsia="Times"/>
+          <w:color w:val="d4d4d4"/>
+          <w:sz w:val="24"/>
+          <w:szCs w:val="24"/>
+          <w:shd w:val="clear" w:color="auto" w:fill="ffffff"/>
+          <w:rtl w:val="0"/>
+        </w:rPr>
+      </w:pPr>
+      <w:r>
+        <w:rPr>
+          <w:rFonts w:ascii="Times" w:hAnsi="Times"/>
+          <w:color w:val="d4d4d4"/>
+          <w:sz w:val="24"/>
+          <w:szCs w:val="24"/>
+          <w:shd w:val="clear" w:color="auto" w:fill="282f33"/>
+          <w:rtl w:val="0"/>
+        </w:rPr>
+        <w:t xml:space="preserve">             </w:t>
+      </w:r>
+    </w:p>
+    <w:p>
+      <w:pPr>
+        <w:pStyle w:val="Default"/>
+        <w:bidi w:val="0"/>
+        <w:spacing w:line="360" w:lineRule="atLeast"/>
+        <w:ind w:left="0" w:right="0" w:firstLine="0"/>
+        <w:jc w:val="left"/>
+        <w:rPr>
+          <w:rFonts w:ascii="Times" w:cs="Times" w:hAnsi="Times" w:eastAsia="Times"/>
+          <w:color w:val="d4d4d4"/>
+          <w:sz w:val="24"/>
+          <w:szCs w:val="24"/>
+          <w:shd w:val="clear" w:color="auto" w:fill="ffffff"/>
+          <w:rtl w:val="0"/>
+        </w:rPr>
+      </w:pPr>
+      <w:r>
+        <w:rPr>
+          <w:rFonts w:ascii="Times" w:hAnsi="Times"/>
+          <w:color w:val="d4d4d4"/>
+          <w:sz w:val="24"/>
+          <w:szCs w:val="24"/>
+          <w:shd w:val="clear" w:color="auto" w:fill="282f33"/>
+          <w:rtl w:val="0"/>
+        </w:rPr>
+        <w:t xml:space="preserve"> </w:t>
+      </w:r>
+      <w:r>
+        <w:rPr>
+          <w:rFonts w:ascii="Times" w:hAnsi="Times"/>
+          <w:color w:val="ea9b80"/>
+          <w:sz w:val="24"/>
+          <w:szCs w:val="24"/>
+          <w:shd w:val="clear" w:color="auto" w:fill="282f33"/>
+          <w:rtl w:val="0"/>
+          <w:lang w:val="fr-FR"/>
+        </w:rPr>
+        <w:t>const</w:t>
+      </w:r>
+      <w:r>
+        <w:rPr>
+          <w:rFonts w:ascii="Times" w:hAnsi="Times"/>
+          <w:color w:val="d4d4d4"/>
+          <w:sz w:val="24"/>
+          <w:szCs w:val="24"/>
+          <w:shd w:val="clear" w:color="auto" w:fill="282f33"/>
+          <w:rtl w:val="0"/>
+          <w:lang w:val="en-US"/>
+        </w:rPr>
+        <w:t xml:space="preserve"> hours </w:t>
+      </w:r>
+      <w:r>
+        <w:rPr>
+          <w:rFonts w:ascii="Times" w:hAnsi="Times"/>
+          <w:color w:val="ea9b80"/>
+          <w:sz w:val="24"/>
+          <w:szCs w:val="24"/>
+          <w:shd w:val="clear" w:color="auto" w:fill="282f33"/>
+          <w:rtl w:val="0"/>
+        </w:rPr>
+        <w:t>=</w:t>
+      </w:r>
+      <w:r>
+        <w:rPr>
+          <w:rFonts w:ascii="Times" w:hAnsi="Times"/>
+          <w:color w:val="d4d4d4"/>
+          <w:sz w:val="24"/>
+          <w:szCs w:val="24"/>
+          <w:shd w:val="clear" w:color="auto" w:fill="282f33"/>
+          <w:rtl w:val="0"/>
+        </w:rPr>
+        <w:t xml:space="preserve"> </w:t>
+      </w:r>
+      <w:r>
+        <w:rPr>
+          <w:rFonts w:ascii="Times" w:hAnsi="Times"/>
+          <w:color w:val="ea9b80"/>
+          <w:sz w:val="24"/>
+          <w:szCs w:val="24"/>
+          <w:shd w:val="clear" w:color="auto" w:fill="282f33"/>
+          <w:rtl w:val="0"/>
+          <w:lang w:val="en-US"/>
+        </w:rPr>
+        <w:t>new</w:t>
+      </w:r>
+      <w:r>
+        <w:rPr>
+          <w:rFonts w:ascii="Times" w:hAnsi="Times"/>
+          <w:color w:val="d4d4d4"/>
+          <w:sz w:val="24"/>
+          <w:szCs w:val="24"/>
+          <w:shd w:val="clear" w:color="auto" w:fill="282f33"/>
+          <w:rtl w:val="0"/>
+          <w:lang w:val="de-DE"/>
+        </w:rPr>
+        <w:t xml:space="preserve"> Date()</w:t>
+      </w:r>
+      <w:r>
+        <w:rPr>
+          <w:rFonts w:ascii="Times" w:hAnsi="Times"/>
+          <w:color w:val="dcdcdc"/>
+          <w:sz w:val="24"/>
+          <w:szCs w:val="24"/>
+          <w:shd w:val="clear" w:color="auto" w:fill="282f33"/>
+          <w:rtl w:val="0"/>
+        </w:rPr>
+        <w:t>.</w:t>
+      </w:r>
+      <w:r>
+        <w:rPr>
+          <w:rFonts w:ascii="Times" w:hAnsi="Times"/>
+          <w:color w:val="d4d4d4"/>
+          <w:sz w:val="24"/>
+          <w:szCs w:val="24"/>
+          <w:shd w:val="clear" w:color="auto" w:fill="282f33"/>
+          <w:rtl w:val="0"/>
+        </w:rPr>
+        <w:t>getHours()</w:t>
+      </w:r>
+      <w:r>
+        <w:rPr>
+          <w:rFonts w:ascii="Times" w:hAnsi="Times"/>
+          <w:color w:val="dcdcdc"/>
+          <w:sz w:val="24"/>
+          <w:szCs w:val="24"/>
+          <w:shd w:val="clear" w:color="auto" w:fill="282f33"/>
+          <w:rtl w:val="0"/>
+        </w:rPr>
+        <w:t>;</w:t>
+      </w:r>
+    </w:p>
+    <w:p>
+      <w:pPr>
+        <w:pStyle w:val="Default"/>
+        <w:bidi w:val="0"/>
+        <w:spacing w:line="360" w:lineRule="atLeast"/>
+        <w:ind w:left="0" w:right="0" w:firstLine="0"/>
+        <w:jc w:val="left"/>
+        <w:rPr>
+          <w:rFonts w:ascii="Times" w:cs="Times" w:hAnsi="Times" w:eastAsia="Times"/>
+          <w:color w:val="d4d4d4"/>
+          <w:sz w:val="24"/>
+          <w:szCs w:val="24"/>
+          <w:shd w:val="clear" w:color="auto" w:fill="ffffff"/>
+          <w:rtl w:val="0"/>
+        </w:rPr>
+      </w:pPr>
+      <w:r>
+        <w:rPr>
+          <w:rFonts w:ascii="Times" w:hAnsi="Times"/>
+          <w:color w:val="d4d4d4"/>
+          <w:sz w:val="24"/>
+          <w:szCs w:val="24"/>
+          <w:shd w:val="clear" w:color="auto" w:fill="282f33"/>
+          <w:rtl w:val="0"/>
+        </w:rPr>
+        <w:t xml:space="preserve"> </w:t>
+      </w:r>
+      <w:r>
+        <w:rPr>
+          <w:rFonts w:ascii="Times" w:hAnsi="Times"/>
+          <w:color w:val="ea9b80"/>
+          <w:sz w:val="24"/>
+          <w:szCs w:val="24"/>
+          <w:shd w:val="clear" w:color="auto" w:fill="282f33"/>
+          <w:rtl w:val="0"/>
+        </w:rPr>
+        <w:t>let</w:t>
+      </w:r>
+      <w:r>
+        <w:rPr>
+          <w:rFonts w:ascii="Times" w:hAnsi="Times"/>
+          <w:color w:val="d4d4d4"/>
+          <w:sz w:val="24"/>
+          <w:szCs w:val="24"/>
+          <w:shd w:val="clear" w:color="auto" w:fill="282f33"/>
+          <w:rtl w:val="0"/>
+          <w:lang w:val="en-US"/>
+        </w:rPr>
+        <w:t xml:space="preserve"> timeOfDay</w:t>
+      </w:r>
+      <w:r>
+        <w:rPr>
+          <w:rFonts w:ascii="Times" w:hAnsi="Times"/>
+          <w:color w:val="dcdcdc"/>
+          <w:sz w:val="24"/>
+          <w:szCs w:val="24"/>
+          <w:shd w:val="clear" w:color="auto" w:fill="282f33"/>
+          <w:rtl w:val="0"/>
+        </w:rPr>
+        <w:t>;</w:t>
+      </w:r>
+    </w:p>
+    <w:p>
+      <w:pPr>
+        <w:pStyle w:val="Default"/>
+        <w:bidi w:val="0"/>
+        <w:spacing w:line="360" w:lineRule="atLeast"/>
+        <w:ind w:left="0" w:right="0" w:firstLine="0"/>
+        <w:jc w:val="left"/>
+        <w:rPr>
+          <w:rFonts w:ascii="Times" w:cs="Times" w:hAnsi="Times" w:eastAsia="Times"/>
+          <w:color w:val="d4d4d4"/>
+          <w:sz w:val="24"/>
+          <w:szCs w:val="24"/>
+          <w:shd w:val="clear" w:color="auto" w:fill="ffffff"/>
+          <w:rtl w:val="0"/>
+        </w:rPr>
+      </w:pPr>
+      <w:r>
+        <w:rPr>
+          <w:rFonts w:ascii="Times" w:hAnsi="Times"/>
+          <w:color w:val="d4d4d4"/>
+          <w:sz w:val="24"/>
+          <w:szCs w:val="24"/>
+          <w:shd w:val="clear" w:color="auto" w:fill="282f33"/>
+          <w:rtl w:val="0"/>
+        </w:rPr>
+        <w:t xml:space="preserve">    </w:t>
+      </w:r>
+      <w:r>
+        <w:rPr>
+          <w:rFonts w:ascii="Times" w:hAnsi="Times"/>
+          <w:color w:val="ea9b80"/>
+          <w:sz w:val="24"/>
+          <w:szCs w:val="24"/>
+          <w:shd w:val="clear" w:color="auto" w:fill="282f33"/>
+          <w:rtl w:val="0"/>
+        </w:rPr>
+        <w:t>if</w:t>
+      </w:r>
+      <w:r>
+        <w:rPr>
+          <w:rFonts w:ascii="Times" w:hAnsi="Times"/>
+          <w:color w:val="d4d4d4"/>
+          <w:sz w:val="24"/>
+          <w:szCs w:val="24"/>
+          <w:shd w:val="clear" w:color="auto" w:fill="282f33"/>
+          <w:rtl w:val="0"/>
+          <w:lang w:val="en-US"/>
+        </w:rPr>
+        <w:t xml:space="preserve"> (hours </w:t>
+      </w:r>
+      <w:r>
+        <w:rPr>
+          <w:rFonts w:ascii="Times" w:hAnsi="Times"/>
+          <w:color w:val="ea9b80"/>
+          <w:sz w:val="24"/>
+          <w:szCs w:val="24"/>
+          <w:shd w:val="clear" w:color="auto" w:fill="282f33"/>
+          <w:rtl w:val="0"/>
+        </w:rPr>
+        <w:t>&lt;</w:t>
+      </w:r>
+      <w:r>
+        <w:rPr>
+          <w:rFonts w:ascii="Times" w:hAnsi="Times"/>
+          <w:color w:val="d4d4d4"/>
+          <w:sz w:val="24"/>
+          <w:szCs w:val="24"/>
+          <w:shd w:val="clear" w:color="auto" w:fill="282f33"/>
+          <w:rtl w:val="0"/>
+        </w:rPr>
+        <w:t xml:space="preserve"> </w:t>
+      </w:r>
+      <w:r>
+        <w:rPr>
+          <w:rFonts w:ascii="Times" w:hAnsi="Times"/>
+          <w:color w:val="598da6"/>
+          <w:sz w:val="24"/>
+          <w:szCs w:val="24"/>
+          <w:shd w:val="clear" w:color="auto" w:fill="282f33"/>
+          <w:rtl w:val="0"/>
+        </w:rPr>
+        <w:t>12</w:t>
+      </w:r>
+      <w:r>
+        <w:rPr>
+          <w:rFonts w:ascii="Times" w:hAnsi="Times"/>
+          <w:color w:val="d4d4d4"/>
+          <w:sz w:val="24"/>
+          <w:szCs w:val="24"/>
+          <w:shd w:val="clear" w:color="auto" w:fill="282f33"/>
+          <w:rtl w:val="0"/>
+        </w:rPr>
+        <w:t>) {</w:t>
+      </w:r>
+    </w:p>
+    <w:p>
+      <w:pPr>
+        <w:pStyle w:val="Default"/>
+        <w:bidi w:val="0"/>
+        <w:spacing w:line="360" w:lineRule="atLeast"/>
+        <w:ind w:left="0" w:right="0" w:firstLine="0"/>
+        <w:jc w:val="left"/>
+        <w:rPr>
+          <w:rFonts w:ascii="Times" w:cs="Times" w:hAnsi="Times" w:eastAsia="Times"/>
+          <w:color w:val="d4d4d4"/>
+          <w:sz w:val="24"/>
+          <w:szCs w:val="24"/>
+          <w:shd w:val="clear" w:color="auto" w:fill="ffffff"/>
+          <w:rtl w:val="0"/>
+        </w:rPr>
+      </w:pPr>
+      <w:r>
+        <w:rPr>
+          <w:rFonts w:ascii="Times" w:hAnsi="Times"/>
+          <w:color w:val="d4d4d4"/>
+          <w:sz w:val="24"/>
+          <w:szCs w:val="24"/>
+          <w:shd w:val="clear" w:color="auto" w:fill="282f33"/>
+          <w:rtl w:val="0"/>
+        </w:rPr>
+        <w:t xml:space="preserve">        timeOfDay </w:t>
+      </w:r>
+      <w:r>
+        <w:rPr>
+          <w:rFonts w:ascii="Times" w:hAnsi="Times"/>
+          <w:color w:val="ea9b80"/>
+          <w:sz w:val="24"/>
+          <w:szCs w:val="24"/>
+          <w:shd w:val="clear" w:color="auto" w:fill="282f33"/>
+          <w:rtl w:val="0"/>
+        </w:rPr>
+        <w:t>=</w:t>
+      </w:r>
+      <w:r>
+        <w:rPr>
+          <w:rFonts w:ascii="Times" w:hAnsi="Times"/>
+          <w:color w:val="d4d4d4"/>
+          <w:sz w:val="24"/>
+          <w:szCs w:val="24"/>
+          <w:shd w:val="clear" w:color="auto" w:fill="282f33"/>
+          <w:rtl w:val="0"/>
+        </w:rPr>
+        <w:t xml:space="preserve"> </w:t>
+      </w:r>
+      <w:r>
+        <w:rPr>
+          <w:rFonts w:ascii="Times" w:hAnsi="Times"/>
+          <w:color w:val="7da4b7"/>
+          <w:sz w:val="24"/>
+          <w:szCs w:val="24"/>
+          <w:shd w:val="clear" w:color="auto" w:fill="282f33"/>
+          <w:rtl w:val="0"/>
+        </w:rPr>
+        <w:t>"morning"</w:t>
+      </w:r>
+    </w:p>
+    <w:p>
+      <w:pPr>
+        <w:pStyle w:val="Default"/>
+        <w:bidi w:val="0"/>
+        <w:spacing w:line="360" w:lineRule="atLeast"/>
+        <w:ind w:left="0" w:right="0" w:firstLine="0"/>
+        <w:jc w:val="left"/>
+        <w:rPr>
+          <w:rFonts w:ascii="Times" w:cs="Times" w:hAnsi="Times" w:eastAsia="Times"/>
+          <w:color w:val="d4d4d4"/>
+          <w:sz w:val="24"/>
+          <w:szCs w:val="24"/>
+          <w:shd w:val="clear" w:color="auto" w:fill="ffffff"/>
+          <w:rtl w:val="0"/>
+        </w:rPr>
+      </w:pPr>
+      <w:r>
+        <w:rPr>
+          <w:rFonts w:ascii="Times" w:hAnsi="Times"/>
+          <w:color w:val="d4d4d4"/>
+          <w:sz w:val="24"/>
+          <w:szCs w:val="24"/>
+          <w:shd w:val="clear" w:color="auto" w:fill="282f33"/>
+          <w:rtl w:val="0"/>
+        </w:rPr>
+        <w:t xml:space="preserve">    } </w:t>
+      </w:r>
+      <w:r>
+        <w:rPr>
+          <w:rFonts w:ascii="Times" w:hAnsi="Times"/>
+          <w:color w:val="ea9b80"/>
+          <w:sz w:val="24"/>
+          <w:szCs w:val="24"/>
+          <w:shd w:val="clear" w:color="auto" w:fill="282f33"/>
+          <w:rtl w:val="0"/>
+          <w:lang w:val="da-DK"/>
+        </w:rPr>
+        <w:t>else</w:t>
+      </w:r>
+      <w:r>
+        <w:rPr>
+          <w:rFonts w:ascii="Times" w:hAnsi="Times"/>
+          <w:color w:val="d4d4d4"/>
+          <w:sz w:val="24"/>
+          <w:szCs w:val="24"/>
+          <w:shd w:val="clear" w:color="auto" w:fill="282f33"/>
+          <w:rtl w:val="0"/>
+        </w:rPr>
+        <w:t xml:space="preserve"> </w:t>
+      </w:r>
+      <w:r>
+        <w:rPr>
+          <w:rFonts w:ascii="Times" w:hAnsi="Times"/>
+          <w:color w:val="ea9b80"/>
+          <w:sz w:val="24"/>
+          <w:szCs w:val="24"/>
+          <w:shd w:val="clear" w:color="auto" w:fill="282f33"/>
+          <w:rtl w:val="0"/>
+        </w:rPr>
+        <w:t>if</w:t>
+      </w:r>
+      <w:r>
+        <w:rPr>
+          <w:rFonts w:ascii="Times" w:hAnsi="Times"/>
+          <w:color w:val="d4d4d4"/>
+          <w:sz w:val="24"/>
+          <w:szCs w:val="24"/>
+          <w:shd w:val="clear" w:color="auto" w:fill="282f33"/>
+          <w:rtl w:val="0"/>
+          <w:lang w:val="en-US"/>
+        </w:rPr>
+        <w:t xml:space="preserve"> (hours </w:t>
+      </w:r>
+      <w:r>
+        <w:rPr>
+          <w:rFonts w:ascii="Times" w:hAnsi="Times"/>
+          <w:color w:val="ea9b80"/>
+          <w:sz w:val="24"/>
+          <w:szCs w:val="24"/>
+          <w:shd w:val="clear" w:color="auto" w:fill="282f33"/>
+          <w:rtl w:val="0"/>
+        </w:rPr>
+        <w:t>&gt;=</w:t>
+      </w:r>
+      <w:r>
+        <w:rPr>
+          <w:rFonts w:ascii="Times" w:hAnsi="Times"/>
+          <w:color w:val="d4d4d4"/>
+          <w:sz w:val="24"/>
+          <w:szCs w:val="24"/>
+          <w:shd w:val="clear" w:color="auto" w:fill="282f33"/>
+          <w:rtl w:val="0"/>
+        </w:rPr>
+        <w:t xml:space="preserve"> </w:t>
+      </w:r>
+      <w:r>
+        <w:rPr>
+          <w:rFonts w:ascii="Times" w:hAnsi="Times"/>
+          <w:color w:val="598da6"/>
+          <w:sz w:val="24"/>
+          <w:szCs w:val="24"/>
+          <w:shd w:val="clear" w:color="auto" w:fill="282f33"/>
+          <w:rtl w:val="0"/>
+        </w:rPr>
+        <w:t>12</w:t>
+      </w:r>
+      <w:r>
+        <w:rPr>
+          <w:rFonts w:ascii="Times" w:hAnsi="Times"/>
+          <w:color w:val="d4d4d4"/>
+          <w:sz w:val="24"/>
+          <w:szCs w:val="24"/>
+          <w:shd w:val="clear" w:color="auto" w:fill="282f33"/>
+          <w:rtl w:val="0"/>
+        </w:rPr>
+        <w:t xml:space="preserve"> </w:t>
+      </w:r>
+      <w:r>
+        <w:rPr>
+          <w:rFonts w:ascii="Times" w:hAnsi="Times"/>
+          <w:color w:val="ea9b80"/>
+          <w:sz w:val="24"/>
+          <w:szCs w:val="24"/>
+          <w:shd w:val="clear" w:color="auto" w:fill="282f33"/>
+          <w:rtl w:val="0"/>
+        </w:rPr>
+        <w:t>&amp;&amp;</w:t>
+      </w:r>
+      <w:r>
+        <w:rPr>
+          <w:rFonts w:ascii="Times" w:hAnsi="Times"/>
+          <w:color w:val="d4d4d4"/>
+          <w:sz w:val="24"/>
+          <w:szCs w:val="24"/>
+          <w:shd w:val="clear" w:color="auto" w:fill="282f33"/>
+          <w:rtl w:val="0"/>
+          <w:lang w:val="en-US"/>
+        </w:rPr>
+        <w:t xml:space="preserve"> hours </w:t>
+      </w:r>
+      <w:r>
+        <w:rPr>
+          <w:rFonts w:ascii="Times" w:hAnsi="Times"/>
+          <w:color w:val="ea9b80"/>
+          <w:sz w:val="24"/>
+          <w:szCs w:val="24"/>
+          <w:shd w:val="clear" w:color="auto" w:fill="282f33"/>
+          <w:rtl w:val="0"/>
+        </w:rPr>
+        <w:t>&lt;</w:t>
+      </w:r>
+      <w:r>
+        <w:rPr>
+          <w:rFonts w:ascii="Times" w:hAnsi="Times"/>
+          <w:color w:val="d4d4d4"/>
+          <w:sz w:val="24"/>
+          <w:szCs w:val="24"/>
+          <w:shd w:val="clear" w:color="auto" w:fill="282f33"/>
+          <w:rtl w:val="0"/>
+        </w:rPr>
+        <w:t xml:space="preserve"> </w:t>
+      </w:r>
+      <w:r>
+        <w:rPr>
+          <w:rFonts w:ascii="Times" w:hAnsi="Times"/>
+          <w:color w:val="598da6"/>
+          <w:sz w:val="24"/>
+          <w:szCs w:val="24"/>
+          <w:shd w:val="clear" w:color="auto" w:fill="282f33"/>
+          <w:rtl w:val="0"/>
+        </w:rPr>
+        <w:t>17</w:t>
+      </w:r>
+      <w:r>
+        <w:rPr>
+          <w:rFonts w:ascii="Times" w:hAnsi="Times"/>
+          <w:color w:val="d4d4d4"/>
+          <w:sz w:val="24"/>
+          <w:szCs w:val="24"/>
+          <w:shd w:val="clear" w:color="auto" w:fill="282f33"/>
+          <w:rtl w:val="0"/>
+        </w:rPr>
+        <w:t>) {</w:t>
+      </w:r>
+    </w:p>
+    <w:p>
+      <w:pPr>
+        <w:pStyle w:val="Default"/>
+        <w:bidi w:val="0"/>
+        <w:spacing w:line="360" w:lineRule="atLeast"/>
+        <w:ind w:left="0" w:right="0" w:firstLine="0"/>
+        <w:jc w:val="left"/>
+        <w:rPr>
+          <w:rFonts w:ascii="Times" w:cs="Times" w:hAnsi="Times" w:eastAsia="Times"/>
+          <w:color w:val="d4d4d4"/>
+          <w:sz w:val="24"/>
+          <w:szCs w:val="24"/>
+          <w:shd w:val="clear" w:color="auto" w:fill="ffffff"/>
+          <w:rtl w:val="0"/>
+        </w:rPr>
+      </w:pPr>
+      <w:r>
+        <w:rPr>
+          <w:rFonts w:ascii="Times" w:hAnsi="Times"/>
+          <w:color w:val="d4d4d4"/>
+          <w:sz w:val="24"/>
+          <w:szCs w:val="24"/>
+          <w:shd w:val="clear" w:color="auto" w:fill="282f33"/>
+          <w:rtl w:val="0"/>
+        </w:rPr>
+        <w:t xml:space="preserve">        timeOfDay </w:t>
+      </w:r>
+      <w:r>
+        <w:rPr>
+          <w:rFonts w:ascii="Times" w:hAnsi="Times"/>
+          <w:color w:val="ea9b80"/>
+          <w:sz w:val="24"/>
+          <w:szCs w:val="24"/>
+          <w:shd w:val="clear" w:color="auto" w:fill="282f33"/>
+          <w:rtl w:val="0"/>
+        </w:rPr>
+        <w:t>=</w:t>
+      </w:r>
+      <w:r>
+        <w:rPr>
+          <w:rFonts w:ascii="Times" w:hAnsi="Times"/>
+          <w:color w:val="d4d4d4"/>
+          <w:sz w:val="24"/>
+          <w:szCs w:val="24"/>
+          <w:shd w:val="clear" w:color="auto" w:fill="282f33"/>
+          <w:rtl w:val="0"/>
+        </w:rPr>
+        <w:t xml:space="preserve"> </w:t>
+      </w:r>
+      <w:r>
+        <w:rPr>
+          <w:rFonts w:ascii="Times" w:hAnsi="Times"/>
+          <w:color w:val="7da4b7"/>
+          <w:sz w:val="24"/>
+          <w:szCs w:val="24"/>
+          <w:shd w:val="clear" w:color="auto" w:fill="282f33"/>
+          <w:rtl w:val="0"/>
+          <w:lang w:val="en-US"/>
+        </w:rPr>
+        <w:t>"afternoon"</w:t>
+      </w:r>
+    </w:p>
+    <w:p>
+      <w:pPr>
+        <w:pStyle w:val="Default"/>
+        <w:bidi w:val="0"/>
+        <w:spacing w:line="360" w:lineRule="atLeast"/>
+        <w:ind w:left="0" w:right="0" w:firstLine="0"/>
+        <w:jc w:val="left"/>
+        <w:rPr>
+          <w:rFonts w:ascii="Times" w:cs="Times" w:hAnsi="Times" w:eastAsia="Times"/>
+          <w:color w:val="d4d4d4"/>
+          <w:sz w:val="24"/>
+          <w:szCs w:val="24"/>
+          <w:shd w:val="clear" w:color="auto" w:fill="ffffff"/>
+          <w:rtl w:val="0"/>
+        </w:rPr>
+      </w:pPr>
+      <w:r>
+        <w:rPr>
+          <w:rFonts w:ascii="Times" w:hAnsi="Times"/>
+          <w:color w:val="d4d4d4"/>
+          <w:sz w:val="24"/>
+          <w:szCs w:val="24"/>
+          <w:shd w:val="clear" w:color="auto" w:fill="282f33"/>
+          <w:rtl w:val="0"/>
+        </w:rPr>
+        <w:t xml:space="preserve">    } </w:t>
+      </w:r>
+      <w:r>
+        <w:rPr>
+          <w:rFonts w:ascii="Times" w:hAnsi="Times"/>
+          <w:color w:val="ea9b80"/>
+          <w:sz w:val="24"/>
+          <w:szCs w:val="24"/>
+          <w:shd w:val="clear" w:color="auto" w:fill="282f33"/>
+          <w:rtl w:val="0"/>
+          <w:lang w:val="da-DK"/>
+        </w:rPr>
+        <w:t>else</w:t>
+      </w:r>
+      <w:r>
+        <w:rPr>
+          <w:rFonts w:ascii="Times" w:hAnsi="Times"/>
+          <w:color w:val="d4d4d4"/>
+          <w:sz w:val="24"/>
+          <w:szCs w:val="24"/>
+          <w:shd w:val="clear" w:color="auto" w:fill="282f33"/>
+          <w:rtl w:val="0"/>
+        </w:rPr>
+        <w:t xml:space="preserve"> {</w:t>
+      </w:r>
+    </w:p>
+    <w:p>
+      <w:pPr>
+        <w:pStyle w:val="Default"/>
+        <w:bidi w:val="0"/>
+        <w:spacing w:line="360" w:lineRule="atLeast"/>
+        <w:ind w:left="0" w:right="0" w:firstLine="0"/>
+        <w:jc w:val="left"/>
+        <w:rPr>
+          <w:rFonts w:ascii="Times" w:cs="Times" w:hAnsi="Times" w:eastAsia="Times"/>
+          <w:color w:val="d4d4d4"/>
+          <w:sz w:val="24"/>
+          <w:szCs w:val="24"/>
+          <w:shd w:val="clear" w:color="auto" w:fill="ffffff"/>
+          <w:rtl w:val="0"/>
+        </w:rPr>
+      </w:pPr>
+      <w:r>
+        <w:rPr>
+          <w:rFonts w:ascii="Times" w:hAnsi="Times"/>
+          <w:color w:val="d4d4d4"/>
+          <w:sz w:val="24"/>
+          <w:szCs w:val="24"/>
+          <w:shd w:val="clear" w:color="auto" w:fill="282f33"/>
+          <w:rtl w:val="0"/>
+        </w:rPr>
+        <w:t xml:space="preserve">        timeOfDay </w:t>
+      </w:r>
+      <w:r>
+        <w:rPr>
+          <w:rFonts w:ascii="Times" w:hAnsi="Times"/>
+          <w:color w:val="ea9b80"/>
+          <w:sz w:val="24"/>
+          <w:szCs w:val="24"/>
+          <w:shd w:val="clear" w:color="auto" w:fill="282f33"/>
+          <w:rtl w:val="0"/>
+        </w:rPr>
+        <w:t>=</w:t>
+      </w:r>
+      <w:r>
+        <w:rPr>
+          <w:rFonts w:ascii="Times" w:hAnsi="Times"/>
+          <w:color w:val="d4d4d4"/>
+          <w:sz w:val="24"/>
+          <w:szCs w:val="24"/>
+          <w:shd w:val="clear" w:color="auto" w:fill="282f33"/>
+          <w:rtl w:val="0"/>
+        </w:rPr>
+        <w:t xml:space="preserve"> </w:t>
+      </w:r>
+      <w:r>
+        <w:rPr>
+          <w:rFonts w:ascii="Times" w:hAnsi="Times"/>
+          <w:color w:val="7da4b7"/>
+          <w:sz w:val="24"/>
+          <w:szCs w:val="24"/>
+          <w:shd w:val="clear" w:color="auto" w:fill="282f33"/>
+          <w:rtl w:val="0"/>
+          <w:lang w:val="en-US"/>
+        </w:rPr>
+        <w:t>"night"</w:t>
+      </w:r>
+    </w:p>
+    <w:p>
+      <w:pPr>
+        <w:pStyle w:val="Default"/>
+        <w:bidi w:val="0"/>
+        <w:spacing w:line="360" w:lineRule="atLeast"/>
+        <w:ind w:left="0" w:right="0" w:firstLine="0"/>
+        <w:jc w:val="left"/>
+        <w:rPr>
+          <w:rFonts w:ascii="Times" w:cs="Times" w:hAnsi="Times" w:eastAsia="Times"/>
+          <w:color w:val="d4d4d4"/>
+          <w:sz w:val="24"/>
+          <w:szCs w:val="24"/>
+          <w:shd w:val="clear" w:color="auto" w:fill="ffffff"/>
+          <w:rtl w:val="0"/>
+        </w:rPr>
+      </w:pPr>
+      <w:r>
+        <w:rPr>
+          <w:rFonts w:ascii="Times" w:hAnsi="Times"/>
+          <w:color w:val="d4d4d4"/>
+          <w:sz w:val="24"/>
+          <w:szCs w:val="24"/>
+          <w:shd w:val="clear" w:color="auto" w:fill="282f33"/>
+          <w:rtl w:val="0"/>
+        </w:rPr>
+        <w:t xml:space="preserve">    }</w:t>
+      </w:r>
+    </w:p>
+    <w:p>
+      <w:pPr>
+        <w:pStyle w:val="Default"/>
+        <w:bidi w:val="0"/>
+        <w:spacing w:line="360" w:lineRule="atLeast"/>
+        <w:ind w:left="0" w:right="0" w:firstLine="0"/>
+        <w:jc w:val="left"/>
+        <w:rPr>
+          <w:rFonts w:ascii="Times" w:cs="Times" w:hAnsi="Times" w:eastAsia="Times"/>
+          <w:color w:val="d4d4d4"/>
+          <w:sz w:val="24"/>
+          <w:szCs w:val="24"/>
+          <w:shd w:val="clear" w:color="auto" w:fill="ffffff"/>
+          <w:rtl w:val="0"/>
+        </w:rPr>
+      </w:pPr>
+      <w:r>
+        <w:rPr>
+          <w:rFonts w:ascii="Times" w:hAnsi="Times"/>
+          <w:color w:val="d4d4d4"/>
+          <w:sz w:val="24"/>
+          <w:szCs w:val="24"/>
+          <w:shd w:val="clear" w:color="auto" w:fill="282f33"/>
+          <w:rtl w:val="0"/>
+        </w:rPr>
+        <w:t xml:space="preserve">        </w:t>
+      </w:r>
+      <w:r>
+        <w:rPr>
+          <w:rFonts w:ascii="Times" w:hAnsi="Times"/>
+          <w:color w:val="ea9b80"/>
+          <w:sz w:val="24"/>
+          <w:szCs w:val="24"/>
+          <w:shd w:val="clear" w:color="auto" w:fill="282f33"/>
+          <w:rtl w:val="0"/>
+          <w:lang w:val="en-US"/>
+        </w:rPr>
+        <w:t>return</w:t>
+      </w:r>
+      <w:r>
+        <w:rPr>
+          <w:rFonts w:ascii="Times" w:hAnsi="Times"/>
+          <w:color w:val="d4d4d4"/>
+          <w:sz w:val="24"/>
+          <w:szCs w:val="24"/>
+          <w:shd w:val="clear" w:color="auto" w:fill="282f33"/>
+          <w:rtl w:val="0"/>
+        </w:rPr>
+        <w:t xml:space="preserve"> (</w:t>
+      </w:r>
+    </w:p>
+    <w:p>
+      <w:pPr>
+        <w:pStyle w:val="Default"/>
+        <w:bidi w:val="0"/>
+        <w:spacing w:line="360" w:lineRule="atLeast"/>
+        <w:ind w:left="0" w:right="0" w:firstLine="0"/>
+        <w:jc w:val="left"/>
+        <w:rPr>
+          <w:rFonts w:ascii="Times" w:cs="Times" w:hAnsi="Times" w:eastAsia="Times"/>
+          <w:color w:val="d4d4d4"/>
+          <w:sz w:val="24"/>
+          <w:szCs w:val="24"/>
+          <w:shd w:val="clear" w:color="auto" w:fill="ffffff"/>
+          <w:rtl w:val="0"/>
+        </w:rPr>
+      </w:pPr>
+      <w:r>
+        <w:rPr>
+          <w:rFonts w:ascii="Times" w:hAnsi="Times"/>
+          <w:color w:val="d4d4d4"/>
+          <w:sz w:val="24"/>
+          <w:szCs w:val="24"/>
+          <w:shd w:val="clear" w:color="auto" w:fill="282f33"/>
+          <w:rtl w:val="0"/>
+        </w:rPr>
+        <w:t xml:space="preserve">            &lt;</w:t>
+      </w:r>
+      <w:r>
+        <w:rPr>
+          <w:rFonts w:ascii="Times" w:hAnsi="Times"/>
+          <w:color w:val="d9bb73"/>
+          <w:sz w:val="24"/>
+          <w:szCs w:val="24"/>
+          <w:shd w:val="clear" w:color="auto" w:fill="282f33"/>
+          <w:rtl w:val="0"/>
+        </w:rPr>
+        <w:t>h1</w:t>
+      </w:r>
+      <w:r>
+        <w:rPr>
+          <w:rFonts w:ascii="Times" w:hAnsi="Times"/>
+          <w:color w:val="d4d4d4"/>
+          <w:sz w:val="24"/>
+          <w:szCs w:val="24"/>
+          <w:shd w:val="clear" w:color="auto" w:fill="282f33"/>
+          <w:rtl w:val="0"/>
+          <w:lang w:val="en-US"/>
+        </w:rPr>
+        <w:t xml:space="preserve">&gt;Good </w:t>
+      </w:r>
+      <w:r>
+        <w:rPr>
+          <w:rFonts w:ascii="Times" w:hAnsi="Times"/>
+          <w:color w:val="dcdcdc"/>
+          <w:sz w:val="24"/>
+          <w:szCs w:val="24"/>
+          <w:shd w:val="clear" w:color="auto" w:fill="282f33"/>
+          <w:rtl w:val="0"/>
+        </w:rPr>
+        <w:t>{</w:t>
+      </w:r>
+      <w:r>
+        <w:rPr>
+          <w:rFonts w:ascii="Times" w:hAnsi="Times"/>
+          <w:color w:val="d4d4d4"/>
+          <w:sz w:val="24"/>
+          <w:szCs w:val="24"/>
+          <w:shd w:val="clear" w:color="auto" w:fill="282f33"/>
+          <w:rtl w:val="0"/>
+          <w:lang w:val="de-DE"/>
+        </w:rPr>
+        <w:t>timeOfDay</w:t>
+      </w:r>
+      <w:r>
+        <w:rPr>
+          <w:rFonts w:ascii="Times" w:hAnsi="Times"/>
+          <w:color w:val="dcdcdc"/>
+          <w:sz w:val="24"/>
+          <w:szCs w:val="24"/>
+          <w:shd w:val="clear" w:color="auto" w:fill="282f33"/>
+          <w:rtl w:val="0"/>
+        </w:rPr>
+        <w:t>}</w:t>
+      </w:r>
+      <w:r>
+        <w:rPr>
+          <w:rFonts w:ascii="Times" w:hAnsi="Times"/>
+          <w:color w:val="d4d4d4"/>
+          <w:sz w:val="24"/>
+          <w:szCs w:val="24"/>
+          <w:shd w:val="clear" w:color="auto" w:fill="282f33"/>
+          <w:rtl w:val="0"/>
+          <w:lang w:val="en-US"/>
+        </w:rPr>
+        <w:t xml:space="preserve"> to you, sir or madam!</w:t>
+      </w:r>
+      <w:r>
+        <w:rPr>
+          <w:rFonts w:ascii="Times" w:hAnsi="Times"/>
+          <w:color w:val="dcdcdc"/>
+          <w:sz w:val="24"/>
+          <w:szCs w:val="24"/>
+          <w:shd w:val="clear" w:color="auto" w:fill="282f33"/>
+          <w:rtl w:val="0"/>
+        </w:rPr>
+        <w:t>&lt;/</w:t>
+      </w:r>
+      <w:r>
+        <w:rPr>
+          <w:rFonts w:ascii="Times" w:hAnsi="Times"/>
+          <w:color w:val="d9bb73"/>
+          <w:sz w:val="24"/>
+          <w:szCs w:val="24"/>
+          <w:shd w:val="clear" w:color="auto" w:fill="282f33"/>
+          <w:rtl w:val="0"/>
+        </w:rPr>
+        <w:t>h1</w:t>
+      </w:r>
+      <w:r>
+        <w:rPr>
+          <w:rFonts w:ascii="Times" w:hAnsi="Times"/>
+          <w:color w:val="dcdcdc"/>
+          <w:sz w:val="24"/>
+          <w:szCs w:val="24"/>
+          <w:shd w:val="clear" w:color="auto" w:fill="282f33"/>
+          <w:rtl w:val="0"/>
+        </w:rPr>
+        <w:t>&gt;</w:t>
+      </w:r>
+    </w:p>
+    <w:p>
+      <w:pPr>
+        <w:pStyle w:val="Default"/>
+        <w:bidi w:val="0"/>
+        <w:spacing w:line="360" w:lineRule="atLeast"/>
+        <w:ind w:left="0" w:right="0" w:firstLine="0"/>
+        <w:jc w:val="left"/>
+        <w:rPr>
+          <w:rFonts w:ascii="Times" w:cs="Times" w:hAnsi="Times" w:eastAsia="Times"/>
+          <w:color w:val="d4d4d4"/>
+          <w:sz w:val="24"/>
+          <w:szCs w:val="24"/>
+          <w:shd w:val="clear" w:color="auto" w:fill="ffffff"/>
+          <w:rtl w:val="0"/>
+        </w:rPr>
+      </w:pPr>
+      <w:r>
+        <w:rPr>
+          <w:rFonts w:ascii="Times" w:hAnsi="Times"/>
+          <w:color w:val="d4d4d4"/>
+          <w:sz w:val="24"/>
+          <w:szCs w:val="24"/>
+          <w:shd w:val="clear" w:color="auto" w:fill="282f33"/>
+          <w:rtl w:val="0"/>
+        </w:rPr>
+        <w:t xml:space="preserve">        )</w:t>
+      </w:r>
+    </w:p>
+    <w:p>
+      <w:pPr>
+        <w:pStyle w:val="Default"/>
+        <w:bidi w:val="0"/>
+        <w:spacing w:line="360" w:lineRule="atLeast"/>
+        <w:ind w:left="0" w:right="0" w:firstLine="0"/>
+        <w:jc w:val="left"/>
+        <w:rPr>
+          <w:rFonts w:ascii="Times" w:cs="Times" w:hAnsi="Times" w:eastAsia="Times"/>
+          <w:color w:val="d4d4d4"/>
+          <w:sz w:val="24"/>
+          <w:szCs w:val="24"/>
+          <w:shd w:val="clear" w:color="auto" w:fill="ffffff"/>
+          <w:rtl w:val="0"/>
+        </w:rPr>
+      </w:pPr>
+      <w:r>
+        <w:rPr>
+          <w:rFonts w:ascii="Times" w:hAnsi="Times"/>
+          <w:color w:val="d4d4d4"/>
+          <w:sz w:val="24"/>
+          <w:szCs w:val="24"/>
+          <w:shd w:val="clear" w:color="auto" w:fill="282f33"/>
+          <w:rtl w:val="0"/>
+        </w:rPr>
+        <w:t>}</w:t>
+      </w:r>
+    </w:p>
+    <w:p>
+      <w:pPr>
+        <w:pStyle w:val="Default"/>
+        <w:bidi w:val="0"/>
+        <w:spacing w:line="360" w:lineRule="atLeast"/>
+        <w:ind w:left="0" w:right="0" w:firstLine="0"/>
+        <w:jc w:val="left"/>
+        <w:rPr>
+          <w:rFonts w:ascii="Times" w:cs="Times" w:hAnsi="Times" w:eastAsia="Times"/>
+          <w:color w:val="d4d4d4"/>
+          <w:sz w:val="24"/>
+          <w:szCs w:val="24"/>
+          <w:shd w:val="clear" w:color="auto" w:fill="ffffff"/>
+          <w:rtl w:val="0"/>
+        </w:rPr>
+      </w:pPr>
+      <w:r>
+        <w:rPr>
+          <w:rFonts w:ascii="Times" w:hAnsi="Times"/>
+          <w:color w:val="d4d4d4"/>
+          <w:sz w:val="24"/>
+          <w:szCs w:val="24"/>
+          <w:shd w:val="clear" w:color="auto" w:fill="282f33"/>
+          <w:rtl w:val="0"/>
+        </w:rPr>
+        <w:t>}</w:t>
+      </w:r>
+    </w:p>
+    <w:p>
+      <w:pPr>
+        <w:pStyle w:val="Default"/>
+        <w:bidi w:val="0"/>
+        <w:spacing w:line="480" w:lineRule="auto"/>
+        <w:ind w:left="0" w:right="0" w:firstLine="0"/>
+        <w:jc w:val="left"/>
+        <w:rPr>
+          <w:u w:color="000000"/>
+          <w:shd w:val="clear" w:color="auto" w:fill="ffffff"/>
+          <w:rtl w:val="0"/>
+          <w:lang w:val="en-US"/>
+        </w:rPr>
+      </w:pPr>
+    </w:p>
+    <w:p>
+      <w:pPr>
+        <w:pStyle w:val="Default"/>
+        <w:bidi w:val="0"/>
+        <w:spacing w:line="480" w:lineRule="auto"/>
+        <w:ind w:left="0" w:right="0" w:firstLine="0"/>
+        <w:jc w:val="left"/>
+        <w:rPr>
+          <w:i w:val="1"/>
+          <w:iCs w:val="1"/>
+          <w:u w:color="000000"/>
+          <w:shd w:val="clear" w:color="auto" w:fill="ffffff"/>
+          <w:rtl w:val="0"/>
+          <w:lang w:val="en-US"/>
+        </w:rPr>
+      </w:pPr>
+      <w:r>
+        <w:rPr>
+          <w:u w:color="000000"/>
+          <w:shd w:val="clear" w:color="auto" w:fill="ffffff"/>
+          <w:rtl w:val="0"/>
+          <w:lang w:val="en-US"/>
+        </w:rPr>
+        <w:t xml:space="preserve">19:48 </w:t>
+      </w:r>
+      <w:r>
+        <w:rPr>
+          <w:u w:color="000000"/>
+          <w:shd w:val="clear" w:color="auto" w:fill="ffffff"/>
+          <w:rtl w:val="0"/>
+          <w:lang w:val="en-US"/>
+        </w:rPr>
+        <w:t xml:space="preserve">— </w:t>
+      </w:r>
+      <w:r>
+        <w:rPr>
+          <w:u w:color="000000"/>
+          <w:shd w:val="clear" w:color="auto" w:fill="ffffff"/>
+          <w:rtl w:val="0"/>
+          <w:lang w:val="en-US"/>
+        </w:rPr>
+        <w:t xml:space="preserve">It seems the problem (perhaps one of many haha) was that earlier I was defining a method outside of render </w:t>
+      </w:r>
+      <w:r>
+        <w:rPr>
+          <w:i w:val="1"/>
+          <w:iCs w:val="1"/>
+          <w:u w:color="000000"/>
+          <w:shd w:val="clear" w:color="auto" w:fill="ffffff"/>
+          <w:rtl w:val="0"/>
+          <w:lang w:val="en-US"/>
+        </w:rPr>
+        <w:t>()</w:t>
+      </w:r>
+    </w:p>
+    <w:p>
+      <w:pPr>
+        <w:pStyle w:val="Default"/>
+        <w:bidi w:val="0"/>
+        <w:spacing w:line="480" w:lineRule="auto"/>
+        <w:ind w:left="0" w:right="0" w:firstLine="0"/>
+        <w:jc w:val="left"/>
+        <w:rPr>
+          <w:i w:val="1"/>
+          <w:iCs w:val="1"/>
+          <w:u w:color="000000"/>
+          <w:shd w:val="clear" w:color="auto" w:fill="ffffff"/>
+          <w:rtl w:val="0"/>
+          <w:lang w:val="en-US"/>
+        </w:rPr>
+      </w:pPr>
+      <w:r>
+        <w:rPr>
+          <w:i w:val="1"/>
+          <w:iCs w:val="1"/>
+          <w:u w:color="000000"/>
+          <w:shd w:val="clear" w:color="auto" w:fill="ffffff"/>
+          <w:rtl w:val="0"/>
+          <w:lang w:val="en-US"/>
+        </w:rPr>
+        <w:t xml:space="preserve">{ </w:t>
+      </w:r>
+    </w:p>
+    <w:p>
+      <w:pPr>
+        <w:pStyle w:val="Default"/>
+        <w:bidi w:val="0"/>
+        <w:spacing w:line="480" w:lineRule="auto"/>
+        <w:ind w:left="0" w:right="0" w:firstLine="0"/>
+        <w:jc w:val="left"/>
+        <w:rPr>
+          <w:i w:val="1"/>
+          <w:iCs w:val="1"/>
+          <w:u w:color="000000"/>
+          <w:shd w:val="clear" w:color="auto" w:fill="ffffff"/>
+          <w:rtl w:val="0"/>
+          <w:lang w:val="en-US"/>
+        </w:rPr>
+      </w:pPr>
+      <w:r>
+        <w:rPr>
+          <w:i w:val="1"/>
+          <w:iCs w:val="1"/>
+          <w:u w:color="000000"/>
+          <w:shd w:val="clear" w:color="auto" w:fill="ffffff"/>
+          <w:rtl w:val="0"/>
+          <w:lang w:val="en-US"/>
+        </w:rPr>
+        <w:t>}</w:t>
+      </w:r>
+    </w:p>
+    <w:p>
+      <w:pPr>
+        <w:pStyle w:val="Default"/>
+        <w:bidi w:val="0"/>
+        <w:spacing w:line="480" w:lineRule="auto"/>
+        <w:ind w:left="0" w:right="0" w:firstLine="0"/>
+        <w:jc w:val="left"/>
+        <w:rPr>
+          <w:u w:color="000000"/>
+          <w:shd w:val="clear" w:color="auto" w:fill="ffffff"/>
+          <w:rtl w:val="0"/>
+          <w:lang w:val="en-US"/>
+        </w:rPr>
+      </w:pPr>
+      <w:r>
+        <w:rPr>
+          <w:u w:color="000000"/>
+          <w:shd w:val="clear" w:color="auto" w:fill="ffffff"/>
+          <w:rtl w:val="0"/>
+          <w:lang w:val="en-US"/>
+        </w:rPr>
+        <w:t>but I was forgetting to call that method from within render. I made the mistake of calling my created method from outside render which just doesn</w:t>
+      </w:r>
+      <w:r>
+        <w:rPr>
+          <w:u w:color="000000"/>
+          <w:shd w:val="clear" w:color="auto" w:fill="ffffff"/>
+          <w:rtl w:val="0"/>
+          <w:lang w:val="en-US"/>
+        </w:rPr>
+        <w:t>’</w:t>
+      </w:r>
+      <w:r>
+        <w:rPr>
+          <w:u w:color="000000"/>
+          <w:shd w:val="clear" w:color="auto" w:fill="ffffff"/>
+          <w:rtl w:val="0"/>
+          <w:lang w:val="en-US"/>
+        </w:rPr>
+        <w:t>t work.</w:t>
+      </w:r>
+    </w:p>
+    <w:p>
+      <w:pPr>
+        <w:pStyle w:val="Default"/>
+        <w:bidi w:val="0"/>
+        <w:spacing w:line="480" w:lineRule="auto"/>
+        <w:ind w:left="0" w:right="0" w:firstLine="0"/>
+        <w:jc w:val="left"/>
+        <w:rPr>
+          <w:u w:color="000000"/>
+          <w:shd w:val="clear" w:color="auto" w:fill="ffffff"/>
+          <w:rtl w:val="0"/>
+          <w:lang w:val="en-US"/>
+        </w:rPr>
+      </w:pPr>
+    </w:p>
+    <w:p>
+      <w:pPr>
+        <w:pStyle w:val="Default"/>
+        <w:bidi w:val="0"/>
+        <w:spacing w:line="480" w:lineRule="auto"/>
+        <w:ind w:left="0" w:right="0" w:firstLine="0"/>
+        <w:jc w:val="left"/>
+        <w:rPr>
+          <w:u w:color="000000"/>
+          <w:shd w:val="clear" w:color="auto" w:fill="ffffff"/>
+          <w:rtl w:val="0"/>
+          <w:lang w:val="en-US"/>
+        </w:rPr>
+      </w:pPr>
+      <w:r>
+        <w:rPr>
+          <w:u w:color="000000"/>
+          <w:shd w:val="clear" w:color="auto" w:fill="ffffff"/>
+          <w:rtl w:val="0"/>
+          <w:lang w:val="en-US"/>
+        </w:rPr>
+        <w:t xml:space="preserve">19:54 </w:t>
+      </w:r>
+      <w:r>
+        <w:rPr>
+          <w:u w:color="000000"/>
+          <w:shd w:val="clear" w:color="auto" w:fill="ffffff"/>
+          <w:rtl w:val="0"/>
+          <w:lang w:val="en-US"/>
+        </w:rPr>
+        <w:t xml:space="preserve">— </w:t>
+      </w:r>
+      <w:r>
+        <w:rPr>
+          <w:u w:color="000000"/>
+          <w:shd w:val="clear" w:color="auto" w:fill="ffffff"/>
+          <w:rtl w:val="0"/>
+          <w:lang w:val="en-US"/>
+        </w:rPr>
+        <w:t>I</w:t>
+      </w:r>
+      <w:r>
+        <w:rPr>
+          <w:u w:color="000000"/>
+          <w:shd w:val="clear" w:color="auto" w:fill="ffffff"/>
+          <w:rtl w:val="0"/>
+          <w:lang w:val="en-US"/>
+        </w:rPr>
+        <w:t>’</w:t>
+      </w:r>
+      <w:r>
+        <w:rPr>
+          <w:u w:color="000000"/>
+          <w:shd w:val="clear" w:color="auto" w:fill="ffffff"/>
+          <w:rtl w:val="0"/>
+          <w:lang w:val="en-US"/>
+        </w:rPr>
+        <w:t>m so disappointed. I thought I was done with this challenge and I felt proud and ready to take a picture. Turns out, I still have another bug to fix lol. I need to get the app to properly display my username when it says Hello, ________. As of now, the username I</w:t>
+      </w:r>
+      <w:r>
+        <w:rPr>
+          <w:u w:color="000000"/>
+          <w:shd w:val="clear" w:color="auto" w:fill="ffffff"/>
+          <w:rtl w:val="0"/>
+          <w:lang w:val="en-US"/>
+        </w:rPr>
+        <w:t>’</w:t>
+      </w:r>
+      <w:r>
+        <w:rPr>
+          <w:u w:color="000000"/>
+          <w:shd w:val="clear" w:color="auto" w:fill="ffffff"/>
+          <w:rtl w:val="0"/>
+          <w:lang w:val="en-US"/>
+        </w:rPr>
+        <w:t>m passing is not displaying.</w:t>
+      </w:r>
+    </w:p>
+    <w:p>
+      <w:pPr>
+        <w:pStyle w:val="Default"/>
+        <w:bidi w:val="0"/>
+        <w:spacing w:line="480" w:lineRule="auto"/>
+        <w:ind w:left="0" w:right="0" w:firstLine="0"/>
+        <w:jc w:val="left"/>
+        <w:rPr>
+          <w:u w:color="000000"/>
+          <w:shd w:val="clear" w:color="auto" w:fill="ffffff"/>
+          <w:rtl w:val="0"/>
+          <w:lang w:val="en-US"/>
+        </w:rPr>
+      </w:pPr>
+    </w:p>
+    <w:p>
+      <w:pPr>
+        <w:pStyle w:val="Default"/>
+        <w:bidi w:val="0"/>
+        <w:spacing w:line="480" w:lineRule="auto"/>
+        <w:ind w:left="0" w:right="0" w:firstLine="0"/>
+        <w:jc w:val="left"/>
+        <w:rPr>
+          <w:u w:color="000000"/>
+          <w:shd w:val="clear" w:color="auto" w:fill="ffffff"/>
+          <w:rtl w:val="0"/>
+          <w:lang w:val="en-US"/>
+        </w:rPr>
+      </w:pPr>
+      <w:r>
+        <w:rPr>
+          <w:u w:color="000000"/>
+          <w:shd w:val="clear" w:color="auto" w:fill="ffffff"/>
+          <w:rtl w:val="0"/>
+          <w:lang w:val="en-US"/>
+        </w:rPr>
+        <w:t xml:space="preserve">19:59 </w:t>
+      </w:r>
+      <w:r>
+        <w:rPr>
+          <w:u w:color="000000"/>
+          <w:shd w:val="clear" w:color="auto" w:fill="ffffff"/>
+          <w:rtl w:val="0"/>
+          <w:lang w:val="en-US"/>
+        </w:rPr>
+        <w:t xml:space="preserve">— </w:t>
+      </w:r>
+      <w:r>
+        <w:rPr>
+          <w:u w:color="000000"/>
+          <w:shd w:val="clear" w:color="auto" w:fill="ffffff"/>
+          <w:rtl w:val="0"/>
+          <w:lang w:val="en-US"/>
+        </w:rPr>
+        <w:t>I</w:t>
+      </w:r>
+      <w:r>
+        <w:rPr>
+          <w:u w:color="000000"/>
+          <w:shd w:val="clear" w:color="auto" w:fill="ffffff"/>
+          <w:rtl w:val="0"/>
+          <w:lang w:val="en-US"/>
+        </w:rPr>
+        <w:t>’</w:t>
+      </w:r>
+      <w:r>
+        <w:rPr>
+          <w:u w:color="000000"/>
+          <w:shd w:val="clear" w:color="auto" w:fill="ffffff"/>
+          <w:rtl w:val="0"/>
+          <w:lang w:val="en-US"/>
+        </w:rPr>
+        <w:t>m hanging by a thread. Attention beginning to wane hahaha.</w:t>
+      </w:r>
+      <w:r>
+        <w:rPr>
+          <w:u w:color="000000"/>
+          <w:shd w:val="clear" w:color="auto" w:fill="ffffff"/>
+          <w:rtl w:val="0"/>
+          <w:lang w:val="en-US"/>
+        </w:rPr>
+        <w:drawing>
+          <wp:anchor distT="152400" distB="152400" distL="152400" distR="152400" simplePos="0" relativeHeight="251659264" behindDoc="0" locked="0" layoutInCell="1" allowOverlap="1">
+            <wp:simplePos x="0" y="0"/>
+            <wp:positionH relativeFrom="margin">
+              <wp:posOffset>-6350</wp:posOffset>
+            </wp:positionH>
+            <wp:positionV relativeFrom="line">
+              <wp:posOffset>185507</wp:posOffset>
+            </wp:positionV>
+            <wp:extent cx="5943600" cy="2716101"/>
+            <wp:effectExtent l="0" t="0" r="0" b="0"/>
+            <wp:wrapThrough wrapText="bothSides" distL="152400" distR="152400">
+              <wp:wrapPolygon edited="1">
+                <wp:start x="0" y="0"/>
+                <wp:lineTo x="21600" y="0"/>
+                <wp:lineTo x="21600" y="21602"/>
+                <wp:lineTo x="0" y="21602"/>
+                <wp:lineTo x="0" y="0"/>
+              </wp:wrapPolygon>
+            </wp:wrapThrough>
+            <wp:docPr id="1073741825" name="officeArt object"/>
+            <wp:cNvGraphicFramePr/>
+            <a:graphic xmlns:a="http://schemas.openxmlformats.org/drawingml/2006/main">
+              <a:graphicData uri="http://schemas.openxmlformats.org/drawingml/2006/picture">
+                <pic:pic xmlns:pic="http://schemas.openxmlformats.org/drawingml/2006/picture">
+                  <pic:nvPicPr>
+                    <pic:cNvPr id="1073741825" name="Screen Shot 2019-05-07 at 7.59.10 PM.png"/>
+                    <pic:cNvPicPr>
+                      <a:picLocks noChangeAspect="1"/>
+                    </pic:cNvPicPr>
+                  </pic:nvPicPr>
+                  <pic:blipFill>
+                    <a:blip r:embed="rId4">
+                      <a:extLst/>
+                    </a:blip>
+                    <a:stretch>
+                      <a:fillRect/>
+                    </a:stretch>
+                  </pic:blipFill>
+                  <pic:spPr>
+                    <a:xfrm>
+                      <a:off x="0" y="0"/>
+                      <a:ext cx="5943600" cy="2716101"/>
+                    </a:xfrm>
+                    <a:prstGeom prst="rect">
+                      <a:avLst/>
+                    </a:prstGeom>
+                    <a:ln w="12700" cap="flat">
+                      <a:noFill/>
+                      <a:miter lim="400000"/>
+                    </a:ln>
+                    <a:effectLst/>
+                  </pic:spPr>
+                </pic:pic>
+              </a:graphicData>
+            </a:graphic>
+          </wp:anchor>
+        </w:drawing>
+      </w:r>
+    </w:p>
+    <w:p>
+      <w:pPr>
+        <w:pStyle w:val="Default"/>
+        <w:bidi w:val="0"/>
+        <w:spacing w:line="480" w:lineRule="auto"/>
+        <w:ind w:left="0" w:right="0" w:firstLine="0"/>
+        <w:jc w:val="left"/>
+        <w:rPr>
+          <w:u w:color="000000"/>
+          <w:shd w:val="clear" w:color="auto" w:fill="ffffff"/>
+          <w:rtl w:val="0"/>
+          <w:lang w:val="en-US"/>
+        </w:rPr>
+      </w:pPr>
+    </w:p>
+    <w:p>
+      <w:pPr>
+        <w:pStyle w:val="Default"/>
+        <w:bidi w:val="0"/>
+        <w:spacing w:line="480" w:lineRule="auto"/>
+        <w:ind w:left="0" w:right="0" w:firstLine="0"/>
+        <w:jc w:val="left"/>
+        <w:rPr>
+          <w:u w:color="000000"/>
+          <w:shd w:val="clear" w:color="auto" w:fill="ffffff"/>
+          <w:rtl w:val="0"/>
+          <w:lang w:val="en-US"/>
+        </w:rPr>
+      </w:pPr>
+      <w:r>
+        <w:rPr>
+          <w:u w:color="000000"/>
+          <w:shd w:val="clear" w:color="auto" w:fill="ffffff"/>
+          <w:rtl w:val="0"/>
+          <w:lang w:val="en-US"/>
+        </w:rPr>
+        <w:t xml:space="preserve">20:00 </w:t>
+      </w:r>
+      <w:r>
+        <w:rPr>
+          <w:u w:color="000000"/>
+          <w:shd w:val="clear" w:color="auto" w:fill="ffffff"/>
+          <w:rtl w:val="0"/>
+          <w:lang w:val="en-US"/>
+        </w:rPr>
+        <w:t xml:space="preserve">— </w:t>
+      </w:r>
+      <w:r>
+        <w:rPr>
+          <w:u w:color="000000"/>
+          <w:shd w:val="clear" w:color="auto" w:fill="ffffff"/>
+          <w:rtl w:val="0"/>
+          <w:lang w:val="en-US"/>
+        </w:rPr>
+        <w:t>I don</w:t>
+      </w:r>
+      <w:r>
+        <w:rPr>
+          <w:u w:color="000000"/>
+          <w:shd w:val="clear" w:color="auto" w:fill="ffffff"/>
+          <w:rtl w:val="0"/>
+          <w:lang w:val="en-US"/>
+        </w:rPr>
+        <w:t>’</w:t>
+      </w:r>
+      <w:r>
+        <w:rPr>
+          <w:u w:color="000000"/>
+          <w:shd w:val="clear" w:color="auto" w:fill="ffffff"/>
+          <w:rtl w:val="0"/>
+          <w:lang w:val="en-US"/>
+        </w:rPr>
+        <w:t>t know why but it says that the value of username is null. It does not seem to matter whether I attempt to initialize username within the header tags or p tags.</w:t>
+      </w:r>
+    </w:p>
+    <w:p>
+      <w:pPr>
+        <w:pStyle w:val="Default"/>
+        <w:bidi w:val="0"/>
+        <w:spacing w:line="480" w:lineRule="auto"/>
+        <w:ind w:left="0" w:right="0" w:firstLine="0"/>
+        <w:jc w:val="left"/>
+        <w:rPr>
+          <w:u w:color="000000"/>
+          <w:shd w:val="clear" w:color="auto" w:fill="ffffff"/>
+          <w:rtl w:val="0"/>
+          <w:lang w:val="en-US"/>
+        </w:rPr>
+      </w:pPr>
+    </w:p>
+    <w:p>
+      <w:pPr>
+        <w:pStyle w:val="Default"/>
+        <w:bidi w:val="0"/>
+        <w:spacing w:line="480" w:lineRule="auto"/>
+        <w:ind w:left="0" w:right="0" w:firstLine="0"/>
+        <w:jc w:val="left"/>
+        <w:rPr>
+          <w:u w:color="000000"/>
+          <w:shd w:val="clear" w:color="auto" w:fill="ffffff"/>
+          <w:rtl w:val="0"/>
+          <w:lang w:val="en-US"/>
+        </w:rPr>
+      </w:pPr>
+      <w:r>
+        <w:rPr>
+          <w:u w:color="000000"/>
+          <w:shd w:val="clear" w:color="auto" w:fill="ffffff"/>
+          <w:rtl w:val="0"/>
+          <w:lang w:val="en-US"/>
+        </w:rPr>
+        <w:t xml:space="preserve">20:06 </w:t>
+      </w:r>
+      <w:r>
+        <w:rPr>
+          <w:u w:color="000000"/>
+          <w:shd w:val="clear" w:color="auto" w:fill="ffffff"/>
+          <w:rtl w:val="0"/>
+          <w:lang w:val="en-US"/>
+        </w:rPr>
+        <w:t xml:space="preserve">— </w:t>
+      </w:r>
+      <w:r>
+        <w:rPr>
+          <w:u w:color="000000"/>
+          <w:shd w:val="clear" w:color="auto" w:fill="ffffff"/>
+          <w:rtl w:val="0"/>
+          <w:lang w:val="en-US"/>
+        </w:rPr>
+        <w:t>Oh man I</w:t>
+      </w:r>
+      <w:r>
+        <w:rPr>
+          <w:u w:color="000000"/>
+          <w:shd w:val="clear" w:color="auto" w:fill="ffffff"/>
+          <w:rtl w:val="0"/>
+          <w:lang w:val="en-US"/>
+        </w:rPr>
+        <w:t>’</w:t>
+      </w:r>
+      <w:r>
+        <w:rPr>
+          <w:u w:color="000000"/>
+          <w:shd w:val="clear" w:color="auto" w:fill="ffffff"/>
+          <w:rtl w:val="0"/>
+          <w:lang w:val="en-US"/>
+        </w:rPr>
+        <w:t>m stuck. I</w:t>
+      </w:r>
+      <w:r>
+        <w:rPr>
+          <w:u w:color="000000"/>
+          <w:shd w:val="clear" w:color="auto" w:fill="ffffff"/>
+          <w:rtl w:val="0"/>
+          <w:lang w:val="en-US"/>
+        </w:rPr>
+        <w:t>’</w:t>
+      </w:r>
+      <w:r>
+        <w:rPr>
+          <w:u w:color="000000"/>
+          <w:shd w:val="clear" w:color="auto" w:fill="ffffff"/>
+          <w:rtl w:val="0"/>
+          <w:lang w:val="en-US"/>
+        </w:rPr>
+        <w:t>ve rewatched the previous video in the course several times and it</w:t>
+      </w:r>
+      <w:r>
+        <w:rPr>
+          <w:u w:color="000000"/>
+          <w:shd w:val="clear" w:color="auto" w:fill="ffffff"/>
+          <w:rtl w:val="0"/>
+          <w:lang w:val="en-US"/>
+        </w:rPr>
+        <w:t>’</w:t>
+      </w:r>
+      <w:r>
+        <w:rPr>
+          <w:u w:color="000000"/>
+          <w:shd w:val="clear" w:color="auto" w:fill="ffffff"/>
+          <w:rtl w:val="0"/>
+          <w:lang w:val="en-US"/>
+        </w:rPr>
+        <w:t>s gotten me close but he doesn</w:t>
+      </w:r>
+      <w:r>
+        <w:rPr>
+          <w:u w:color="000000"/>
+          <w:shd w:val="clear" w:color="auto" w:fill="ffffff"/>
+          <w:rtl w:val="0"/>
+          <w:lang w:val="en-US"/>
+        </w:rPr>
+        <w:t>’</w:t>
+      </w:r>
+      <w:r>
+        <w:rPr>
+          <w:u w:color="000000"/>
+          <w:shd w:val="clear" w:color="auto" w:fill="ffffff"/>
+          <w:rtl w:val="0"/>
+          <w:lang w:val="en-US"/>
+        </w:rPr>
+        <w:t>t seem to cover exactly what I need to do in order to use props correctly with class-based functions.</w:t>
+      </w:r>
+    </w:p>
+    <w:p>
+      <w:pPr>
+        <w:pStyle w:val="Default"/>
+        <w:bidi w:val="0"/>
+        <w:spacing w:line="480" w:lineRule="auto"/>
+        <w:ind w:left="0" w:right="0" w:firstLine="0"/>
+        <w:jc w:val="left"/>
+        <w:rPr>
+          <w:u w:color="000000"/>
+          <w:shd w:val="clear" w:color="auto" w:fill="ffffff"/>
+          <w:rtl w:val="0"/>
+          <w:lang w:val="en-US"/>
+        </w:rPr>
+      </w:pPr>
+    </w:p>
+    <w:p>
+      <w:pPr>
+        <w:pStyle w:val="Default"/>
+        <w:bidi w:val="0"/>
+        <w:spacing w:line="480" w:lineRule="auto"/>
+        <w:ind w:left="0" w:right="0" w:firstLine="0"/>
+        <w:jc w:val="left"/>
+        <w:rPr>
+          <w:u w:color="000000"/>
+          <w:shd w:val="clear" w:color="auto" w:fill="ffffff"/>
+          <w:rtl w:val="0"/>
+          <w:lang w:val="en-US"/>
+        </w:rPr>
+      </w:pPr>
+      <w:r>
+        <w:rPr>
+          <w:u w:color="000000"/>
+          <w:shd w:val="clear" w:color="auto" w:fill="ffffff"/>
+          <w:rtl w:val="0"/>
+          <w:lang w:val="en-US"/>
+        </w:rPr>
+        <w:t xml:space="preserve">20:07 </w:t>
+      </w:r>
+      <w:r>
+        <w:rPr>
+          <w:u w:color="000000"/>
+          <w:shd w:val="clear" w:color="auto" w:fill="ffffff"/>
+          <w:rtl w:val="0"/>
+          <w:lang w:val="en-US"/>
+        </w:rPr>
+        <w:t xml:space="preserve">— </w:t>
+      </w:r>
+      <w:r>
+        <w:rPr>
+          <w:u w:color="000000"/>
+          <w:shd w:val="clear" w:color="auto" w:fill="ffffff"/>
+          <w:rtl w:val="0"/>
+          <w:lang w:val="en-US"/>
+        </w:rPr>
+        <w:t>I</w:t>
+      </w:r>
+      <w:r>
+        <w:rPr>
+          <w:u w:color="000000"/>
+          <w:shd w:val="clear" w:color="auto" w:fill="ffffff"/>
+          <w:rtl w:val="0"/>
+          <w:lang w:val="en-US"/>
+        </w:rPr>
+        <w:t>’</w:t>
+      </w:r>
+      <w:r>
+        <w:rPr>
+          <w:u w:color="000000"/>
+          <w:shd w:val="clear" w:color="auto" w:fill="ffffff"/>
+          <w:rtl w:val="0"/>
+          <w:lang w:val="en-US"/>
+        </w:rPr>
+        <w:t>m going to go back and watch the original props video from several days or maybe even a week ago to see if there are any gems that can help me here.</w:t>
+      </w:r>
+    </w:p>
+    <w:p>
+      <w:pPr>
+        <w:pStyle w:val="Default"/>
+        <w:bidi w:val="0"/>
+        <w:spacing w:line="480" w:lineRule="auto"/>
+        <w:ind w:left="0" w:right="0" w:firstLine="0"/>
+        <w:jc w:val="left"/>
+        <w:rPr>
+          <w:u w:color="000000"/>
+          <w:shd w:val="clear" w:color="auto" w:fill="ffffff"/>
+          <w:rtl w:val="0"/>
+          <w:lang w:val="en-US"/>
+        </w:rPr>
+      </w:pPr>
+    </w:p>
+    <w:p>
+      <w:pPr>
+        <w:pStyle w:val="Default"/>
+        <w:bidi w:val="0"/>
+        <w:spacing w:line="480" w:lineRule="auto"/>
+        <w:ind w:left="0" w:right="0" w:firstLine="0"/>
+        <w:jc w:val="left"/>
+        <w:rPr>
+          <w:u w:color="000000"/>
+          <w:shd w:val="clear" w:color="auto" w:fill="ffffff"/>
+          <w:rtl w:val="0"/>
+          <w:lang w:val="en-US"/>
+        </w:rPr>
+      </w:pPr>
+      <w:r>
+        <w:rPr>
+          <w:u w:color="000000"/>
+          <w:shd w:val="clear" w:color="auto" w:fill="ffffff"/>
+          <w:rtl w:val="0"/>
+          <w:lang w:val="en-US"/>
+        </w:rPr>
+        <w:t xml:space="preserve">20:09 </w:t>
+      </w:r>
+      <w:r>
+        <w:rPr>
+          <w:u w:color="000000"/>
+          <w:shd w:val="clear" w:color="auto" w:fill="ffffff"/>
+          <w:rtl w:val="0"/>
+          <w:lang w:val="en-US"/>
+        </w:rPr>
+        <w:t xml:space="preserve">— </w:t>
+      </w:r>
+      <w:r>
+        <w:rPr>
+          <w:u w:color="000000"/>
+          <w:shd w:val="clear" w:color="auto" w:fill="ffffff"/>
+          <w:rtl w:val="0"/>
+          <w:lang w:val="en-US"/>
+        </w:rPr>
+        <w:t>I</w:t>
+      </w:r>
+      <w:r>
+        <w:rPr>
+          <w:u w:color="000000"/>
+          <w:shd w:val="clear" w:color="auto" w:fill="ffffff"/>
+          <w:rtl w:val="0"/>
+          <w:lang w:val="en-US"/>
+        </w:rPr>
+        <w:t>’</w:t>
+      </w:r>
+      <w:r>
+        <w:rPr>
+          <w:u w:color="000000"/>
+          <w:shd w:val="clear" w:color="auto" w:fill="ffffff"/>
+          <w:rtl w:val="0"/>
+          <w:lang w:val="en-US"/>
+        </w:rPr>
+        <w:t>m going to take a break and finish watching that video after dinner.</w:t>
+      </w:r>
+    </w:p>
+    <w:p>
+      <w:pPr>
+        <w:pStyle w:val="Default"/>
+        <w:bidi w:val="0"/>
+        <w:spacing w:line="480" w:lineRule="auto"/>
+        <w:ind w:left="0" w:right="0" w:firstLine="0"/>
+        <w:jc w:val="left"/>
+        <w:rPr>
           <w:b w:val="1"/>
           <w:bCs w:val="1"/>
-          <w:color w:val="d4d4d4"/>
-          <w:sz w:val="26"/>
-          <w:szCs w:val="26"/>
-          <w:shd w:val="clear" w:color="auto" w:fill="282f33"/>
-          <w:rtl w:val="0"/>
+          <w:u w:color="000000"/>
+          <w:rtl w:val="0"/>
+          <w:lang w:val="en-US"/>
         </w:rPr>
       </w:pPr>
     </w:p>
@@ -2999,8 +5679,8 @@
       </w:r>
     </w:p>
     <w:sectPr>
-      <w:headerReference w:type="default" r:id="rId4"/>
-      <w:footerReference w:type="default" r:id="rId5"/>
+      <w:headerReference w:type="default" r:id="rId5"/>
+      <w:footerReference w:type="default" r:id="rId6"/>
       <w:pgSz w:w="12240" w:h="15840" w:orient="portrait"/>
       <w:pgMar w:top="1440" w:right="1440" w:bottom="1440" w:left="1440" w:header="720" w:footer="864"/>
       <w:bidi w:val="0"/>

</xml_diff>

<commit_message>
Tuesday May 7th end of day commit
</commit_message>
<xml_diff>
--- a/May 2019/Tuesday May 7th, 2019 Daily Coding Journal.docx
+++ b/May 2019/Tuesday May 7th, 2019 Daily Coding Journal.docx
@@ -5536,6 +5536,1373 @@
         <w:ind w:left="0" w:right="0" w:firstLine="0"/>
         <w:jc w:val="left"/>
         <w:rPr>
+          <w:u w:color="000000"/>
+          <w:shd w:val="clear" w:color="auto" w:fill="ffffff"/>
+          <w:rtl w:val="0"/>
+          <w:lang w:val="en-US"/>
+        </w:rPr>
+      </w:pPr>
+      <w:r>
+        <w:rPr>
+          <w:u w:color="000000"/>
+          <w:shd w:val="clear" w:color="auto" w:fill="ffffff"/>
+          <w:rtl w:val="0"/>
+          <w:lang w:val="en-US"/>
+        </w:rPr>
+        <w:t xml:space="preserve">21:53 </w:t>
+      </w:r>
+      <w:r>
+        <w:rPr>
+          <w:u w:color="000000"/>
+          <w:shd w:val="clear" w:color="auto" w:fill="ffffff"/>
+          <w:rtl w:val="0"/>
+          <w:lang w:val="en-US"/>
+        </w:rPr>
+        <w:t xml:space="preserve">— </w:t>
+      </w:r>
+      <w:r>
+        <w:rPr>
+          <w:u w:color="000000"/>
+          <w:shd w:val="clear" w:color="auto" w:fill="ffffff"/>
+          <w:rtl w:val="0"/>
+          <w:lang w:val="en-US"/>
+        </w:rPr>
+        <w:t>I just finished dinner and a 30 minute walk around the city. Now let</w:t>
+      </w:r>
+      <w:r>
+        <w:rPr>
+          <w:u w:color="000000"/>
+          <w:shd w:val="clear" w:color="auto" w:fill="ffffff"/>
+          <w:rtl w:val="0"/>
+          <w:lang w:val="en-US"/>
+        </w:rPr>
+        <w:t>’</w:t>
+      </w:r>
+      <w:r>
+        <w:rPr>
+          <w:u w:color="000000"/>
+          <w:shd w:val="clear" w:color="auto" w:fill="ffffff"/>
+          <w:rtl w:val="0"/>
+          <w:lang w:val="en-US"/>
+        </w:rPr>
+        <w:t>s get some more work done.</w:t>
+      </w:r>
+    </w:p>
+    <w:p>
+      <w:pPr>
+        <w:pStyle w:val="Default"/>
+        <w:bidi w:val="0"/>
+        <w:spacing w:line="480" w:lineRule="auto"/>
+        <w:ind w:left="0" w:right="0" w:firstLine="0"/>
+        <w:jc w:val="left"/>
+        <w:rPr>
+          <w:u w:color="000000"/>
+          <w:shd w:val="clear" w:color="auto" w:fill="ffffff"/>
+          <w:rtl w:val="0"/>
+          <w:lang w:val="en-US"/>
+        </w:rPr>
+      </w:pPr>
+    </w:p>
+    <w:p>
+      <w:pPr>
+        <w:pStyle w:val="Default"/>
+        <w:bidi w:val="0"/>
+        <w:spacing w:line="480" w:lineRule="auto"/>
+        <w:ind w:left="0" w:right="0" w:firstLine="0"/>
+        <w:jc w:val="left"/>
+        <w:rPr>
+          <w:u w:color="000000"/>
+          <w:shd w:val="clear" w:color="auto" w:fill="ffffff"/>
+          <w:rtl w:val="0"/>
+          <w:lang w:val="en-US"/>
+        </w:rPr>
+      </w:pPr>
+      <w:r>
+        <w:rPr>
+          <w:u w:color="000000"/>
+          <w:shd w:val="clear" w:color="auto" w:fill="ffffff"/>
+          <w:rtl w:val="0"/>
+          <w:lang w:val="en-US"/>
+        </w:rPr>
+        <w:t xml:space="preserve">21:58 </w:t>
+      </w:r>
+      <w:r>
+        <w:rPr>
+          <w:u w:color="000000"/>
+          <w:shd w:val="clear" w:color="auto" w:fill="ffffff"/>
+          <w:rtl w:val="0"/>
+          <w:lang w:val="en-US"/>
+        </w:rPr>
+        <w:t xml:space="preserve">— </w:t>
+      </w:r>
+      <w:r>
+        <w:rPr>
+          <w:u w:color="000000"/>
+          <w:shd w:val="clear" w:color="auto" w:fill="ffffff"/>
+          <w:rtl w:val="0"/>
+          <w:lang w:val="en-US"/>
+        </w:rPr>
+        <w:t xml:space="preserve">OMG. Everything refreshed and I have to do the exercise a third time O_O. </w:t>
+      </w:r>
+    </w:p>
+    <w:p>
+      <w:pPr>
+        <w:pStyle w:val="Default"/>
+        <w:bidi w:val="0"/>
+        <w:spacing w:line="480" w:lineRule="auto"/>
+        <w:ind w:left="0" w:right="0" w:firstLine="0"/>
+        <w:jc w:val="left"/>
+        <w:rPr>
+          <w:u w:color="000000"/>
+          <w:shd w:val="clear" w:color="auto" w:fill="ffffff"/>
+          <w:rtl w:val="0"/>
+          <w:lang w:val="en-US"/>
+        </w:rPr>
+      </w:pPr>
+    </w:p>
+    <w:p>
+      <w:pPr>
+        <w:pStyle w:val="Default"/>
+        <w:bidi w:val="0"/>
+        <w:spacing w:line="480" w:lineRule="auto"/>
+        <w:ind w:left="0" w:right="0" w:firstLine="0"/>
+        <w:jc w:val="left"/>
+        <w:rPr>
+          <w:u w:color="000000"/>
+          <w:shd w:val="clear" w:color="auto" w:fill="ffffff"/>
+          <w:rtl w:val="0"/>
+          <w:lang w:val="en-US"/>
+        </w:rPr>
+      </w:pPr>
+      <w:r>
+        <w:rPr>
+          <w:u w:color="000000"/>
+          <w:shd w:val="clear" w:color="auto" w:fill="ffffff"/>
+          <w:rtl w:val="0"/>
+          <w:lang w:val="en-US"/>
+        </w:rPr>
+        <w:t xml:space="preserve">22:01 </w:t>
+      </w:r>
+      <w:r>
+        <w:rPr>
+          <w:u w:color="000000"/>
+          <w:shd w:val="clear" w:color="auto" w:fill="ffffff"/>
+          <w:rtl w:val="0"/>
+          <w:lang w:val="en-US"/>
+        </w:rPr>
+        <w:t xml:space="preserve">— </w:t>
+      </w:r>
+      <w:r>
+        <w:rPr>
+          <w:u w:color="000000"/>
+          <w:shd w:val="clear" w:color="auto" w:fill="ffffff"/>
+          <w:rtl w:val="0"/>
+          <w:lang w:val="en-US"/>
+        </w:rPr>
+        <w:t>Halfway done with the basic parts. I</w:t>
+      </w:r>
+      <w:r>
+        <w:rPr>
+          <w:u w:color="000000"/>
+          <w:shd w:val="clear" w:color="auto" w:fill="ffffff"/>
+          <w:rtl w:val="0"/>
+          <w:lang w:val="en-US"/>
+        </w:rPr>
+        <w:t>’</w:t>
+      </w:r>
+      <w:r>
+        <w:rPr>
+          <w:u w:color="000000"/>
+          <w:shd w:val="clear" w:color="auto" w:fill="ffffff"/>
+          <w:rtl w:val="0"/>
+          <w:lang w:val="en-US"/>
+        </w:rPr>
+        <w:t>m so tired of this exercise #halfLol</w:t>
+      </w:r>
+    </w:p>
+    <w:p>
+      <w:pPr>
+        <w:pStyle w:val="Default"/>
+        <w:bidi w:val="0"/>
+        <w:spacing w:line="480" w:lineRule="auto"/>
+        <w:ind w:left="0" w:right="0" w:firstLine="0"/>
+        <w:jc w:val="left"/>
+        <w:rPr>
+          <w:u w:color="000000"/>
+          <w:shd w:val="clear" w:color="auto" w:fill="ffffff"/>
+          <w:rtl w:val="0"/>
+          <w:lang w:val="en-US"/>
+        </w:rPr>
+      </w:pPr>
+    </w:p>
+    <w:p>
+      <w:pPr>
+        <w:pStyle w:val="Default"/>
+        <w:bidi w:val="0"/>
+        <w:spacing w:line="480" w:lineRule="auto"/>
+        <w:ind w:left="0" w:right="0" w:firstLine="0"/>
+        <w:jc w:val="left"/>
+        <w:rPr>
+          <w:u w:color="000000"/>
+          <w:shd w:val="clear" w:color="auto" w:fill="ffffff"/>
+          <w:rtl w:val="0"/>
+          <w:lang w:val="en-US"/>
+        </w:rPr>
+      </w:pPr>
+      <w:r>
+        <w:rPr>
+          <w:u w:color="000000"/>
+          <w:shd w:val="clear" w:color="auto" w:fill="ffffff"/>
+          <w:rtl w:val="0"/>
+          <w:lang w:val="en-US"/>
+        </w:rPr>
+        <w:t xml:space="preserve">22:07 </w:t>
+      </w:r>
+      <w:r>
+        <w:rPr>
+          <w:u w:color="000000"/>
+          <w:shd w:val="clear" w:color="auto" w:fill="ffffff"/>
+          <w:rtl w:val="0"/>
+          <w:lang w:val="en-US"/>
+        </w:rPr>
+        <w:t xml:space="preserve">— </w:t>
+      </w:r>
+      <w:r>
+        <w:rPr>
+          <w:u w:color="000000"/>
+          <w:shd w:val="clear" w:color="auto" w:fill="ffffff"/>
+          <w:rtl w:val="0"/>
+          <w:lang w:val="en-US"/>
+        </w:rPr>
+        <w:t>I</w:t>
+      </w:r>
+      <w:r>
+        <w:rPr>
+          <w:u w:color="000000"/>
+          <w:shd w:val="clear" w:color="auto" w:fill="ffffff"/>
+          <w:rtl w:val="0"/>
+          <w:lang w:val="en-US"/>
+        </w:rPr>
+        <w:t>’</w:t>
+      </w:r>
+      <w:r>
+        <w:rPr>
+          <w:u w:color="000000"/>
+          <w:shd w:val="clear" w:color="auto" w:fill="ffffff"/>
+          <w:rtl w:val="0"/>
+          <w:lang w:val="en-US"/>
+        </w:rPr>
+        <w:t>m going to watch the video and see what I</w:t>
+      </w:r>
+      <w:r>
+        <w:rPr>
+          <w:u w:color="000000"/>
+          <w:shd w:val="clear" w:color="auto" w:fill="ffffff"/>
+          <w:rtl w:val="0"/>
+          <w:lang w:val="en-US"/>
+        </w:rPr>
+        <w:t>’</w:t>
+      </w:r>
+      <w:r>
+        <w:rPr>
+          <w:u w:color="000000"/>
+          <w:shd w:val="clear" w:color="auto" w:fill="ffffff"/>
+          <w:rtl w:val="0"/>
+          <w:lang w:val="en-US"/>
+        </w:rPr>
+        <w:t>ve been missing. I can</w:t>
+      </w:r>
+      <w:r>
+        <w:rPr>
+          <w:u w:color="000000"/>
+          <w:shd w:val="clear" w:color="auto" w:fill="ffffff"/>
+          <w:rtl w:val="0"/>
+          <w:lang w:val="en-US"/>
+        </w:rPr>
+        <w:t>’</w:t>
+      </w:r>
+      <w:r>
+        <w:rPr>
+          <w:u w:color="000000"/>
+          <w:shd w:val="clear" w:color="auto" w:fill="ffffff"/>
+          <w:rtl w:val="0"/>
+          <w:lang w:val="en-US"/>
+        </w:rPr>
+        <w:t>t seem to figure out, and feel like I</w:t>
+      </w:r>
+      <w:r>
+        <w:rPr>
+          <w:u w:color="000000"/>
+          <w:shd w:val="clear" w:color="auto" w:fill="ffffff"/>
+          <w:rtl w:val="0"/>
+          <w:lang w:val="en-US"/>
+        </w:rPr>
+        <w:t>’</w:t>
+      </w:r>
+      <w:r>
+        <w:rPr>
+          <w:u w:color="000000"/>
+          <w:shd w:val="clear" w:color="auto" w:fill="ffffff"/>
+          <w:rtl w:val="0"/>
+          <w:lang w:val="en-US"/>
+        </w:rPr>
+        <w:t>m just wandering in circles at this point.</w:t>
+      </w:r>
+    </w:p>
+    <w:p>
+      <w:pPr>
+        <w:pStyle w:val="Default"/>
+        <w:bidi w:val="0"/>
+        <w:spacing w:line="480" w:lineRule="auto"/>
+        <w:ind w:left="0" w:right="0" w:firstLine="0"/>
+        <w:jc w:val="left"/>
+        <w:rPr>
+          <w:u w:color="000000"/>
+          <w:shd w:val="clear" w:color="auto" w:fill="ffffff"/>
+          <w:rtl w:val="0"/>
+          <w:lang w:val="en-US"/>
+        </w:rPr>
+      </w:pPr>
+    </w:p>
+    <w:p>
+      <w:pPr>
+        <w:pStyle w:val="Default"/>
+        <w:bidi w:val="0"/>
+        <w:spacing w:line="480" w:lineRule="auto"/>
+        <w:ind w:left="0" w:right="0" w:firstLine="0"/>
+        <w:jc w:val="left"/>
+        <w:rPr>
+          <w:u w:color="000000"/>
+          <w:shd w:val="clear" w:color="auto" w:fill="ffffff"/>
+          <w:rtl w:val="0"/>
+          <w:lang w:val="en-US"/>
+        </w:rPr>
+      </w:pPr>
+      <w:r>
+        <w:rPr>
+          <w:u w:color="000000"/>
+          <w:shd w:val="clear" w:color="auto" w:fill="ffffff"/>
+          <w:rtl w:val="0"/>
+          <w:lang w:val="en-US"/>
+        </w:rPr>
+        <w:t xml:space="preserve">22:09 </w:t>
+      </w:r>
+      <w:r>
+        <w:rPr>
+          <w:u w:color="000000"/>
+          <w:shd w:val="clear" w:color="auto" w:fill="ffffff"/>
+          <w:rtl w:val="0"/>
+          <w:lang w:val="en-US"/>
+        </w:rPr>
+        <w:t xml:space="preserve">— </w:t>
+      </w:r>
+      <w:r>
+        <w:rPr>
+          <w:u w:color="000000"/>
+          <w:shd w:val="clear" w:color="auto" w:fill="ffffff"/>
+          <w:rtl w:val="0"/>
+          <w:lang w:val="en-US"/>
+        </w:rPr>
+        <w:t>Say whaaaat? Apparently when we use the render( ) method inside of a class-based component we don</w:t>
+      </w:r>
+      <w:r>
+        <w:rPr>
+          <w:u w:color="000000"/>
+          <w:shd w:val="clear" w:color="auto" w:fill="ffffff"/>
+          <w:rtl w:val="0"/>
+          <w:lang w:val="en-US"/>
+        </w:rPr>
+        <w:t>’</w:t>
+      </w:r>
+      <w:r>
+        <w:rPr>
+          <w:u w:color="000000"/>
+          <w:shd w:val="clear" w:color="auto" w:fill="ffffff"/>
+          <w:rtl w:val="0"/>
+          <w:lang w:val="en-US"/>
+        </w:rPr>
+        <w:t>t need to say render(props). We just say render( ) and can directly add props to the component when it is being rendered in the App.js file.</w:t>
+      </w:r>
+    </w:p>
+    <w:p>
+      <w:pPr>
+        <w:pStyle w:val="Default"/>
+        <w:bidi w:val="0"/>
+        <w:spacing w:line="480" w:lineRule="auto"/>
+        <w:ind w:left="0" w:right="0" w:firstLine="0"/>
+        <w:jc w:val="left"/>
+        <w:rPr>
+          <w:u w:color="000000"/>
+          <w:shd w:val="clear" w:color="auto" w:fill="ffffff"/>
+          <w:rtl w:val="0"/>
+          <w:lang w:val="en-US"/>
+        </w:rPr>
+      </w:pPr>
+    </w:p>
+    <w:p>
+      <w:pPr>
+        <w:pStyle w:val="Default"/>
+        <w:bidi w:val="0"/>
+        <w:spacing w:line="480" w:lineRule="auto"/>
+        <w:ind w:left="0" w:right="0" w:firstLine="0"/>
+        <w:jc w:val="left"/>
+        <w:rPr>
+          <w:u w:color="000000"/>
+          <w:shd w:val="clear" w:color="auto" w:fill="ffffff"/>
+          <w:rtl w:val="0"/>
+          <w:lang w:val="en-US"/>
+        </w:rPr>
+      </w:pPr>
+      <w:r>
+        <w:rPr>
+          <w:u w:color="000000"/>
+          <w:shd w:val="clear" w:color="auto" w:fill="ffffff"/>
+          <w:rtl w:val="0"/>
+          <w:lang w:val="en-US"/>
+        </w:rPr>
+        <w:t xml:space="preserve">22:11 </w:t>
+      </w:r>
+      <w:r>
+        <w:rPr>
+          <w:u w:color="000000"/>
+          <w:shd w:val="clear" w:color="auto" w:fill="ffffff"/>
+          <w:rtl w:val="0"/>
+          <w:lang w:val="en-US"/>
+        </w:rPr>
+        <w:t xml:space="preserve">— </w:t>
+      </w:r>
+      <w:r>
+        <w:rPr>
+          <w:u w:color="000000"/>
+          <w:shd w:val="clear" w:color="auto" w:fill="ffffff"/>
+          <w:rtl w:val="0"/>
+          <w:lang w:val="en-US"/>
+        </w:rPr>
+        <w:t>In other WTF news, my username didn</w:t>
+      </w:r>
+      <w:r>
+        <w:rPr>
+          <w:u w:color="000000"/>
+          <w:shd w:val="clear" w:color="auto" w:fill="ffffff"/>
+          <w:rtl w:val="0"/>
+          <w:lang w:val="en-US"/>
+        </w:rPr>
+        <w:t>’</w:t>
+      </w:r>
+      <w:r>
+        <w:rPr>
+          <w:u w:color="000000"/>
+          <w:shd w:val="clear" w:color="auto" w:fill="ffffff"/>
+          <w:rtl w:val="0"/>
+          <w:lang w:val="en-US"/>
+        </w:rPr>
+        <w:t>t work because I allowed myself to be confused by how he structured the files. Instead of assigning a username when I had a specific instance of my Header component, I wasn</w:t>
+      </w:r>
+      <w:r>
+        <w:rPr>
+          <w:u w:color="000000"/>
+          <w:shd w:val="clear" w:color="auto" w:fill="ffffff"/>
+          <w:rtl w:val="0"/>
+          <w:lang w:val="en-US"/>
+        </w:rPr>
+        <w:t>’</w:t>
+      </w:r>
+      <w:r>
+        <w:rPr>
+          <w:u w:color="000000"/>
+          <w:shd w:val="clear" w:color="auto" w:fill="ffffff"/>
+          <w:rtl w:val="0"/>
+          <w:lang w:val="en-US"/>
+        </w:rPr>
+        <w:t xml:space="preserve">t careful enough and allowed myself to become confused </w:t>
+      </w:r>
+      <w:r>
+        <w:rPr>
+          <w:u w:color="000000"/>
+          <w:shd w:val="clear" w:color="auto" w:fill="ffffff"/>
+          <w:rtl w:val="0"/>
+          <w:lang w:val="en-US"/>
+        </w:rPr>
+        <w:t xml:space="preserve">— </w:t>
+      </w:r>
+      <w:r>
+        <w:rPr>
+          <w:u w:color="000000"/>
+          <w:shd w:val="clear" w:color="auto" w:fill="ffffff"/>
+          <w:rtl w:val="0"/>
+          <w:lang w:val="en-US"/>
+        </w:rPr>
+        <w:t>accidentally assigning/hard-coding a username into the Header component itself rather than a specific instance of the Header component.</w:t>
+      </w:r>
+    </w:p>
+    <w:p>
+      <w:pPr>
+        <w:pStyle w:val="Default"/>
+        <w:bidi w:val="0"/>
+        <w:spacing w:line="480" w:lineRule="auto"/>
+        <w:ind w:left="0" w:right="0" w:firstLine="0"/>
+        <w:jc w:val="left"/>
+        <w:rPr>
+          <w:u w:color="000000"/>
+          <w:shd w:val="clear" w:color="auto" w:fill="ffffff"/>
+          <w:rtl w:val="0"/>
+          <w:lang w:val="en-US"/>
+        </w:rPr>
+      </w:pPr>
+    </w:p>
+    <w:p>
+      <w:pPr>
+        <w:pStyle w:val="Default"/>
+        <w:bidi w:val="0"/>
+        <w:spacing w:line="480" w:lineRule="auto"/>
+        <w:ind w:left="0" w:right="0" w:firstLine="0"/>
+        <w:jc w:val="left"/>
+        <w:rPr>
+          <w:u w:color="000000"/>
+          <w:shd w:val="clear" w:color="auto" w:fill="ffffff"/>
+          <w:rtl w:val="0"/>
+          <w:lang w:val="en-US"/>
+        </w:rPr>
+      </w:pPr>
+      <w:r>
+        <w:rPr>
+          <w:u w:color="000000"/>
+          <w:shd w:val="clear" w:color="auto" w:fill="ffffff"/>
+          <w:rtl w:val="0"/>
+          <w:lang w:val="en-US"/>
+        </w:rPr>
+        <w:t xml:space="preserve">22:13 </w:t>
+      </w:r>
+      <w:r>
+        <w:rPr>
+          <w:u w:color="000000"/>
+          <w:shd w:val="clear" w:color="auto" w:fill="ffffff"/>
+          <w:rtl w:val="0"/>
+          <w:lang w:val="en-US"/>
+        </w:rPr>
+        <w:t xml:space="preserve">— </w:t>
+      </w:r>
+      <w:r>
+        <w:rPr>
+          <w:u w:color="000000"/>
+          <w:shd w:val="clear" w:color="auto" w:fill="ffffff"/>
+          <w:rtl w:val="0"/>
+          <w:lang w:val="en-US"/>
+        </w:rPr>
+        <w:t>Uh-oh, I think things are about to get real now. It</w:t>
+      </w:r>
+      <w:r>
+        <w:rPr>
+          <w:u w:color="000000"/>
+          <w:shd w:val="clear" w:color="auto" w:fill="ffffff"/>
+          <w:rtl w:val="0"/>
+          <w:lang w:val="en-US"/>
+        </w:rPr>
+        <w:t>’</w:t>
+      </w:r>
+      <w:r>
+        <w:rPr>
+          <w:u w:color="000000"/>
+          <w:shd w:val="clear" w:color="auto" w:fill="ffffff"/>
+          <w:rtl w:val="0"/>
+          <w:lang w:val="en-US"/>
+        </w:rPr>
+        <w:t>s time to learn about state in React.</w:t>
+      </w:r>
+    </w:p>
+    <w:p>
+      <w:pPr>
+        <w:pStyle w:val="Default"/>
+        <w:bidi w:val="0"/>
+        <w:spacing w:line="480" w:lineRule="auto"/>
+        <w:ind w:left="0" w:right="0" w:firstLine="0"/>
+        <w:jc w:val="left"/>
+        <w:rPr>
+          <w:u w:color="000000"/>
+          <w:shd w:val="clear" w:color="auto" w:fill="ffffff"/>
+          <w:rtl w:val="0"/>
+          <w:lang w:val="en-US"/>
+        </w:rPr>
+      </w:pPr>
+    </w:p>
+    <w:p>
+      <w:pPr>
+        <w:pStyle w:val="Default"/>
+        <w:bidi w:val="0"/>
+        <w:spacing w:line="480" w:lineRule="auto"/>
+        <w:ind w:left="0" w:right="0" w:firstLine="0"/>
+        <w:jc w:val="left"/>
+        <w:rPr>
+          <w:u w:color="000000"/>
+          <w:shd w:val="clear" w:color="auto" w:fill="ffffff"/>
+          <w:rtl w:val="0"/>
+          <w:lang w:val="en-US"/>
+        </w:rPr>
+      </w:pPr>
+      <w:r>
+        <w:rPr>
+          <w:u w:color="000000"/>
+          <w:shd w:val="clear" w:color="auto" w:fill="ffffff"/>
+          <w:rtl w:val="0"/>
+          <w:lang w:val="en-US"/>
+        </w:rPr>
+        <w:t xml:space="preserve">22:14 </w:t>
+      </w:r>
+      <w:r>
+        <w:rPr>
+          <w:u w:color="000000"/>
+          <w:shd w:val="clear" w:color="auto" w:fill="ffffff"/>
+          <w:rtl w:val="0"/>
+          <w:lang w:val="en-US"/>
+        </w:rPr>
+        <w:t xml:space="preserve">— </w:t>
+      </w:r>
+      <w:r>
+        <w:rPr>
+          <w:u w:color="000000"/>
+          <w:shd w:val="clear" w:color="auto" w:fill="ffffff"/>
+          <w:rtl w:val="0"/>
+          <w:lang w:val="en-US"/>
+        </w:rPr>
+        <w:t>Props are immutable/unchangable.</w:t>
+      </w:r>
+    </w:p>
+    <w:p>
+      <w:pPr>
+        <w:pStyle w:val="Default"/>
+        <w:bidi w:val="0"/>
+        <w:spacing w:line="480" w:lineRule="auto"/>
+        <w:ind w:left="0" w:right="0" w:firstLine="0"/>
+        <w:jc w:val="left"/>
+        <w:rPr>
+          <w:u w:color="000000"/>
+          <w:shd w:val="clear" w:color="auto" w:fill="ffffff"/>
+          <w:rtl w:val="0"/>
+          <w:lang w:val="en-US"/>
+        </w:rPr>
+      </w:pPr>
+    </w:p>
+    <w:p>
+      <w:pPr>
+        <w:pStyle w:val="Default"/>
+        <w:bidi w:val="0"/>
+        <w:spacing w:line="480" w:lineRule="auto"/>
+        <w:ind w:left="0" w:right="0" w:firstLine="0"/>
+        <w:jc w:val="left"/>
+        <w:rPr>
+          <w:u w:color="000000"/>
+          <w:shd w:val="clear" w:color="auto" w:fill="ffffff"/>
+          <w:rtl w:val="0"/>
+          <w:lang w:val="en-US"/>
+        </w:rPr>
+      </w:pPr>
+      <w:r>
+        <w:rPr>
+          <w:u w:color="000000"/>
+          <w:shd w:val="clear" w:color="auto" w:fill="ffffff"/>
+          <w:rtl w:val="0"/>
+          <w:lang w:val="en-US"/>
+        </w:rPr>
+        <w:t xml:space="preserve">22:15 </w:t>
+      </w:r>
+      <w:r>
+        <w:rPr>
+          <w:u w:color="000000"/>
+          <w:shd w:val="clear" w:color="auto" w:fill="ffffff"/>
+          <w:rtl w:val="0"/>
+          <w:lang w:val="en-US"/>
+        </w:rPr>
+        <w:t xml:space="preserve">— </w:t>
+      </w:r>
+      <w:r>
+        <w:rPr>
+          <w:u w:color="000000"/>
+          <w:shd w:val="clear" w:color="auto" w:fill="ffffff"/>
+          <w:rtl w:val="0"/>
+          <w:lang w:val="en-US"/>
+        </w:rPr>
+        <w:t>First important note to make. If we want to use state, we can do so using a class-based component. Functional components and state don</w:t>
+      </w:r>
+      <w:r>
+        <w:rPr>
+          <w:u w:color="000000"/>
+          <w:shd w:val="clear" w:color="auto" w:fill="ffffff"/>
+          <w:rtl w:val="0"/>
+          <w:lang w:val="en-US"/>
+        </w:rPr>
+        <w:t>’</w:t>
+      </w:r>
+      <w:r>
+        <w:rPr>
+          <w:u w:color="000000"/>
+          <w:shd w:val="clear" w:color="auto" w:fill="ffffff"/>
+          <w:rtl w:val="0"/>
+          <w:lang w:val="en-US"/>
+        </w:rPr>
+        <w:t>t play together ;)</w:t>
+      </w:r>
+    </w:p>
+    <w:p>
+      <w:pPr>
+        <w:pStyle w:val="Default"/>
+        <w:bidi w:val="0"/>
+        <w:spacing w:line="480" w:lineRule="auto"/>
+        <w:ind w:left="0" w:right="0" w:firstLine="0"/>
+        <w:jc w:val="left"/>
+        <w:rPr>
+          <w:u w:color="000000"/>
+          <w:shd w:val="clear" w:color="auto" w:fill="ffffff"/>
+          <w:rtl w:val="0"/>
+          <w:lang w:val="en-US"/>
+        </w:rPr>
+      </w:pPr>
+    </w:p>
+    <w:p>
+      <w:pPr>
+        <w:pStyle w:val="Default"/>
+        <w:bidi w:val="0"/>
+        <w:spacing w:line="480" w:lineRule="auto"/>
+        <w:ind w:left="0" w:right="0" w:firstLine="0"/>
+        <w:jc w:val="left"/>
+        <w:rPr>
+          <w:u w:color="000000"/>
+          <w:shd w:val="clear" w:color="auto" w:fill="ffffff"/>
+          <w:rtl w:val="0"/>
+          <w:lang w:val="en-US"/>
+        </w:rPr>
+      </w:pPr>
+      <w:r>
+        <w:rPr>
+          <w:u w:color="000000"/>
+          <w:shd w:val="clear" w:color="auto" w:fill="ffffff"/>
+          <w:rtl w:val="0"/>
+          <w:lang w:val="en-US"/>
+        </w:rPr>
+        <w:t xml:space="preserve">22:16 </w:t>
+      </w:r>
+      <w:r>
+        <w:rPr>
+          <w:u w:color="000000"/>
+          <w:shd w:val="clear" w:color="auto" w:fill="ffffff"/>
+          <w:rtl w:val="0"/>
+          <w:lang w:val="en-US"/>
+        </w:rPr>
+        <w:t xml:space="preserve">— </w:t>
+      </w:r>
+      <w:r>
+        <w:rPr>
+          <w:u w:color="000000"/>
+          <w:shd w:val="clear" w:color="auto" w:fill="ffffff"/>
+          <w:rtl w:val="0"/>
+          <w:lang w:val="en-US"/>
+        </w:rPr>
+        <w:t>The parent class is also sometimes referred to as the super class.</w:t>
+      </w:r>
+    </w:p>
+    <w:p>
+      <w:pPr>
+        <w:pStyle w:val="Default"/>
+        <w:bidi w:val="0"/>
+        <w:spacing w:line="480" w:lineRule="auto"/>
+        <w:ind w:left="0" w:right="0" w:firstLine="0"/>
+        <w:jc w:val="left"/>
+        <w:rPr>
+          <w:u w:color="000000"/>
+          <w:shd w:val="clear" w:color="auto" w:fill="ffffff"/>
+          <w:rtl w:val="0"/>
+          <w:lang w:val="en-US"/>
+        </w:rPr>
+      </w:pPr>
+    </w:p>
+    <w:p>
+      <w:pPr>
+        <w:pStyle w:val="Default"/>
+        <w:bidi w:val="0"/>
+        <w:spacing w:line="480" w:lineRule="auto"/>
+        <w:ind w:left="0" w:right="0" w:firstLine="0"/>
+        <w:jc w:val="left"/>
+        <w:rPr>
+          <w:u w:color="000000"/>
+          <w:shd w:val="clear" w:color="auto" w:fill="ffffff"/>
+          <w:rtl w:val="0"/>
+          <w:lang w:val="en-US"/>
+        </w:rPr>
+      </w:pPr>
+      <w:r>
+        <w:rPr>
+          <w:u w:color="000000"/>
+          <w:shd w:val="clear" w:color="auto" w:fill="ffffff"/>
+          <w:rtl w:val="0"/>
+          <w:lang w:val="en-US"/>
+        </w:rPr>
+        <w:t xml:space="preserve">22:19 </w:t>
+      </w:r>
+      <w:r>
+        <w:rPr>
+          <w:u w:color="000000"/>
+          <w:shd w:val="clear" w:color="auto" w:fill="ffffff"/>
+          <w:rtl w:val="0"/>
+          <w:lang w:val="en-US"/>
+        </w:rPr>
+        <w:t xml:space="preserve">— </w:t>
+      </w:r>
+      <w:r>
+        <w:rPr>
+          <w:u w:color="000000"/>
+          <w:shd w:val="clear" w:color="auto" w:fill="ffffff"/>
+          <w:rtl w:val="0"/>
+          <w:lang w:val="en-US"/>
+        </w:rPr>
+        <w:t>Bob describes constructor functions as a place we</w:t>
+      </w:r>
+      <w:r>
+        <w:rPr>
+          <w:u w:color="000000"/>
+          <w:shd w:val="clear" w:color="auto" w:fill="ffffff"/>
+          <w:rtl w:val="0"/>
+          <w:lang w:val="en-US"/>
+        </w:rPr>
+        <w:t>’</w:t>
+      </w:r>
+      <w:r>
+        <w:rPr>
+          <w:u w:color="000000"/>
+          <w:shd w:val="clear" w:color="auto" w:fill="ffffff"/>
+          <w:rtl w:val="0"/>
+          <w:lang w:val="en-US"/>
+        </w:rPr>
+        <w:t>re going to be initializing values.</w:t>
+      </w:r>
+    </w:p>
+    <w:p>
+      <w:pPr>
+        <w:pStyle w:val="Default"/>
+        <w:bidi w:val="0"/>
+        <w:spacing w:line="480" w:lineRule="auto"/>
+        <w:ind w:left="0" w:right="0" w:firstLine="0"/>
+        <w:jc w:val="left"/>
+        <w:rPr>
+          <w:u w:color="000000"/>
+          <w:shd w:val="clear" w:color="auto" w:fill="ffffff"/>
+          <w:rtl w:val="0"/>
+          <w:lang w:val="en-US"/>
+        </w:rPr>
+      </w:pPr>
+    </w:p>
+    <w:p>
+      <w:pPr>
+        <w:pStyle w:val="Default"/>
+        <w:bidi w:val="0"/>
+        <w:spacing w:line="480" w:lineRule="auto"/>
+        <w:ind w:left="0" w:right="0" w:firstLine="0"/>
+        <w:jc w:val="left"/>
+        <w:rPr>
+          <w:u w:color="000000"/>
+          <w:shd w:val="clear" w:color="auto" w:fill="ffffff"/>
+          <w:rtl w:val="0"/>
+          <w:lang w:val="en-US"/>
+        </w:rPr>
+      </w:pPr>
+      <w:r>
+        <w:rPr>
+          <w:u w:color="000000"/>
+          <w:shd w:val="clear" w:color="auto" w:fill="ffffff"/>
+          <w:rtl w:val="0"/>
+          <w:lang w:val="en-US"/>
+        </w:rPr>
+        <w:t xml:space="preserve">22:21 </w:t>
+      </w:r>
+      <w:r>
+        <w:rPr>
+          <w:u w:color="000000"/>
+          <w:shd w:val="clear" w:color="auto" w:fill="ffffff"/>
+          <w:rtl w:val="0"/>
+          <w:lang w:val="en-US"/>
+        </w:rPr>
+        <w:t xml:space="preserve">— </w:t>
+      </w:r>
+      <w:r>
+        <w:rPr>
+          <w:u w:color="000000"/>
+          <w:shd w:val="clear" w:color="auto" w:fill="ffffff"/>
+          <w:rtl w:val="0"/>
+          <w:lang w:val="en-US"/>
+        </w:rPr>
+        <w:t>Bob says that the first thing we should always do inside of a constructor is make a call to a global function called super( ).</w:t>
+      </w:r>
+    </w:p>
+    <w:p>
+      <w:pPr>
+        <w:pStyle w:val="Default"/>
+        <w:bidi w:val="0"/>
+        <w:spacing w:line="480" w:lineRule="auto"/>
+        <w:ind w:left="0" w:right="0" w:firstLine="0"/>
+        <w:jc w:val="left"/>
+        <w:rPr>
+          <w:u w:color="000000"/>
+          <w:shd w:val="clear" w:color="auto" w:fill="ffffff"/>
+          <w:rtl w:val="0"/>
+          <w:lang w:val="en-US"/>
+        </w:rPr>
+      </w:pPr>
+    </w:p>
+    <w:p>
+      <w:pPr>
+        <w:pStyle w:val="Default"/>
+        <w:bidi w:val="0"/>
+        <w:spacing w:line="480" w:lineRule="auto"/>
+        <w:ind w:left="0" w:right="0" w:firstLine="0"/>
+        <w:jc w:val="left"/>
+        <w:rPr>
+          <w:u w:color="000000"/>
+          <w:shd w:val="clear" w:color="auto" w:fill="ffffff"/>
+          <w:rtl w:val="0"/>
+          <w:lang w:val="en-US"/>
+        </w:rPr>
+      </w:pPr>
+      <w:r>
+        <w:rPr>
+          <w:u w:color="000000"/>
+          <w:shd w:val="clear" w:color="auto" w:fill="ffffff"/>
+          <w:rtl w:val="0"/>
+          <w:lang w:val="en-US"/>
+        </w:rPr>
+        <w:t xml:space="preserve">22:22 </w:t>
+      </w:r>
+      <w:r>
+        <w:rPr>
+          <w:u w:color="000000"/>
+          <w:shd w:val="clear" w:color="auto" w:fill="ffffff"/>
+          <w:rtl w:val="0"/>
+          <w:lang w:val="en-US"/>
+        </w:rPr>
+        <w:t xml:space="preserve">— </w:t>
+      </w:r>
+      <w:r>
+        <w:rPr>
+          <w:u w:color="000000"/>
+          <w:shd w:val="clear" w:color="auto" w:fill="ffffff"/>
+          <w:rtl w:val="0"/>
+          <w:lang w:val="en-US"/>
+        </w:rPr>
+        <w:t xml:space="preserve">Bob says that super( ) is necessary because it goes to the parent or super class and brings down some </w:t>
+      </w:r>
+      <w:r>
+        <w:rPr>
+          <w:u w:color="000000"/>
+          <w:shd w:val="clear" w:color="auto" w:fill="ffffff"/>
+          <w:rtl w:val="0"/>
+          <w:lang w:val="en-US"/>
+        </w:rPr>
+        <w:t>“</w:t>
+      </w:r>
+      <w:r>
+        <w:rPr>
+          <w:u w:color="000000"/>
+          <w:shd w:val="clear" w:color="auto" w:fill="ffffff"/>
+          <w:rtl w:val="0"/>
+          <w:lang w:val="en-US"/>
+        </w:rPr>
+        <w:t>goodies</w:t>
+      </w:r>
+      <w:r>
+        <w:rPr>
+          <w:u w:color="000000"/>
+          <w:shd w:val="clear" w:color="auto" w:fill="ffffff"/>
+          <w:rtl w:val="0"/>
+          <w:lang w:val="en-US"/>
+        </w:rPr>
+        <w:t xml:space="preserve">” </w:t>
+      </w:r>
+      <w:r>
+        <w:rPr>
+          <w:u w:color="000000"/>
+          <w:shd w:val="clear" w:color="auto" w:fill="ffffff"/>
+          <w:rtl w:val="0"/>
+          <w:lang w:val="en-US"/>
+        </w:rPr>
+        <w:t xml:space="preserve">so that our child class can use said </w:t>
+      </w:r>
+      <w:r>
+        <w:rPr>
+          <w:u w:color="000000"/>
+          <w:shd w:val="clear" w:color="auto" w:fill="ffffff"/>
+          <w:rtl w:val="0"/>
+          <w:lang w:val="en-US"/>
+        </w:rPr>
+        <w:t>“</w:t>
+      </w:r>
+      <w:r>
+        <w:rPr>
+          <w:u w:color="000000"/>
+          <w:shd w:val="clear" w:color="auto" w:fill="ffffff"/>
+          <w:rtl w:val="0"/>
+          <w:lang w:val="en-US"/>
+        </w:rPr>
+        <w:t>goodies</w:t>
+      </w:r>
+      <w:r>
+        <w:rPr>
+          <w:u w:color="000000"/>
+          <w:shd w:val="clear" w:color="auto" w:fill="ffffff"/>
+          <w:rtl w:val="0"/>
+          <w:lang w:val="en-US"/>
+        </w:rPr>
+        <w:t>”</w:t>
+      </w:r>
+      <w:r>
+        <w:rPr>
+          <w:u w:color="000000"/>
+          <w:shd w:val="clear" w:color="auto" w:fill="ffffff"/>
+          <w:rtl w:val="0"/>
+          <w:lang w:val="en-US"/>
+        </w:rPr>
+        <w:t>.</w:t>
+      </w:r>
+    </w:p>
+    <w:p>
+      <w:pPr>
+        <w:pStyle w:val="Default"/>
+        <w:bidi w:val="0"/>
+        <w:spacing w:line="480" w:lineRule="auto"/>
+        <w:ind w:left="0" w:right="0" w:firstLine="0"/>
+        <w:jc w:val="left"/>
+        <w:rPr>
+          <w:u w:color="000000"/>
+          <w:shd w:val="clear" w:color="auto" w:fill="ffffff"/>
+          <w:rtl w:val="0"/>
+          <w:lang w:val="en-US"/>
+        </w:rPr>
+      </w:pPr>
+    </w:p>
+    <w:p>
+      <w:pPr>
+        <w:pStyle w:val="Default"/>
+        <w:bidi w:val="0"/>
+        <w:spacing w:line="480" w:lineRule="auto"/>
+        <w:ind w:left="0" w:right="0" w:firstLine="0"/>
+        <w:jc w:val="left"/>
+        <w:rPr>
+          <w:u w:color="000000"/>
+          <w:shd w:val="clear" w:color="auto" w:fill="ffffff"/>
+          <w:rtl w:val="0"/>
+          <w:lang w:val="en-US"/>
+        </w:rPr>
+      </w:pPr>
+      <w:r>
+        <w:rPr>
+          <w:u w:color="000000"/>
+          <w:shd w:val="clear" w:color="auto" w:fill="ffffff"/>
+          <w:rtl w:val="0"/>
+          <w:lang w:val="en-US"/>
+        </w:rPr>
+        <w:t xml:space="preserve">22:23 </w:t>
+      </w:r>
+      <w:r>
+        <w:rPr>
+          <w:u w:color="000000"/>
+          <w:shd w:val="clear" w:color="auto" w:fill="ffffff"/>
+          <w:rtl w:val="0"/>
+          <w:lang w:val="en-US"/>
+        </w:rPr>
+        <w:t xml:space="preserve">— </w:t>
+      </w:r>
+      <w:r>
+        <w:rPr>
+          <w:u w:color="000000"/>
+          <w:shd w:val="clear" w:color="auto" w:fill="ffffff"/>
+          <w:rtl w:val="0"/>
+          <w:lang w:val="en-US"/>
+        </w:rPr>
+        <w:t xml:space="preserve">Adding state to a component is </w:t>
+      </w:r>
+      <w:r>
+        <w:rPr>
+          <w:i w:val="1"/>
+          <w:iCs w:val="1"/>
+          <w:u w:color="000000"/>
+          <w:shd w:val="clear" w:color="auto" w:fill="ffffff"/>
+          <w:rtl w:val="0"/>
+          <w:lang w:val="en-US"/>
+        </w:rPr>
+        <w:t xml:space="preserve">SUPER </w:t>
+      </w:r>
+      <w:r>
+        <w:rPr>
+          <w:u w:color="000000"/>
+          <w:shd w:val="clear" w:color="auto" w:fill="ffffff"/>
+          <w:rtl w:val="0"/>
+          <w:lang w:val="en-US"/>
+        </w:rPr>
+        <w:t>easy. Haha! Get it, super? ;)</w:t>
+      </w:r>
+    </w:p>
+    <w:p>
+      <w:pPr>
+        <w:pStyle w:val="Default"/>
+        <w:bidi w:val="0"/>
+        <w:spacing w:line="480" w:lineRule="auto"/>
+        <w:ind w:left="0" w:right="0" w:firstLine="0"/>
+        <w:jc w:val="left"/>
+        <w:rPr>
+          <w:u w:color="000000"/>
+          <w:shd w:val="clear" w:color="auto" w:fill="ffffff"/>
+          <w:rtl w:val="0"/>
+          <w:lang w:val="en-US"/>
+        </w:rPr>
+      </w:pPr>
+    </w:p>
+    <w:p>
+      <w:pPr>
+        <w:pStyle w:val="Default"/>
+        <w:bidi w:val="0"/>
+        <w:spacing w:line="480" w:lineRule="auto"/>
+        <w:ind w:left="0" w:right="0" w:firstLine="0"/>
+        <w:jc w:val="left"/>
+        <w:rPr>
+          <w:u w:color="000000"/>
+          <w:shd w:val="clear" w:color="auto" w:fill="ffffff"/>
+          <w:rtl w:val="0"/>
+          <w:lang w:val="en-US"/>
+        </w:rPr>
+      </w:pPr>
+      <w:r>
+        <w:rPr>
+          <w:u w:color="000000"/>
+          <w:shd w:val="clear" w:color="auto" w:fill="ffffff"/>
+          <w:rtl w:val="0"/>
+          <w:lang w:val="en-US"/>
+        </w:rPr>
+        <w:t xml:space="preserve">22:24 </w:t>
+      </w:r>
+      <w:r>
+        <w:rPr>
+          <w:u w:color="000000"/>
+          <w:shd w:val="clear" w:color="auto" w:fill="ffffff"/>
+          <w:rtl w:val="0"/>
+          <w:lang w:val="en-US"/>
+        </w:rPr>
+        <w:t xml:space="preserve">— </w:t>
+      </w:r>
+      <w:r>
+        <w:rPr>
+          <w:u w:color="000000"/>
+          <w:shd w:val="clear" w:color="auto" w:fill="ffffff"/>
+          <w:rtl w:val="0"/>
+          <w:lang w:val="en-US"/>
+        </w:rPr>
+        <w:t xml:space="preserve">All we have to do to add state to a component is add the property state to </w:t>
+      </w:r>
+      <w:r>
+        <w:rPr>
+          <w:u w:color="000000"/>
+          <w:shd w:val="clear" w:color="auto" w:fill="ffffff"/>
+          <w:rtl w:val="0"/>
+          <w:lang w:val="en-US"/>
+        </w:rPr>
+        <w:t>“</w:t>
+      </w:r>
+      <w:r>
+        <w:rPr>
+          <w:u w:color="000000"/>
+          <w:shd w:val="clear" w:color="auto" w:fill="ffffff"/>
+          <w:rtl w:val="0"/>
+          <w:lang w:val="en-US"/>
+        </w:rPr>
+        <w:t>this</w:t>
+      </w:r>
+      <w:r>
+        <w:rPr>
+          <w:u w:color="000000"/>
+          <w:shd w:val="clear" w:color="auto" w:fill="ffffff"/>
+          <w:rtl w:val="0"/>
+          <w:lang w:val="en-US"/>
+        </w:rPr>
+        <w:t xml:space="preserve">” </w:t>
+      </w:r>
+      <w:r>
+        <w:rPr>
+          <w:u w:color="000000"/>
+          <w:shd w:val="clear" w:color="auto" w:fill="ffffff"/>
+          <w:rtl w:val="0"/>
+          <w:lang w:val="en-US"/>
+        </w:rPr>
+        <w:t>and set state equal to an object.</w:t>
+      </w:r>
+    </w:p>
+    <w:p>
+      <w:pPr>
+        <w:pStyle w:val="Default"/>
+        <w:bidi w:val="0"/>
+        <w:spacing w:line="480" w:lineRule="auto"/>
+        <w:ind w:left="0" w:right="0" w:firstLine="0"/>
+        <w:jc w:val="left"/>
+        <w:rPr>
+          <w:u w:color="000000"/>
+          <w:shd w:val="clear" w:color="auto" w:fill="ffffff"/>
+          <w:rtl w:val="0"/>
+          <w:lang w:val="en-US"/>
+        </w:rPr>
+      </w:pPr>
+    </w:p>
+    <w:p>
+      <w:pPr>
+        <w:pStyle w:val="Default"/>
+        <w:bidi w:val="0"/>
+        <w:spacing w:line="480" w:lineRule="auto"/>
+        <w:ind w:left="0" w:right="0" w:firstLine="0"/>
+        <w:jc w:val="left"/>
+        <w:rPr>
+          <w:u w:color="000000"/>
+          <w:shd w:val="clear" w:color="auto" w:fill="ffffff"/>
+          <w:rtl w:val="0"/>
+          <w:lang w:val="en-US"/>
+        </w:rPr>
+      </w:pPr>
+      <w:r>
+        <w:rPr>
+          <w:u w:color="000000"/>
+          <w:shd w:val="clear" w:color="auto" w:fill="ffffff"/>
+          <w:rtl w:val="0"/>
+          <w:lang w:val="en-US"/>
+        </w:rPr>
+        <w:t xml:space="preserve">22:27 </w:t>
+      </w:r>
+      <w:r>
+        <w:rPr>
+          <w:u w:color="000000"/>
+          <w:shd w:val="clear" w:color="auto" w:fill="ffffff"/>
+          <w:rtl w:val="0"/>
+          <w:lang w:val="en-US"/>
+        </w:rPr>
+        <w:t xml:space="preserve">— </w:t>
+      </w:r>
+      <w:r>
+        <w:rPr>
+          <w:u w:color="000000"/>
+          <w:shd w:val="clear" w:color="auto" w:fill="ffffff"/>
+          <w:rtl w:val="0"/>
+          <w:lang w:val="en-US"/>
+        </w:rPr>
+        <w:t>The course author mentions that we can pass state down to a child component using props.</w:t>
+      </w:r>
+    </w:p>
+    <w:p>
+      <w:pPr>
+        <w:pStyle w:val="Default"/>
+        <w:bidi w:val="0"/>
+        <w:spacing w:line="480" w:lineRule="auto"/>
+        <w:ind w:left="0" w:right="0" w:firstLine="0"/>
+        <w:jc w:val="left"/>
+        <w:rPr>
+          <w:u w:color="000000"/>
+          <w:shd w:val="clear" w:color="auto" w:fill="ffffff"/>
+          <w:rtl w:val="0"/>
+          <w:lang w:val="en-US"/>
+        </w:rPr>
+      </w:pPr>
+    </w:p>
+    <w:p>
+      <w:pPr>
+        <w:pStyle w:val="Default"/>
+        <w:bidi w:val="0"/>
+        <w:spacing w:line="480" w:lineRule="auto"/>
+        <w:ind w:left="0" w:right="0" w:firstLine="0"/>
+        <w:jc w:val="left"/>
+        <w:rPr>
+          <w:u w:color="000000"/>
+          <w:shd w:val="clear" w:color="auto" w:fill="ffffff"/>
+          <w:rtl w:val="0"/>
+          <w:lang w:val="en-US"/>
+        </w:rPr>
+      </w:pPr>
+      <w:r>
+        <w:rPr>
+          <w:u w:color="000000"/>
+          <w:shd w:val="clear" w:color="auto" w:fill="ffffff"/>
+          <w:rtl w:val="0"/>
+          <w:lang w:val="en-US"/>
+        </w:rPr>
+        <w:t xml:space="preserve">22:28 </w:t>
+      </w:r>
+      <w:r>
+        <w:rPr>
+          <w:u w:color="000000"/>
+          <w:shd w:val="clear" w:color="auto" w:fill="ffffff"/>
+          <w:rtl w:val="0"/>
+          <w:lang w:val="en-US"/>
+        </w:rPr>
+        <w:t xml:space="preserve">— </w:t>
+      </w:r>
+      <w:r>
+        <w:rPr>
+          <w:u w:color="000000"/>
+          <w:shd w:val="clear" w:color="auto" w:fill="ffffff"/>
+          <w:rtl w:val="0"/>
+          <w:lang w:val="en-US"/>
+        </w:rPr>
+        <w:t>I</w:t>
+      </w:r>
+      <w:r>
+        <w:rPr>
+          <w:u w:color="000000"/>
+          <w:shd w:val="clear" w:color="auto" w:fill="ffffff"/>
+          <w:rtl w:val="0"/>
+          <w:lang w:val="en-US"/>
+        </w:rPr>
+        <w:t>’</w:t>
+      </w:r>
+      <w:r>
+        <w:rPr>
+          <w:u w:color="000000"/>
+          <w:shd w:val="clear" w:color="auto" w:fill="ffffff"/>
+          <w:rtl w:val="0"/>
+          <w:lang w:val="en-US"/>
+        </w:rPr>
+        <w:t>m going to call it a night here. Tomorrow morning I</w:t>
+      </w:r>
+      <w:r>
+        <w:rPr>
+          <w:u w:color="000000"/>
+          <w:shd w:val="clear" w:color="auto" w:fill="ffffff"/>
+          <w:rtl w:val="0"/>
+          <w:lang w:val="en-US"/>
+        </w:rPr>
+        <w:t>’</w:t>
+      </w:r>
+      <w:r>
+        <w:rPr>
+          <w:u w:color="000000"/>
+          <w:shd w:val="clear" w:color="auto" w:fill="ffffff"/>
+          <w:rtl w:val="0"/>
+          <w:lang w:val="en-US"/>
+        </w:rPr>
+        <w:t>ll review state and then do the state practice exercise.</w:t>
+      </w:r>
+    </w:p>
+    <w:p>
+      <w:pPr>
+        <w:pStyle w:val="Default"/>
+        <w:bidi w:val="0"/>
+        <w:spacing w:line="480" w:lineRule="auto"/>
+        <w:ind w:left="0" w:right="0" w:firstLine="0"/>
+        <w:jc w:val="left"/>
+        <w:rPr>
+          <w:u w:color="000000"/>
+          <w:shd w:val="clear" w:color="auto" w:fill="ffffff"/>
+          <w:rtl w:val="0"/>
+          <w:lang w:val="en-US"/>
+        </w:rPr>
+      </w:pPr>
+    </w:p>
+    <w:p>
+      <w:pPr>
+        <w:pStyle w:val="Default"/>
+        <w:bidi w:val="0"/>
+        <w:spacing w:line="480" w:lineRule="auto"/>
+        <w:ind w:left="0" w:right="0" w:firstLine="0"/>
+        <w:jc w:val="left"/>
+        <w:rPr>
           <w:b w:val="1"/>
           <w:bCs w:val="1"/>
           <w:u w:color="000000"/>
@@ -5543,14 +6910,7 @@
           <w:lang w:val="en-US"/>
         </w:rPr>
       </w:pPr>
-    </w:p>
-    <w:p>
-      <w:pPr>
-        <w:pStyle w:val="Default"/>
-        <w:bidi w:val="0"/>
-        <w:spacing w:line="480" w:lineRule="auto"/>
-        <w:ind w:left="0" w:right="0" w:firstLine="0"/>
-        <w:jc w:val="left"/>
+      <w:r>
         <w:rPr>
           <w:b w:val="1"/>
           <w:bCs w:val="1"/>
@@ -5558,7 +6918,8 @@
           <w:rtl w:val="0"/>
           <w:lang w:val="en-US"/>
         </w:rPr>
-      </w:pPr>
+        <w:t>Total time spent coding today:</w:t>
+      </w:r>
       <w:r>
         <w:rPr>
           <w:b w:val="1"/>
@@ -5567,9 +6928,16 @@
           <w:rtl w:val="0"/>
           <w:lang w:val="en-US"/>
         </w:rPr>
-        <w:t>Total time spent coding today:</w:t>
-      </w:r>
-      <w:r>
+        <w:t xml:space="preserve"> 3 hours 40 minutes</w:t>
+      </w:r>
+    </w:p>
+    <w:p>
+      <w:pPr>
+        <w:pStyle w:val="Default"/>
+        <w:bidi w:val="0"/>
+        <w:spacing w:line="480" w:lineRule="auto"/>
+        <w:ind w:left="0" w:right="0" w:firstLine="0"/>
+        <w:jc w:val="left"/>
         <w:rPr>
           <w:b w:val="1"/>
           <w:bCs w:val="1"/>
@@ -5577,16 +6945,8 @@
           <w:rtl w:val="0"/>
           <w:lang w:val="en-US"/>
         </w:rPr>
-        <w:t xml:space="preserve"> N/A</w:t>
-      </w:r>
-    </w:p>
-    <w:p>
-      <w:pPr>
-        <w:pStyle w:val="Default"/>
-        <w:bidi w:val="0"/>
-        <w:spacing w:line="480" w:lineRule="auto"/>
-        <w:ind w:left="0" w:right="0" w:firstLine="0"/>
-        <w:jc w:val="left"/>
+      </w:pPr>
+      <w:r>
         <w:rPr>
           <w:b w:val="1"/>
           <w:bCs w:val="1"/>
@@ -5594,7 +6954,8 @@
           <w:rtl w:val="0"/>
           <w:lang w:val="en-US"/>
         </w:rPr>
-      </w:pPr>
+        <w:t>Total time spent coding</w:t>
+      </w:r>
       <w:r>
         <w:rPr>
           <w:b w:val="1"/>
@@ -5603,7 +6964,7 @@
           <w:rtl w:val="0"/>
           <w:lang w:val="en-US"/>
         </w:rPr>
-        <w:t>Total time spent coding</w:t>
+        <w:t xml:space="preserve"> thus far</w:t>
       </w:r>
       <w:r>
         <w:rPr>
@@ -5613,7 +6974,7 @@
           <w:rtl w:val="0"/>
           <w:lang w:val="en-US"/>
         </w:rPr>
-        <w:t xml:space="preserve"> thus far</w:t>
+        <w:t xml:space="preserve"> in </w:t>
       </w:r>
       <w:r>
         <w:rPr>
@@ -5623,7 +6984,7 @@
           <w:rtl w:val="0"/>
           <w:lang w:val="en-US"/>
         </w:rPr>
-        <w:t xml:space="preserve"> in </w:t>
+        <w:t>May</w:t>
       </w:r>
       <w:r>
         <w:rPr>
@@ -5633,7 +6994,7 @@
           <w:rtl w:val="0"/>
           <w:lang w:val="en-US"/>
         </w:rPr>
-        <w:t>May</w:t>
+        <w:t xml:space="preserve"> 2019:</w:t>
       </w:r>
       <w:r>
         <w:rPr>
@@ -5643,8 +7004,20 @@
           <w:rtl w:val="0"/>
           <w:lang w:val="en-US"/>
         </w:rPr>
-        <w:t xml:space="preserve"> 2019:</w:t>
-      </w:r>
+        <w:t xml:space="preserve">  15 hours 47 minutes</w:t>
+      </w:r>
+    </w:p>
+    <w:p>
+      <w:pPr>
+        <w:pStyle w:val="Default"/>
+        <w:bidi w:val="0"/>
+        <w:spacing w:line="480" w:lineRule="auto"/>
+        <w:ind w:left="0" w:right="0" w:firstLine="0"/>
+        <w:jc w:val="left"/>
+        <w:rPr>
+          <w:rtl w:val="0"/>
+        </w:rPr>
+      </w:pPr>
       <w:r>
         <w:rPr>
           <w:b w:val="1"/>
@@ -5653,29 +7026,7 @@
           <w:rtl w:val="0"/>
           <w:lang w:val="en-US"/>
         </w:rPr>
-        <w:t xml:space="preserve">  N/A</w:t>
-      </w:r>
-    </w:p>
-    <w:p>
-      <w:pPr>
-        <w:pStyle w:val="Default"/>
-        <w:bidi w:val="0"/>
-        <w:spacing w:line="480" w:lineRule="auto"/>
-        <w:ind w:left="0" w:right="0" w:firstLine="0"/>
-        <w:jc w:val="left"/>
-        <w:rPr>
-          <w:rtl w:val="0"/>
-        </w:rPr>
-      </w:pPr>
-      <w:r>
-        <w:rPr>
-          <w:b w:val="1"/>
-          <w:bCs w:val="1"/>
-          <w:u w:color="000000"/>
-          <w:rtl w:val="0"/>
-          <w:lang w:val="en-US"/>
-        </w:rPr>
-        <w:t>Total lifetime hours of coding: N/A</w:t>
+        <w:t>Total lifetime hours of coding: 511 hours 41 minutes</w:t>
       </w:r>
     </w:p>
     <w:sectPr>

</xml_diff>